<commit_message>
Estimación 9 y actualización sobre documentos de pruebas
</commit_message>
<xml_diff>
--- a/Construcción/Documentación Pruebas/Caso de Prueba - Enviar Notificación.docx
+++ b/Construcción/Documentación Pruebas/Caso de Prueba - Enviar Notificación.docx
@@ -1,6 +1,6 @@
 
 <file path=word/document.xml><?xml version="1.0" encoding="utf-8"?>
-<w:document xmlns:ve="http://schemas.openxmlformats.org/markup-compatibility/2006" xmlns:o="urn:schemas-microsoft-com:office:office" xmlns:r="http://schemas.openxmlformats.org/officeDocument/2006/relationships" xmlns:m="http://schemas.openxmlformats.org/officeDocument/2006/math" xmlns:v="urn:schemas-microsoft-com:vml" xmlns:wp="http://schemas.openxmlformats.org/drawingml/2006/wordprocessingDrawing" xmlns:w10="urn:schemas-microsoft-com:office:word" xmlns:w="http://schemas.openxmlformats.org/wordprocessingml/2006/main" xmlns:wne="http://schemas.microsoft.com/office/word/2006/wordml">
+<w:document xmlns:wpc="http://schemas.microsoft.com/office/word/2010/wordprocessingCanvas" xmlns:cx="http://schemas.microsoft.com/office/drawing/2014/chartex" xmlns:mc="http://schemas.openxmlformats.org/markup-compatibility/2006" xmlns:o="urn:schemas-microsoft-com:office:office" xmlns:r="http://schemas.openxmlformats.org/officeDocument/2006/relationships" xmlns:m="http://schemas.openxmlformats.org/officeDocument/2006/math" xmlns:v="urn:schemas-microsoft-com:vml" xmlns:wp14="http://schemas.microsoft.com/office/word/2010/wordprocessingDrawing" xmlns:wp="http://schemas.openxmlformats.org/drawingml/2006/wordprocessingDrawing" xmlns:w10="urn:schemas-microsoft-com:office:word" xmlns:w="http://schemas.openxmlformats.org/wordprocessingml/2006/main" xmlns:w14="http://schemas.microsoft.com/office/word/2010/wordml" xmlns:w15="http://schemas.microsoft.com/office/word/2012/wordml" xmlns:w16se="http://schemas.microsoft.com/office/word/2015/wordml/symex" xmlns:wpg="http://schemas.microsoft.com/office/word/2010/wordprocessingGroup" xmlns:wpi="http://schemas.microsoft.com/office/word/2010/wordprocessingInk" xmlns:wne="http://schemas.microsoft.com/office/word/2006/wordml" xmlns:wps="http://schemas.microsoft.com/office/word/2010/wordprocessingShape" mc:Ignorable="w14 w15 w16se wp14">
   <w:body>
     <w:sdt>
       <w:sdtPr>
@@ -58,7 +58,7 @@
               <w:noProof/>
             </w:rPr>
             <w:pict>
-              <v:rect id="_x0000_s2054" style="position:absolute;margin-left:0;margin-top:0;width:624.2pt;height:62.85pt;z-index:251660288;mso-width-percent:1050;mso-height-percent:900;mso-position-horizontal:center;mso-position-horizontal-relative:page;mso-position-vertical:bottom;mso-position-vertical-relative:page;mso-width-percent:1050;mso-height-percent:900;mso-height-relative:top-margin-area" o:allowincell="f" fillcolor="#4bacc6 [3208]" strokecolor="#31849b [2408]">
+              <v:rect id="_x0000_s1030" style="position:absolute;margin-left:0;margin-top:0;width:624.2pt;height:62.85pt;z-index:251660288;mso-width-percent:1050;mso-height-percent:900;mso-position-horizontal:center;mso-position-horizontal-relative:page;mso-position-vertical:bottom;mso-position-vertical-relative:page;mso-width-percent:1050;mso-height-percent:900;mso-height-relative:top-margin-area" o:allowincell="f" fillcolor="#4bacc6 [3208]" strokecolor="#31849b [2408]">
                 <w10:wrap anchorx="page" anchory="page"/>
               </v:rect>
             </w:pict>
@@ -69,7 +69,7 @@
               <w:noProof/>
             </w:rPr>
             <w:pict>
-              <v:rect id="_x0000_s2057" style="position:absolute;margin-left:0;margin-top:0;width:7.15pt;height:883.1pt;z-index:251663360;mso-height-percent:1050;mso-position-horizontal:center;mso-position-horizontal-relative:left-margin-area;mso-position-vertical:center;mso-position-vertical-relative:page;mso-height-percent:1050" o:allowincell="f" fillcolor="white [3212]" strokecolor="#31849b [2408]">
+              <v:rect id="_x0000_s1033" style="position:absolute;margin-left:0;margin-top:0;width:7.15pt;height:883.1pt;z-index:251663360;mso-height-percent:1050;mso-position-horizontal:center;mso-position-horizontal-relative:left-margin-area;mso-position-vertical:center;mso-position-vertical-relative:page;mso-height-percent:1050" o:allowincell="f" fillcolor="white [3212]" strokecolor="#31849b [2408]">
                 <w10:wrap anchorx="margin" anchory="page"/>
               </v:rect>
             </w:pict>
@@ -80,7 +80,7 @@
               <w:noProof/>
             </w:rPr>
             <w:pict>
-              <v:rect id="_x0000_s2056" style="position:absolute;margin-left:0;margin-top:0;width:7.15pt;height:883.1pt;z-index:251662336;mso-height-percent:1050;mso-position-horizontal:center;mso-position-horizontal-relative:right-margin-area;mso-position-vertical:center;mso-position-vertical-relative:page;mso-height-percent:1050" o:allowincell="f" fillcolor="white [3212]" strokecolor="#31849b [2408]">
+              <v:rect id="_x0000_s1032" style="position:absolute;margin-left:0;margin-top:0;width:7.15pt;height:883.1pt;z-index:251662336;mso-height-percent:1050;mso-position-horizontal:center;mso-position-horizontal-relative:right-margin-area;mso-position-vertical:center;mso-position-vertical-relative:page;mso-height-percent:1050" o:allowincell="f" fillcolor="white [3212]" strokecolor="#31849b [2408]">
                 <w10:wrap anchorx="page" anchory="page"/>
               </v:rect>
             </w:pict>
@@ -91,7 +91,7 @@
               <w:noProof/>
             </w:rPr>
             <w:pict>
-              <v:rect id="_x0000_s2055" style="position:absolute;margin-left:0;margin-top:0;width:624.2pt;height:62.85pt;z-index:251661312;mso-width-percent:1050;mso-height-percent:900;mso-position-horizontal:center;mso-position-horizontal-relative:page;mso-position-vertical:top;mso-position-vertical-relative:top-margin-area;mso-width-percent:1050;mso-height-percent:900;mso-height-relative:top-margin-area" o:allowincell="f" fillcolor="#4bacc6 [3208]" strokecolor="#31849b [2408]">
+              <v:rect id="_x0000_s1031" style="position:absolute;margin-left:0;margin-top:0;width:624.2pt;height:62.85pt;z-index:251661312;mso-width-percent:1050;mso-height-percent:900;mso-position-horizontal:center;mso-position-horizontal-relative:page;mso-position-vertical:top;mso-position-vertical-relative:top-margin-area;mso-width-percent:1050;mso-height-percent:900;mso-height-relative:top-margin-area" o:allowincell="f" fillcolor="#4bacc6 [3208]" strokecolor="#31849b [2408]">
                 <w10:wrap anchorx="page" anchory="margin"/>
               </v:rect>
             </w:pict>
@@ -109,6 +109,7 @@
             <w:dataBinding w:prefixMappings="xmlns:ns0='http://schemas.openxmlformats.org/package/2006/metadata/core-properties' xmlns:ns1='http://purl.org/dc/elements/1.1/'" w:xpath="/ns0:coreProperties[1]/ns1:title[1]" w:storeItemID="{6C3C8BC8-F283-45AE-878A-BAB7291924A1}"/>
             <w:text/>
           </w:sdtPr>
+          <w:sdtEndPr/>
           <w:sdtContent>
             <w:p>
               <w:pPr>
@@ -161,6 +162,7 @@
             <w:dataBinding w:prefixMappings="xmlns:ns0='http://schemas.openxmlformats.org/package/2006/metadata/core-properties' xmlns:ns1='http://purl.org/dc/elements/1.1/'" w:xpath="/ns0:coreProperties[1]/ns1:subject[1]" w:storeItemID="{6C3C8BC8-F283-45AE-878A-BAB7291924A1}"/>
             <w:text/>
           </w:sdtPr>
+          <w:sdtEndPr/>
           <w:sdtContent>
             <w:p>
               <w:pPr>
@@ -212,6 +214,7 @@
             <w:dataBinding w:prefixMappings="xmlns:ns0='http://schemas.openxmlformats.org/officeDocument/2006/extended-properties' " w:xpath="/ns0:Properties[1]/ns0:Company[1]" w:storeItemID="{6668398D-A668-4E3E-A5EB-62B293D839F1}"/>
             <w:text/>
           </w:sdtPr>
+          <w:sdtEndPr/>
           <w:sdtContent>
             <w:p>
               <w:pPr>
@@ -225,17 +228,8 @@
                   <w:rFonts w:asciiTheme="majorHAnsi" w:hAnsiTheme="majorHAnsi"/>
                   <w:lang w:val="es-AR"/>
                 </w:rPr>
-                <w:t xml:space="preserve">VASPA </w:t>
+                <w:t>VASPA Team</w:t>
               </w:r>
-              <w:proofErr w:type="spellStart"/>
-              <w:r>
-                <w:rPr>
-                  <w:rFonts w:asciiTheme="majorHAnsi" w:hAnsiTheme="majorHAnsi"/>
-                  <w:lang w:val="es-AR"/>
-                </w:rPr>
-                <w:t>Team</w:t>
-              </w:r>
-              <w:proofErr w:type="spellEnd"/>
             </w:p>
           </w:sdtContent>
         </w:sdt>
@@ -250,6 +244,7 @@
             <w:dataBinding w:prefixMappings="xmlns:ns0='http://schemas.openxmlformats.org/package/2006/metadata/core-properties' xmlns:ns1='http://purl.org/dc/elements/1.1/'" w:xpath="/ns0:coreProperties[1]/ns1:creator[1]" w:storeItemID="{6C3C8BC8-F283-45AE-878A-BAB7291924A1}"/>
             <w:text/>
           </w:sdtPr>
+          <w:sdtEndPr/>
           <w:sdtContent>
             <w:p>
               <w:pPr>
@@ -262,6 +257,13 @@
                 </w:rPr>
                 <w:t>Nicolás Sartini</w:t>
               </w:r>
+              <w:r>
+                <w:rPr>
+                  <w:rFonts w:asciiTheme="majorHAnsi" w:hAnsiTheme="majorHAnsi"/>
+                  <w:lang w:val="es-AR"/>
+                </w:rPr>
+                <w:t xml:space="preserve"> – Fabricio González</w:t>
+              </w:r>
             </w:p>
           </w:sdtContent>
         </w:sdt>
@@ -273,10 +275,10 @@
           <w:r>
             <w:rPr>
               <w:noProof/>
-              <w:lang w:eastAsia="es-AR"/>
+              <w:lang w:val="en-US"/>
             </w:rPr>
             <w:drawing>
-              <wp:anchor distT="0" distB="0" distL="114300" distR="114300" simplePos="0" relativeHeight="251667456" behindDoc="0" locked="0" layoutInCell="1" allowOverlap="1">
+              <wp:anchor distT="0" distB="0" distL="114300" distR="114300" simplePos="0" relativeHeight="251667456" behindDoc="0" locked="0" layoutInCell="1" allowOverlap="1" wp14:anchorId="2437EFB6" wp14:editId="10F3CFBE">
                 <wp:simplePos x="0" y="0"/>
                 <wp:positionH relativeFrom="margin">
                   <wp:posOffset>-213360</wp:posOffset>
@@ -332,10 +334,10 @@
           <w:r>
             <w:rPr>
               <w:noProof/>
-              <w:lang w:eastAsia="es-AR"/>
+              <w:lang w:val="en-US"/>
             </w:rPr>
             <w:drawing>
-              <wp:anchor distT="0" distB="0" distL="114300" distR="114300" simplePos="0" relativeHeight="251666432" behindDoc="0" locked="0" layoutInCell="1" allowOverlap="1">
+              <wp:anchor distT="0" distB="0" distL="114300" distR="114300" simplePos="0" relativeHeight="251666432" behindDoc="0" locked="0" layoutInCell="1" allowOverlap="1" wp14:anchorId="74756F75" wp14:editId="5841C7A0">
                 <wp:simplePos x="0" y="0"/>
                 <wp:positionH relativeFrom="margin">
                   <wp:posOffset>4301490</wp:posOffset>
@@ -406,8 +408,8 @@
                 <v:stroke joinstyle="miter"/>
                 <v:path gradientshapeok="t" o:connecttype="rect"/>
               </v:shapetype>
-              <v:shape id="_x0000_s2068" type="#_x0000_t202" style="position:absolute;left:0;text-align:left;margin-left:281.7pt;margin-top:5.3pt;width:161.25pt;height:577.65pt;z-index:251684864;mso-position-horizontal-relative:margin;mso-position-vertical-relative:margin" fillcolor="white [3212]" strokecolor="#31849b [2408]">
-                <v:textbox style="mso-next-textbox:#_x0000_s2068">
+              <v:shape id="_x0000_s1044" type="#_x0000_t202" style="position:absolute;left:0;text-align:left;margin-left:281.7pt;margin-top:5.3pt;width:161.25pt;height:577.65pt;z-index:251684864;mso-position-horizontal-relative:margin;mso-position-vertical-relative:margin" fillcolor="white [3212]" strokecolor="#31849b [2408]">
+                <v:textbox style="mso-next-textbox:#_x0000_s1044">
                   <w:txbxContent>
                     <w:p>
                       <w:pPr>
@@ -469,7 +471,7 @@
               <w:lang w:eastAsia="es-ES"/>
             </w:rPr>
             <w:pict>
-              <v:rect id="_x0000_s2065" style="position:absolute;left:0;text-align:left;margin-left:315.7pt;margin-top:-76.25pt;width:195.35pt;height:844.9pt;z-index:-251643904;mso-position-horizontal-relative:margin;mso-position-vertical-relative:margin" fillcolor="#4bacc6" strokecolor="#31849b [2408]">
+              <v:rect id="_x0000_s1041" style="position:absolute;left:0;text-align:left;margin-left:315.7pt;margin-top:-76.25pt;width:195.35pt;height:844.9pt;z-index:-251643904;mso-position-horizontal-relative:margin;mso-position-vertical-relative:margin" fillcolor="#4bacc6" strokecolor="#31849b [2408]">
                 <w10:wrap type="square" anchorx="margin" anchory="margin"/>
               </v:rect>
             </w:pict>
@@ -485,7 +487,7 @@
       <w:r>
         <w:rPr>
           <w:noProof/>
-          <w:lang w:val="es-AR" w:eastAsia="es-AR"/>
+          <w:lang w:val="en-US"/>
         </w:rPr>
         <w:drawing>
           <wp:anchor distT="0" distB="0" distL="114300" distR="114300" simplePos="0" relativeHeight="251682816" behindDoc="0" locked="0" layoutInCell="1" allowOverlap="1">
@@ -566,10 +568,11 @@
           <w:docPartUnique/>
         </w:docPartObj>
       </w:sdtPr>
+      <w:sdtEndPr/>
       <w:sdtContent>
         <w:p>
           <w:pPr>
-            <w:pStyle w:val="TtulodeTDC"/>
+            <w:pStyle w:val="TtuloTDC"/>
             <w:tabs>
               <w:tab w:val="left" w:pos="5954"/>
             </w:tabs>
@@ -1945,6 +1948,7 @@
         <w:dataBinding w:prefixMappings="xmlns:ns0='http://purl.org/dc/elements/1.1/' xmlns:ns1='http://schemas.openxmlformats.org/package/2006/metadata/core-properties' " w:xpath="/ns1:coreProperties[1]/ns0:title[1]" w:storeItemID="{6C3C8BC8-F283-45AE-878A-BAB7291924A1}"/>
         <w:text/>
       </w:sdtPr>
+      <w:sdtEndPr/>
       <w:sdtContent>
         <w:p>
           <w:pPr>
@@ -1998,15 +2002,15 @@
           <w:szCs w:val="28"/>
         </w:rPr>
       </w:pPr>
-      <w:bookmarkStart w:id="1" w:name="_Toc29278830"/>
-      <w:bookmarkStart w:id="2" w:name="_Toc46672208"/>
+      <w:bookmarkStart w:id="1" w:name="_Toc46672208"/>
+      <w:bookmarkStart w:id="2" w:name="_Toc29278830"/>
       <w:r>
         <w:t>Caso de Prueba P00</w:t>
       </w:r>
       <w:r>
         <w:t>1</w:t>
       </w:r>
-      <w:bookmarkEnd w:id="2"/>
+      <w:bookmarkEnd w:id="1"/>
     </w:p>
     <w:p>
       <w:pPr>
@@ -2119,7 +2123,7 @@
           <w:bottom w:w="55" w:type="dxa"/>
           <w:right w:w="55" w:type="dxa"/>
         </w:tblCellMar>
-        <w:tblLook w:val="0000"/>
+        <w:tblLook w:val="0000" w:firstRow="0" w:lastRow="0" w:firstColumn="0" w:lastColumn="0" w:noHBand="0" w:noVBand="0"/>
       </w:tblPr>
       <w:tblGrid>
         <w:gridCol w:w="851"/>
@@ -2260,7 +2264,7 @@
                 <w:right w:val="nil"/>
               </w:tblBorders>
               <w:tblLayout w:type="fixed"/>
-              <w:tblLook w:val="0000"/>
+              <w:tblLook w:val="0000" w:firstRow="0" w:lastRow="0" w:firstColumn="0" w:lastColumn="0" w:noHBand="0" w:noVBand="0"/>
             </w:tblPr>
             <w:tblGrid>
               <w:gridCol w:w="4426"/>
@@ -2396,6 +2400,9 @@
             <w:r>
               <w:t>Nombre del Probador:</w:t>
             </w:r>
+            <w:r>
+              <w:t xml:space="preserve"> Fabricio González</w:t>
+            </w:r>
           </w:p>
         </w:tc>
       </w:tr>
@@ -2471,7 +2478,16 @@
               <w:t xml:space="preserve">Fecha de Ejecución: </w:t>
             </w:r>
             <w:r>
-              <w:t>//20</w:t>
+              <w:t>31</w:t>
+            </w:r>
+            <w:r>
+              <w:t>/</w:t>
+            </w:r>
+            <w:r>
+              <w:t>08</w:t>
+            </w:r>
+            <w:r>
+              <w:t>/20</w:t>
             </w:r>
             <w:r>
               <w:t>20</w:t>
@@ -2533,7 +2549,7 @@
                 <w:right w:val="nil"/>
               </w:tblBorders>
               <w:tblLayout w:type="fixed"/>
-              <w:tblLook w:val="0000"/>
+              <w:tblLook w:val="0000" w:firstRow="0" w:lastRow="0" w:firstColumn="0" w:lastColumn="0" w:noHBand="0" w:noVBand="0"/>
             </w:tblPr>
             <w:tblGrid>
               <w:gridCol w:w="4308"/>
@@ -2893,6 +2909,8 @@
                 <w:sz w:val="20"/>
               </w:rPr>
             </w:pPr>
+            <w:bookmarkStart w:id="5" w:name="_GoBack"/>
+            <w:bookmarkEnd w:id="5"/>
           </w:p>
         </w:tc>
         <w:tc>
@@ -3106,21 +3124,21 @@
           <w:szCs w:val="28"/>
         </w:rPr>
       </w:pPr>
-      <w:bookmarkStart w:id="5" w:name="_Toc46672211"/>
+      <w:bookmarkStart w:id="6" w:name="_Toc46672211"/>
       <w:r>
         <w:t>Caso de Prueba P002</w:t>
       </w:r>
-      <w:bookmarkEnd w:id="5"/>
+      <w:bookmarkEnd w:id="6"/>
     </w:p>
     <w:p>
       <w:pPr>
         <w:pStyle w:val="PSI-Ttulo3"/>
       </w:pPr>
-      <w:bookmarkStart w:id="6" w:name="_Toc46672212"/>
+      <w:bookmarkStart w:id="7" w:name="_Toc46672212"/>
       <w:r>
         <w:t>Descripción</w:t>
       </w:r>
-      <w:bookmarkEnd w:id="6"/>
+      <w:bookmarkEnd w:id="7"/>
       <w:r>
         <w:t xml:space="preserve"> </w:t>
       </w:r>
@@ -3169,11 +3187,11 @@
       <w:pPr>
         <w:pStyle w:val="PSI-Ttulo3"/>
       </w:pPr>
-      <w:bookmarkStart w:id="7" w:name="_Toc46672213"/>
+      <w:bookmarkStart w:id="8" w:name="_Toc46672213"/>
       <w:r>
         <w:t>Evaluación de la Prueba</w:t>
       </w:r>
-      <w:bookmarkEnd w:id="7"/>
+      <w:bookmarkEnd w:id="8"/>
       <w:r>
         <w:t xml:space="preserve"> </w:t>
       </w:r>
@@ -3205,7 +3223,7 @@
           <w:bottom w:w="55" w:type="dxa"/>
           <w:right w:w="55" w:type="dxa"/>
         </w:tblCellMar>
-        <w:tblLook w:val="0000"/>
+        <w:tblLook w:val="0000" w:firstRow="0" w:lastRow="0" w:firstColumn="0" w:lastColumn="0" w:noHBand="0" w:noVBand="0"/>
       </w:tblPr>
       <w:tblGrid>
         <w:gridCol w:w="851"/>
@@ -3343,7 +3361,7 @@
                 <w:right w:val="nil"/>
               </w:tblBorders>
               <w:tblLayout w:type="fixed"/>
-              <w:tblLook w:val="0000"/>
+              <w:tblLook w:val="0000" w:firstRow="0" w:lastRow="0" w:firstColumn="0" w:lastColumn="0" w:noHBand="0" w:noVBand="0"/>
             </w:tblPr>
             <w:tblGrid>
               <w:gridCol w:w="4426"/>
@@ -3607,7 +3625,7 @@
                 <w:right w:val="nil"/>
               </w:tblBorders>
               <w:tblLayout w:type="fixed"/>
-              <w:tblLook w:val="0000"/>
+              <w:tblLook w:val="0000" w:firstRow="0" w:lastRow="0" w:firstColumn="0" w:lastColumn="0" w:noHBand="0" w:noVBand="0"/>
             </w:tblPr>
             <w:tblGrid>
               <w:gridCol w:w="4308"/>
@@ -4168,21 +4186,21 @@
           <w:szCs w:val="28"/>
         </w:rPr>
       </w:pPr>
-      <w:bookmarkStart w:id="8" w:name="_Toc46672214"/>
+      <w:bookmarkStart w:id="9" w:name="_Toc46672214"/>
       <w:r>
         <w:t>Caso de Prueba P003</w:t>
       </w:r>
-      <w:bookmarkEnd w:id="8"/>
+      <w:bookmarkEnd w:id="9"/>
     </w:p>
     <w:p>
       <w:pPr>
         <w:pStyle w:val="PSI-Ttulo3"/>
       </w:pPr>
-      <w:bookmarkStart w:id="9" w:name="_Toc46672215"/>
+      <w:bookmarkStart w:id="10" w:name="_Toc46672215"/>
       <w:r>
         <w:t>Descripción</w:t>
       </w:r>
-      <w:bookmarkEnd w:id="9"/>
+      <w:bookmarkEnd w:id="10"/>
       <w:r>
         <w:t xml:space="preserve"> </w:t>
       </w:r>
@@ -4210,11 +4228,11 @@
       <w:pPr>
         <w:pStyle w:val="PSI-Ttulo3"/>
       </w:pPr>
-      <w:bookmarkStart w:id="10" w:name="_Toc46672216"/>
+      <w:bookmarkStart w:id="11" w:name="_Toc46672216"/>
       <w:r>
         <w:t>Evaluación de la Prueba</w:t>
       </w:r>
-      <w:bookmarkEnd w:id="10"/>
+      <w:bookmarkEnd w:id="11"/>
       <w:r>
         <w:t xml:space="preserve"> </w:t>
       </w:r>
@@ -4246,7 +4264,7 @@
           <w:bottom w:w="55" w:type="dxa"/>
           <w:right w:w="55" w:type="dxa"/>
         </w:tblCellMar>
-        <w:tblLook w:val="0000"/>
+        <w:tblLook w:val="0000" w:firstRow="0" w:lastRow="0" w:firstColumn="0" w:lastColumn="0" w:noHBand="0" w:noVBand="0"/>
       </w:tblPr>
       <w:tblGrid>
         <w:gridCol w:w="851"/>
@@ -4385,7 +4403,7 @@
                 <w:right w:val="nil"/>
               </w:tblBorders>
               <w:tblLayout w:type="fixed"/>
-              <w:tblLook w:val="0000"/>
+              <w:tblLook w:val="0000" w:firstRow="0" w:lastRow="0" w:firstColumn="0" w:lastColumn="0" w:noHBand="0" w:noVBand="0"/>
             </w:tblPr>
             <w:tblGrid>
               <w:gridCol w:w="4426"/>
@@ -4652,7 +4670,7 @@
                 <w:right w:val="nil"/>
               </w:tblBorders>
               <w:tblLayout w:type="fixed"/>
-              <w:tblLook w:val="0000"/>
+              <w:tblLook w:val="0000" w:firstRow="0" w:lastRow="0" w:firstColumn="0" w:lastColumn="0" w:noHBand="0" w:noVBand="0"/>
             </w:tblPr>
             <w:tblGrid>
               <w:gridCol w:w="4308"/>
@@ -5050,25 +5068,7 @@
               <w:pStyle w:val="PSI-Normal"/>
             </w:pPr>
             <w:r>
-              <w:t xml:space="preserve">Se envíe una notificación mediante un correo electrónico auto programado al Rol Profesor </w:t>
-            </w:r>
-            <w:r>
-              <w:t xml:space="preserve">indicándole que el </w:t>
-            </w:r>
-            <w:r>
-              <w:t>programa de</w:t>
-            </w:r>
-            <w:r>
-              <w:t xml:space="preserve"> </w:t>
-            </w:r>
-            <w:r>
-              <w:t>asignatura</w:t>
-            </w:r>
-            <w:r>
-              <w:t xml:space="preserve"> se encuentra aprobado</w:t>
-            </w:r>
-            <w:r>
-              <w:t>.</w:t>
+              <w:t>Se envíe una notificación mediante un correo electrónico auto programado al Rol Profesor indicándole que el programa de asignatura se encuentra aprobado.</w:t>
             </w:r>
           </w:p>
         </w:tc>
@@ -5191,29 +5191,11 @@
               </w:rPr>
             </w:pPr>
             <w:r>
-              <w:t xml:space="preserve">Se envíe una notificación mediante un correo electrónico auto programado al Rol Profesor </w:t>
-            </w:r>
-            <w:r>
-              <w:t xml:space="preserve">indicándole que el </w:t>
-            </w:r>
-            <w:r>
-              <w:t>programa de</w:t>
-            </w:r>
-            <w:r>
-              <w:t xml:space="preserve"> </w:t>
-            </w:r>
-            <w:r>
-              <w:t>asignatura</w:t>
-            </w:r>
-            <w:r>
-              <w:t xml:space="preserve"> se encuentra desaprobado, junto a </w:t>
+              <w:t xml:space="preserve">Se envíe una notificación mediante un correo electrónico auto programado al Rol Profesor indicándole que el programa de asignatura se encuentra desaprobado, junto a </w:t>
             </w:r>
             <w:r>
               <w:lastRenderedPageBreak/>
-              <w:t>los comentarios escritos</w:t>
-            </w:r>
-            <w:r>
-              <w:t>.</w:t>
+              <w:t>los comentarios escritos.</w:t>
             </w:r>
           </w:p>
         </w:tc>
@@ -5289,21 +5271,7 @@
                 <w:rFonts w:ascii="Arial" w:hAnsi="Arial"/>
                 <w:sz w:val="20"/>
               </w:rPr>
-              <w:t xml:space="preserve">El </w:t>
-            </w:r>
-            <w:r>
-              <w:rPr>
-                <w:rFonts w:ascii="Arial" w:hAnsi="Arial"/>
-                <w:sz w:val="20"/>
-              </w:rPr>
-              <w:t>Jefe de Departamento</w:t>
-            </w:r>
-            <w:r>
-              <w:rPr>
-                <w:rFonts w:ascii="Arial" w:hAnsi="Arial"/>
-                <w:sz w:val="20"/>
-              </w:rPr>
-              <w:t xml:space="preserve"> haya revisado y aprobado el programa enviado por un profesor.</w:t>
+              <w:t>El Jefe de Departamento haya revisado y aprobado el programa enviado por un profesor.</w:t>
             </w:r>
           </w:p>
         </w:tc>
@@ -5329,21 +5297,7 @@
                 <w:rFonts w:ascii="Arial" w:hAnsi="Arial"/>
                 <w:sz w:val="20"/>
               </w:rPr>
-              <w:t xml:space="preserve">Presionar el botón Aprobar Programa del Rol </w:t>
-            </w:r>
-            <w:r>
-              <w:rPr>
-                <w:rFonts w:ascii="Arial" w:hAnsi="Arial"/>
-                <w:sz w:val="20"/>
-              </w:rPr>
-              <w:t>Departamento</w:t>
-            </w:r>
-            <w:r>
-              <w:rPr>
-                <w:rFonts w:ascii="Arial" w:hAnsi="Arial"/>
-                <w:sz w:val="20"/>
-              </w:rPr>
-              <w:t xml:space="preserve"> (Revisar Programa).</w:t>
+              <w:t>Presionar el botón Aprobar Programa del Rol Departamento (Revisar Programa).</w:t>
             </w:r>
           </w:p>
         </w:tc>
@@ -5437,21 +5391,7 @@
                 <w:rFonts w:ascii="Arial" w:hAnsi="Arial"/>
                 <w:sz w:val="20"/>
               </w:rPr>
-              <w:t xml:space="preserve">El </w:t>
-            </w:r>
-            <w:r>
-              <w:rPr>
-                <w:rFonts w:ascii="Arial" w:hAnsi="Arial"/>
-                <w:sz w:val="20"/>
-              </w:rPr>
-              <w:t>Jefe de Departamento</w:t>
-            </w:r>
-            <w:r>
-              <w:rPr>
-                <w:rFonts w:ascii="Arial" w:hAnsi="Arial"/>
-                <w:sz w:val="20"/>
-              </w:rPr>
-              <w:t xml:space="preserve"> haya revisado y desaprobado el programa enviado por un profesor.</w:t>
+              <w:t>El Jefe de Departamento haya revisado y desaprobado el programa enviado por un profesor.</w:t>
             </w:r>
           </w:p>
         </w:tc>
@@ -5477,21 +5417,7 @@
                 <w:rFonts w:ascii="Arial" w:hAnsi="Arial"/>
                 <w:sz w:val="20"/>
               </w:rPr>
-              <w:t xml:space="preserve">Escribir un comentario sobre los errores detectados y presionar el botón Desaprobar Programa del Rol </w:t>
-            </w:r>
-            <w:r>
-              <w:rPr>
-                <w:rFonts w:ascii="Arial" w:hAnsi="Arial"/>
-                <w:sz w:val="20"/>
-              </w:rPr>
-              <w:t xml:space="preserve">Departamento </w:t>
-            </w:r>
-            <w:r>
-              <w:rPr>
-                <w:rFonts w:ascii="Arial" w:hAnsi="Arial"/>
-                <w:sz w:val="20"/>
-              </w:rPr>
-              <w:t>(Revisar Programa).</w:t>
+              <w:t>Escribir un comentario sobre los errores detectados y presionar el botón Desaprobar Programa del Rol Departamento (Revisar Programa).</w:t>
             </w:r>
           </w:p>
         </w:tc>
@@ -5672,24 +5598,24 @@
           <w:szCs w:val="28"/>
         </w:rPr>
       </w:pPr>
-      <w:bookmarkStart w:id="11" w:name="_Toc46672217"/>
+      <w:bookmarkStart w:id="12" w:name="_Toc46672217"/>
       <w:r>
         <w:t>Caso de Prueba P00</w:t>
       </w:r>
       <w:r>
         <w:t>4</w:t>
       </w:r>
-      <w:bookmarkEnd w:id="11"/>
+      <w:bookmarkEnd w:id="12"/>
     </w:p>
     <w:p>
       <w:pPr>
         <w:pStyle w:val="PSI-Ttulo3"/>
       </w:pPr>
-      <w:bookmarkStart w:id="12" w:name="_Toc46672218"/>
+      <w:bookmarkStart w:id="13" w:name="_Toc46672218"/>
       <w:r>
         <w:t>Descripción</w:t>
       </w:r>
-      <w:bookmarkEnd w:id="12"/>
+      <w:bookmarkEnd w:id="13"/>
       <w:r>
         <w:t xml:space="preserve"> </w:t>
       </w:r>
@@ -5747,12 +5673,12 @@
       <w:pPr>
         <w:pStyle w:val="PSI-Ttulo3"/>
       </w:pPr>
-      <w:bookmarkStart w:id="13" w:name="_Toc46672219"/>
+      <w:bookmarkStart w:id="14" w:name="_Toc46672219"/>
       <w:r>
         <w:lastRenderedPageBreak/>
         <w:t>Evaluación de la Prueba</w:t>
       </w:r>
-      <w:bookmarkEnd w:id="13"/>
+      <w:bookmarkEnd w:id="14"/>
       <w:r>
         <w:t xml:space="preserve"> </w:t>
       </w:r>
@@ -5784,7 +5710,7 @@
           <w:bottom w:w="55" w:type="dxa"/>
           <w:right w:w="55" w:type="dxa"/>
         </w:tblCellMar>
-        <w:tblLook w:val="0000"/>
+        <w:tblLook w:val="0000" w:firstRow="0" w:lastRow="0" w:firstColumn="0" w:lastColumn="0" w:noHBand="0" w:noVBand="0"/>
       </w:tblPr>
       <w:tblGrid>
         <w:gridCol w:w="851"/>
@@ -5922,7 +5848,7 @@
                 <w:right w:val="nil"/>
               </w:tblBorders>
               <w:tblLayout w:type="fixed"/>
-              <w:tblLook w:val="0000"/>
+              <w:tblLook w:val="0000" w:firstRow="0" w:lastRow="0" w:firstColumn="0" w:lastColumn="0" w:noHBand="0" w:noVBand="0"/>
             </w:tblPr>
             <w:tblGrid>
               <w:gridCol w:w="4426"/>
@@ -6189,7 +6115,7 @@
                 <w:right w:val="nil"/>
               </w:tblBorders>
               <w:tblLayout w:type="fixed"/>
-              <w:tblLook w:val="0000"/>
+              <w:tblLook w:val="0000" w:firstRow="0" w:lastRow="0" w:firstColumn="0" w:lastColumn="0" w:noHBand="0" w:noVBand="0"/>
             </w:tblPr>
             <w:tblGrid>
               <w:gridCol w:w="4308"/>
@@ -6542,35 +6468,7 @@
                 <w:rFonts w:ascii="Arial" w:hAnsi="Arial"/>
                 <w:sz w:val="20"/>
               </w:rPr>
-              <w:t>El profesor haya enviado</w:t>
-            </w:r>
-            <w:r>
-              <w:rPr>
-                <w:rFonts w:ascii="Arial" w:hAnsi="Arial"/>
-                <w:sz w:val="20"/>
-              </w:rPr>
-              <w:t xml:space="preserve"> </w:t>
-            </w:r>
-            <w:r>
-              <w:rPr>
-                <w:rFonts w:ascii="Arial" w:hAnsi="Arial"/>
-                <w:sz w:val="20"/>
-              </w:rPr>
-              <w:t>el programa de una asignatura</w:t>
-            </w:r>
-            <w:r>
-              <w:rPr>
-                <w:rFonts w:ascii="Arial" w:hAnsi="Arial"/>
-                <w:sz w:val="20"/>
-              </w:rPr>
-              <w:t xml:space="preserve"> a revisión</w:t>
-            </w:r>
-            <w:r>
-              <w:rPr>
-                <w:rFonts w:ascii="Arial" w:hAnsi="Arial"/>
-                <w:sz w:val="20"/>
-              </w:rPr>
-              <w:t>.</w:t>
+              <w:t>El profesor haya enviado el programa de una asignatura a revisión.</w:t>
             </w:r>
           </w:p>
         </w:tc>
@@ -6632,34 +6530,7 @@
               </w:rPr>
             </w:pPr>
             <w:r>
-              <w:t>Se envíe una notificación mediante un correo electrónico auto programado a</w:t>
-            </w:r>
-            <w:r>
-              <w:t xml:space="preserve"> los</w:t>
-            </w:r>
-            <w:r>
-              <w:t xml:space="preserve"> Rol</w:t>
-            </w:r>
-            <w:r>
-              <w:t>es</w:t>
-            </w:r>
-            <w:r>
-              <w:t xml:space="preserve"> </w:t>
-            </w:r>
-            <w:r>
-              <w:t>Empleado SA y Departamento</w:t>
-            </w:r>
-            <w:r>
-              <w:t xml:space="preserve"> indicándole</w:t>
-            </w:r>
-            <w:r>
-              <w:t>s</w:t>
-            </w:r>
-            <w:r>
-              <w:t xml:space="preserve"> que el programa de asignatura se encuentra </w:t>
-            </w:r>
-            <w:r>
-              <w:t>listo para ser revisado.</w:t>
+              <w:t>Se envíe una notificación mediante un correo electrónico auto programado a los Roles Empleado SA y Departamento indicándoles que el programa de asignatura se encuentra listo para ser revisado.</w:t>
             </w:r>
           </w:p>
         </w:tc>
@@ -6815,21 +6686,21 @@
           <w:szCs w:val="28"/>
         </w:rPr>
       </w:pPr>
-      <w:bookmarkStart w:id="14" w:name="_Toc46672220"/>
+      <w:bookmarkStart w:id="15" w:name="_Toc46672220"/>
       <w:r>
         <w:t>Caso de Prueba P005</w:t>
       </w:r>
-      <w:bookmarkEnd w:id="14"/>
+      <w:bookmarkEnd w:id="15"/>
     </w:p>
     <w:p>
       <w:pPr>
         <w:pStyle w:val="PSI-Ttulo3"/>
       </w:pPr>
-      <w:bookmarkStart w:id="15" w:name="_Toc46672221"/>
+      <w:bookmarkStart w:id="16" w:name="_Toc46672221"/>
       <w:r>
         <w:t>Descripción</w:t>
       </w:r>
-      <w:bookmarkEnd w:id="15"/>
+      <w:bookmarkEnd w:id="16"/>
       <w:r>
         <w:t xml:space="preserve"> </w:t>
       </w:r>
@@ -6875,11 +6746,11 @@
       <w:pPr>
         <w:pStyle w:val="PSI-Ttulo3"/>
       </w:pPr>
-      <w:bookmarkStart w:id="16" w:name="_Toc46672222"/>
+      <w:bookmarkStart w:id="17" w:name="_Toc46672222"/>
       <w:r>
         <w:t>Evaluación de la Prueba</w:t>
       </w:r>
-      <w:bookmarkEnd w:id="16"/>
+      <w:bookmarkEnd w:id="17"/>
       <w:r>
         <w:t xml:space="preserve"> </w:t>
       </w:r>
@@ -6911,7 +6782,7 @@
           <w:bottom w:w="55" w:type="dxa"/>
           <w:right w:w="55" w:type="dxa"/>
         </w:tblCellMar>
-        <w:tblLook w:val="0000"/>
+        <w:tblLook w:val="0000" w:firstRow="0" w:lastRow="0" w:firstColumn="0" w:lastColumn="0" w:noHBand="0" w:noVBand="0"/>
       </w:tblPr>
       <w:tblGrid>
         <w:gridCol w:w="851"/>
@@ -7049,7 +6920,7 @@
                 <w:right w:val="nil"/>
               </w:tblBorders>
               <w:tblLayout w:type="fixed"/>
-              <w:tblLook w:val="0000"/>
+              <w:tblLook w:val="0000" w:firstRow="0" w:lastRow="0" w:firstColumn="0" w:lastColumn="0" w:noHBand="0" w:noVBand="0"/>
             </w:tblPr>
             <w:tblGrid>
               <w:gridCol w:w="4426"/>
@@ -7313,7 +7184,7 @@
                 <w:right w:val="nil"/>
               </w:tblBorders>
               <w:tblLayout w:type="fixed"/>
-              <w:tblLook w:val="0000"/>
+              <w:tblLook w:val="0000" w:firstRow="0" w:lastRow="0" w:firstColumn="0" w:lastColumn="0" w:noHBand="0" w:noVBand="0"/>
             </w:tblPr>
             <w:tblGrid>
               <w:gridCol w:w="4308"/>
@@ -7707,21 +7578,7 @@
                 <w:rFonts w:ascii="Arial" w:hAnsi="Arial"/>
                 <w:sz w:val="20"/>
               </w:rPr>
-              <w:t>Presionar el botón enviar notificación del Rol Empleado SA (Panel Principal)</w:t>
-            </w:r>
-            <w:r>
-              <w:rPr>
-                <w:rFonts w:ascii="Arial" w:hAnsi="Arial"/>
-                <w:sz w:val="20"/>
-              </w:rPr>
-              <w:t xml:space="preserve"> más de una vez</w:t>
-            </w:r>
-            <w:r>
-              <w:rPr>
-                <w:rFonts w:ascii="Arial" w:hAnsi="Arial"/>
-                <w:sz w:val="20"/>
-              </w:rPr>
-              <w:t>.</w:t>
+              <w:t>Presionar el botón enviar notificación del Rol Empleado SA (Panel Principal) más de una vez.</w:t>
             </w:r>
           </w:p>
         </w:tc>
@@ -7740,34 +7597,7 @@
               <w:pStyle w:val="PSI-Normal"/>
             </w:pPr>
             <w:r>
-              <w:t xml:space="preserve">El sistema permita enviar otras notificaciones  de aviso al profesor nuevamente, </w:t>
-            </w:r>
-            <w:r>
-              <w:t>mediante</w:t>
-            </w:r>
-            <w:r>
-              <w:t xml:space="preserve"> </w:t>
-            </w:r>
-            <w:r>
-              <w:t>correo</w:t>
-            </w:r>
-            <w:r>
-              <w:t>s</w:t>
-            </w:r>
-            <w:r>
-              <w:t xml:space="preserve"> electrónico</w:t>
-            </w:r>
-            <w:r>
-              <w:t>s</w:t>
-            </w:r>
-            <w:r>
-              <w:t xml:space="preserve"> auto programado</w:t>
-            </w:r>
-            <w:r>
-              <w:t>s</w:t>
-            </w:r>
-            <w:r>
-              <w:t xml:space="preserve"> al Rol Profesor solicitándole que presente el programa de una asignatura.</w:t>
+              <w:t>El sistema permita enviar otras notificaciones  de aviso al profesor nuevamente, mediante correos electrónicos auto programados al Rol Profesor solicitándole que presente el programa de una asignatura.</w:t>
             </w:r>
           </w:p>
         </w:tc>
@@ -7933,15 +7763,15 @@
       <w:pPr>
         <w:pStyle w:val="PSI-Ttulo2"/>
       </w:pPr>
-      <w:bookmarkStart w:id="17" w:name="_Toc46672223"/>
+      <w:bookmarkStart w:id="18" w:name="_Toc46672223"/>
       <w:r>
         <w:t>Evaluación final de la Prueba</w:t>
       </w:r>
-      <w:bookmarkEnd w:id="1"/>
+      <w:bookmarkEnd w:id="2"/>
       <w:r>
         <w:t xml:space="preserve"> 01 - Inicial</w:t>
       </w:r>
-      <w:bookmarkEnd w:id="17"/>
+      <w:bookmarkEnd w:id="18"/>
     </w:p>
     <w:p>
       <w:pPr>
@@ -7978,28 +7808,28 @@
           <w:bCs w:val="0"/>
         </w:rPr>
       </w:pPr>
-      <w:bookmarkStart w:id="18" w:name="_Toc46672224"/>
+      <w:bookmarkStart w:id="19" w:name="_Toc46672224"/>
       <w:r>
         <w:rPr>
           <w:bCs w:val="0"/>
         </w:rPr>
         <w:t>Casos de Prueba: Prueba 02 - Regresión</w:t>
       </w:r>
-      <w:bookmarkEnd w:id="18"/>
+      <w:bookmarkEnd w:id="19"/>
     </w:p>
     <w:p>
       <w:pPr>
         <w:pStyle w:val="PSI-Ttulo2"/>
       </w:pPr>
-      <w:bookmarkStart w:id="19" w:name="_Toc36226875"/>
-      <w:bookmarkStart w:id="20" w:name="_Toc43302845"/>
-      <w:bookmarkStart w:id="21" w:name="_Toc46672225"/>
+      <w:bookmarkStart w:id="20" w:name="_Toc36226875"/>
+      <w:bookmarkStart w:id="21" w:name="_Toc43302845"/>
+      <w:bookmarkStart w:id="22" w:name="_Toc46672225"/>
       <w:r>
         <w:t>Evaluación final de la Prueba 02 - Regresión</w:t>
       </w:r>
-      <w:bookmarkEnd w:id="19"/>
       <w:bookmarkEnd w:id="20"/>
       <w:bookmarkEnd w:id="21"/>
+      <w:bookmarkEnd w:id="22"/>
     </w:p>
     <w:p>
       <w:pPr>
@@ -8039,7 +7869,7 @@
 </file>
 
 <file path=word/endnotes.xml><?xml version="1.0" encoding="utf-8"?>
-<w:endnotes xmlns:ve="http://schemas.openxmlformats.org/markup-compatibility/2006" xmlns:o="urn:schemas-microsoft-com:office:office" xmlns:r="http://schemas.openxmlformats.org/officeDocument/2006/relationships" xmlns:m="http://schemas.openxmlformats.org/officeDocument/2006/math" xmlns:v="urn:schemas-microsoft-com:vml" xmlns:wp="http://schemas.openxmlformats.org/drawingml/2006/wordprocessingDrawing" xmlns:w10="urn:schemas-microsoft-com:office:word" xmlns:w="http://schemas.openxmlformats.org/wordprocessingml/2006/main" xmlns:wne="http://schemas.microsoft.com/office/word/2006/wordml">
+<w:endnotes xmlns:wpc="http://schemas.microsoft.com/office/word/2010/wordprocessingCanvas" xmlns:cx="http://schemas.microsoft.com/office/drawing/2014/chartex" xmlns:mc="http://schemas.openxmlformats.org/markup-compatibility/2006" xmlns:o="urn:schemas-microsoft-com:office:office" xmlns:r="http://schemas.openxmlformats.org/officeDocument/2006/relationships" xmlns:m="http://schemas.openxmlformats.org/officeDocument/2006/math" xmlns:v="urn:schemas-microsoft-com:vml" xmlns:wp14="http://schemas.microsoft.com/office/word/2010/wordprocessingDrawing" xmlns:wp="http://schemas.openxmlformats.org/drawingml/2006/wordprocessingDrawing" xmlns:w10="urn:schemas-microsoft-com:office:word" xmlns:w="http://schemas.openxmlformats.org/wordprocessingml/2006/main" xmlns:w14="http://schemas.microsoft.com/office/word/2010/wordml" xmlns:w15="http://schemas.microsoft.com/office/word/2012/wordml" xmlns:w16se="http://schemas.microsoft.com/office/word/2015/wordml/symex" xmlns:wpg="http://schemas.microsoft.com/office/word/2010/wordprocessingGroup" xmlns:wpi="http://schemas.microsoft.com/office/word/2010/wordprocessingInk" xmlns:wne="http://schemas.microsoft.com/office/word/2006/wordml" xmlns:wps="http://schemas.microsoft.com/office/word/2010/wordprocessingShape" mc:Ignorable="w14 w15 w16se wp14">
   <w:endnote w:type="separator" w:id="-1">
     <w:p>
       <w:pPr>
@@ -8066,7 +7896,7 @@
 </file>
 
 <file path=word/footer1.xml><?xml version="1.0" encoding="utf-8"?>
-<w:ftr xmlns:ve="http://schemas.openxmlformats.org/markup-compatibility/2006" xmlns:o="urn:schemas-microsoft-com:office:office" xmlns:r="http://schemas.openxmlformats.org/officeDocument/2006/relationships" xmlns:m="http://schemas.openxmlformats.org/officeDocument/2006/math" xmlns:v="urn:schemas-microsoft-com:vml" xmlns:wp="http://schemas.openxmlformats.org/drawingml/2006/wordprocessingDrawing" xmlns:w10="urn:schemas-microsoft-com:office:word" xmlns:w="http://schemas.openxmlformats.org/wordprocessingml/2006/main" xmlns:wne="http://schemas.microsoft.com/office/word/2006/wordml">
+<w:ftr xmlns:wpc="http://schemas.microsoft.com/office/word/2010/wordprocessingCanvas" xmlns:cx="http://schemas.microsoft.com/office/drawing/2014/chartex" xmlns:mc="http://schemas.openxmlformats.org/markup-compatibility/2006" xmlns:o="urn:schemas-microsoft-com:office:office" xmlns:r="http://schemas.openxmlformats.org/officeDocument/2006/relationships" xmlns:m="http://schemas.openxmlformats.org/officeDocument/2006/math" xmlns:v="urn:schemas-microsoft-com:vml" xmlns:wp14="http://schemas.microsoft.com/office/word/2010/wordprocessingDrawing" xmlns:wp="http://schemas.openxmlformats.org/drawingml/2006/wordprocessingDrawing" xmlns:w10="urn:schemas-microsoft-com:office:word" xmlns:w="http://schemas.openxmlformats.org/wordprocessingml/2006/main" xmlns:w14="http://schemas.microsoft.com/office/word/2010/wordml" xmlns:w15="http://schemas.microsoft.com/office/word/2012/wordml" xmlns:w16se="http://schemas.microsoft.com/office/word/2015/wordml/symex" xmlns:wpg="http://schemas.microsoft.com/office/word/2010/wordprocessingGroup" xmlns:wpi="http://schemas.microsoft.com/office/word/2010/wordprocessingInk" xmlns:wne="http://schemas.microsoft.com/office/word/2006/wordml" xmlns:wps="http://schemas.microsoft.com/office/word/2010/wordprocessingShape" mc:Ignorable="w14 w15 w16se wp14">
   <w:p>
     <w:pPr>
       <w:tabs>
@@ -8080,21 +7910,14 @@
         <w:dataBinding w:prefixMappings="xmlns:ns0='http://schemas.openxmlformats.org/officeDocument/2006/extended-properties' " w:xpath="/ns0:Properties[1]/ns0:Company[1]" w:storeItemID="{6668398D-A668-4E3E-A5EB-62B293D839F1}"/>
         <w:text/>
       </w:sdtPr>
+      <w:sdtEndPr/>
       <w:sdtContent>
         <w:r>
           <w:rPr>
             <w:lang w:val="es-AR"/>
           </w:rPr>
-          <w:t xml:space="preserve">VASPA </w:t>
+          <w:t>VASPA Team</w:t>
         </w:r>
-        <w:proofErr w:type="spellStart"/>
-        <w:r>
-          <w:rPr>
-            <w:lang w:val="es-AR"/>
-          </w:rPr>
-          <w:t>Team</w:t>
-        </w:r>
-        <w:proofErr w:type="spellEnd"/>
       </w:sdtContent>
     </w:sdt>
     <w:r>
@@ -8103,13 +7926,13 @@
         <w:lang w:eastAsia="es-ES"/>
       </w:rPr>
       <w:pict>
-        <v:group id="_x0000_s1051" style="position:absolute;left:0;text-align:left;margin-left:0;margin-top:0;width:611.15pt;height:64.75pt;flip:y;z-index:251676672;mso-width-percent:1000;mso-height-percent:900;mso-position-horizontal:center;mso-position-horizontal-relative:page;mso-position-vertical:bottom;mso-position-vertical-relative:page;mso-width-percent:1000;mso-height-percent:900;mso-height-relative:bottom-margin-area" coordorigin="8,9" coordsize="15823,1439" o:allowincell="f">
+        <v:group id="_x0000_s2075" style="position:absolute;left:0;text-align:left;margin-left:0;margin-top:0;width:611.15pt;height:64.75pt;flip:y;z-index:251676672;mso-width-percent:1000;mso-height-percent:900;mso-position-horizontal:center;mso-position-horizontal-relative:page;mso-position-vertical:bottom;mso-position-vertical-relative:page;mso-width-percent:1000;mso-height-percent:900;mso-height-relative:bottom-margin-area" coordorigin="8,9" coordsize="15823,1439" o:allowincell="f">
           <v:shapetype id="_x0000_t32" coordsize="21600,21600" o:spt="32" o:oned="t" path="m,l21600,21600e" filled="f">
             <v:path arrowok="t" fillok="f" o:connecttype="none"/>
             <o:lock v:ext="edit" shapetype="t"/>
           </v:shapetype>
-          <v:shape id="_x0000_s1052" type="#_x0000_t32" style="position:absolute;left:9;top:1431;width:15822;height:0;mso-width-percent:1000;mso-position-horizontal:center;mso-position-horizontal-relative:page;mso-position-vertical:bottom;mso-position-vertical-relative:top-margin-area;mso-width-percent:1000" o:connectortype="straight" strokecolor="#31849b [2408]"/>
-          <v:rect id="_x0000_s1053" style="position:absolute;left:8;top:9;width:4031;height:1439;mso-width-percent:400;mso-height-percent:1000;mso-width-percent:400;mso-height-percent:1000;mso-width-relative:margin;mso-height-relative:bottom-margin-area" filled="f" stroked="f"/>
+          <v:shape id="_x0000_s2076" type="#_x0000_t32" style="position:absolute;left:9;top:1431;width:15822;height:0;mso-width-percent:1000;mso-position-horizontal:center;mso-position-horizontal-relative:page;mso-position-vertical:bottom;mso-position-vertical-relative:top-margin-area;mso-width-percent:1000" o:connectortype="straight" strokecolor="#31849b [2408]"/>
+          <v:rect id="_x0000_s2077" style="position:absolute;left:8;top:9;width:4031;height:1439;mso-width-percent:400;mso-height-percent:1000;mso-width-percent:400;mso-height-percent:1000;mso-width-relative:margin;mso-height-relative:bottom-margin-area" filled="f" stroked="f"/>
           <w10:wrap anchorx="page" anchory="page"/>
         </v:group>
       </w:pict>
@@ -8120,7 +7943,7 @@
         <w:lang w:eastAsia="es-ES"/>
       </w:rPr>
       <w:pict>
-        <v:rect id="_x0000_s1050" style="position:absolute;left:0;text-align:left;margin-left:0;margin-top:0;width:7.15pt;height:63.95pt;z-index:251675648;mso-height-percent:900;mso-position-horizontal:center;mso-position-horizontal-relative:left-margin-area;mso-position-vertical:bottom;mso-position-vertical-relative:page;mso-height-percent:900;mso-height-relative:bottom-margin-area" fillcolor="#4bacc6 [3208]" strokecolor="#205867 [1608]">
+        <v:rect id="_x0000_s2074" style="position:absolute;left:0;text-align:left;margin-left:0;margin-top:0;width:7.15pt;height:63.95pt;z-index:251675648;mso-height-percent:900;mso-position-horizontal:center;mso-position-horizontal-relative:left-margin-area;mso-position-vertical:bottom;mso-position-vertical-relative:page;mso-height-percent:900;mso-height-relative:bottom-margin-area" fillcolor="#4bacc6 [3208]" strokecolor="#205867 [1608]">
           <w10:wrap anchorx="margin" anchory="page"/>
         </v:rect>
       </w:pict>
@@ -8133,6 +7956,7 @@
           <w:docPartUnique/>
         </w:docPartObj>
       </w:sdtPr>
+      <w:sdtEndPr/>
       <w:sdtContent>
         <w:r>
           <w:tab/>
@@ -8178,7 +8002,7 @@
             <w:rFonts w:asciiTheme="majorHAnsi" w:hAnsiTheme="majorHAnsi" w:cstheme="majorHAnsi"/>
             <w:noProof/>
           </w:rPr>
-          <w:t>3</w:t>
+          <w:t>4</w:t>
         </w:r>
         <w:r>
           <w:rPr>
@@ -8231,7 +8055,7 @@
         <w:lang w:eastAsia="zh-TW"/>
       </w:rPr>
       <w:pict>
-        <v:rect id="_x0000_s1035" style="position:absolute;left:0;text-align:left;margin-left:0;margin-top:0;width:7.15pt;height:63.95pt;z-index:251670528;mso-height-percent:900;mso-position-horizontal:center;mso-position-horizontal-relative:right-margin-area;mso-position-vertical:bottom;mso-position-vertical-relative:page;mso-height-percent:900;mso-height-relative:bottom-margin-area" fillcolor="#4bacc6 [3208]" strokecolor="#205867 [1608]">
+        <v:rect id="_x0000_s2059" style="position:absolute;left:0;text-align:left;margin-left:0;margin-top:0;width:7.15pt;height:63.95pt;z-index:251670528;mso-height-percent:900;mso-position-horizontal:center;mso-position-horizontal-relative:right-margin-area;mso-position-vertical:bottom;mso-position-vertical-relative:page;mso-height-percent:900;mso-height-relative:bottom-margin-area" fillcolor="#4bacc6 [3208]" strokecolor="#205867 [1608]">
           <w10:wrap anchorx="page" anchory="page"/>
         </v:rect>
       </w:pict>
@@ -8244,6 +8068,7 @@
       <w:dataBinding w:prefixMappings="xmlns:ns0='http://purl.org/dc/elements/1.1/' xmlns:ns1='http://schemas.openxmlformats.org/package/2006/metadata/core-properties' " w:xpath="/ns1:coreProperties[1]/ns0:creator[1]" w:storeItemID="{6C3C8BC8-F283-45AE-878A-BAB7291924A1}"/>
       <w:text/>
     </w:sdtPr>
+    <w:sdtEndPr/>
     <w:sdtContent>
       <w:p>
         <w:pPr>
@@ -8256,7 +8081,7 @@
           <w:rPr>
             <w:lang w:val="es-AR"/>
           </w:rPr>
-          <w:t>Nicolás Sartini</w:t>
+          <w:t>Nicolás Sartini – Fabricio González</w:t>
         </w:r>
       </w:p>
     </w:sdtContent>
@@ -8265,7 +8090,7 @@
 </file>
 
 <file path=word/footnotes.xml><?xml version="1.0" encoding="utf-8"?>
-<w:footnotes xmlns:ve="http://schemas.openxmlformats.org/markup-compatibility/2006" xmlns:o="urn:schemas-microsoft-com:office:office" xmlns:r="http://schemas.openxmlformats.org/officeDocument/2006/relationships" xmlns:m="http://schemas.openxmlformats.org/officeDocument/2006/math" xmlns:v="urn:schemas-microsoft-com:vml" xmlns:wp="http://schemas.openxmlformats.org/drawingml/2006/wordprocessingDrawing" xmlns:w10="urn:schemas-microsoft-com:office:word" xmlns:w="http://schemas.openxmlformats.org/wordprocessingml/2006/main" xmlns:wne="http://schemas.microsoft.com/office/word/2006/wordml">
+<w:footnotes xmlns:wpc="http://schemas.microsoft.com/office/word/2010/wordprocessingCanvas" xmlns:cx="http://schemas.microsoft.com/office/drawing/2014/chartex" xmlns:mc="http://schemas.openxmlformats.org/markup-compatibility/2006" xmlns:o="urn:schemas-microsoft-com:office:office" xmlns:r="http://schemas.openxmlformats.org/officeDocument/2006/relationships" xmlns:m="http://schemas.openxmlformats.org/officeDocument/2006/math" xmlns:v="urn:schemas-microsoft-com:vml" xmlns:wp14="http://schemas.microsoft.com/office/word/2010/wordprocessingDrawing" xmlns:wp="http://schemas.openxmlformats.org/drawingml/2006/wordprocessingDrawing" xmlns:w10="urn:schemas-microsoft-com:office:word" xmlns:w="http://schemas.openxmlformats.org/wordprocessingml/2006/main" xmlns:w14="http://schemas.microsoft.com/office/word/2010/wordml" xmlns:w15="http://schemas.microsoft.com/office/word/2012/wordml" xmlns:w16se="http://schemas.microsoft.com/office/word/2015/wordml/symex" xmlns:wpg="http://schemas.microsoft.com/office/word/2010/wordprocessingGroup" xmlns:wpi="http://schemas.microsoft.com/office/word/2010/wordprocessingInk" xmlns:wne="http://schemas.microsoft.com/office/word/2006/wordml" xmlns:wps="http://schemas.microsoft.com/office/word/2010/wordprocessingShape" mc:Ignorable="w14 w15 w16se wp14">
   <w:footnote w:type="separator" w:id="-1">
     <w:p>
       <w:pPr>
@@ -8292,7 +8117,7 @@
 </file>
 
 <file path=word/header1.xml><?xml version="1.0" encoding="utf-8"?>
-<w:hdr xmlns:ve="http://schemas.openxmlformats.org/markup-compatibility/2006" xmlns:o="urn:schemas-microsoft-com:office:office" xmlns:r="http://schemas.openxmlformats.org/officeDocument/2006/relationships" xmlns:m="http://schemas.openxmlformats.org/officeDocument/2006/math" xmlns:v="urn:schemas-microsoft-com:vml" xmlns:wp="http://schemas.openxmlformats.org/drawingml/2006/wordprocessingDrawing" xmlns:w10="urn:schemas-microsoft-com:office:word" xmlns:w="http://schemas.openxmlformats.org/wordprocessingml/2006/main" xmlns:wne="http://schemas.microsoft.com/office/word/2006/wordml">
+<w:hdr xmlns:wpc="http://schemas.microsoft.com/office/word/2010/wordprocessingCanvas" xmlns:cx="http://schemas.microsoft.com/office/drawing/2014/chartex" xmlns:mc="http://schemas.openxmlformats.org/markup-compatibility/2006" xmlns:o="urn:schemas-microsoft-com:office:office" xmlns:r="http://schemas.openxmlformats.org/officeDocument/2006/relationships" xmlns:m="http://schemas.openxmlformats.org/officeDocument/2006/math" xmlns:v="urn:schemas-microsoft-com:vml" xmlns:wp14="http://schemas.microsoft.com/office/word/2010/wordprocessingDrawing" xmlns:wp="http://schemas.openxmlformats.org/drawingml/2006/wordprocessingDrawing" xmlns:w10="urn:schemas-microsoft-com:office:word" xmlns:w="http://schemas.openxmlformats.org/wordprocessingml/2006/main" xmlns:w14="http://schemas.microsoft.com/office/word/2010/wordml" xmlns:w15="http://schemas.microsoft.com/office/word/2012/wordml" xmlns:w16se="http://schemas.microsoft.com/office/word/2015/wordml/symex" xmlns:wpg="http://schemas.microsoft.com/office/word/2010/wordprocessingGroup" xmlns:wpi="http://schemas.microsoft.com/office/word/2010/wordprocessingInk" xmlns:wne="http://schemas.microsoft.com/office/word/2006/wordml" xmlns:wps="http://schemas.microsoft.com/office/word/2010/wordprocessingShape" mc:Ignorable="w14 w15 w16se wp14">
   <w:sdt>
     <w:sdtPr>
       <w:rPr>
@@ -8303,6 +8128,7 @@
       <w:dataBinding w:prefixMappings="xmlns:ns0='http://schemas.openxmlformats.org/package/2006/metadata/core-properties' xmlns:ns1='http://purl.org/dc/elements/1.1/'" w:xpath="/ns0:coreProperties[1]/ns1:title[1]" w:storeItemID="{6C3C8BC8-F283-45AE-878A-BAB7291924A1}"/>
       <w:text/>
     </w:sdtPr>
+    <w:sdtEndPr/>
     <w:sdtContent>
       <w:p>
         <w:pPr>
@@ -8340,7 +8166,7 @@
         <w:rFonts w:asciiTheme="majorHAnsi" w:eastAsiaTheme="majorEastAsia" w:hAnsiTheme="majorHAnsi" w:cstheme="majorBidi"/>
         <w:noProof/>
         <w:szCs w:val="36"/>
-        <w:lang w:val="es-AR" w:eastAsia="es-AR"/>
+        <w:lang w:val="en-US"/>
       </w:rPr>
       <w:drawing>
         <wp:anchor distT="0" distB="0" distL="114300" distR="114300" simplePos="0" relativeHeight="251684864" behindDoc="0" locked="0" layoutInCell="1" allowOverlap="1">
@@ -8391,7 +8217,7 @@
         <w:rFonts w:asciiTheme="majorHAnsi" w:eastAsiaTheme="majorEastAsia" w:hAnsiTheme="majorHAnsi" w:cstheme="majorBidi"/>
         <w:noProof/>
         <w:szCs w:val="36"/>
-        <w:lang w:val="es-AR" w:eastAsia="es-AR"/>
+        <w:lang w:val="en-US"/>
       </w:rPr>
       <w:drawing>
         <wp:anchor distT="0" distB="0" distL="114300" distR="114300" simplePos="0" relativeHeight="251682816" behindDoc="0" locked="0" layoutInCell="1" allowOverlap="1">
@@ -8445,7 +8271,7 @@
         <w:lang w:eastAsia="es-ES"/>
       </w:rPr>
       <w:pict>
-        <v:rect id="_x0000_s1065" style="position:absolute;margin-left:38.9pt;margin-top:0;width:7.15pt;height:62.9pt;z-index:251680768;mso-height-percent:900;mso-position-horizontal-relative:left-margin-area;mso-position-vertical-relative:page;mso-height-percent:900;mso-height-relative:bottom-margin-area" fillcolor="#4bacc6 [3208]" strokecolor="#205867 [1608]">
+        <v:rect id="_x0000_s2089" style="position:absolute;margin-left:38.9pt;margin-top:0;width:7.15pt;height:62.9pt;z-index:251680768;mso-height-percent:900;mso-position-horizontal-relative:left-margin-area;mso-position-vertical-relative:page;mso-height-percent:900;mso-height-relative:bottom-margin-area" fillcolor="#4bacc6 [3208]" strokecolor="#205867 [1608]">
           <w10:wrap anchorx="margin" anchory="page"/>
         </v:rect>
       </w:pict>
@@ -8458,7 +8284,7 @@
         <w:lang w:eastAsia="es-ES"/>
       </w:rPr>
       <w:pict>
-        <v:rect id="_x0000_s1058" style="position:absolute;margin-left:549.2pt;margin-top:0;width:7.15pt;height:62.95pt;z-index:251678720;mso-height-percent:900;mso-position-horizontal-relative:left-margin-area;mso-position-vertical-relative:page;mso-height-percent:900;mso-height-relative:bottom-margin-area" fillcolor="#4bacc6 [3208]" strokecolor="#205867 [1608]">
+        <v:rect id="_x0000_s2082" style="position:absolute;margin-left:549.2pt;margin-top:0;width:7.15pt;height:62.95pt;z-index:251678720;mso-height-percent:900;mso-position-horizontal-relative:left-margin-area;mso-position-vertical-relative:page;mso-height-percent:900;mso-height-relative:bottom-margin-area" fillcolor="#4bacc6 [3208]" strokecolor="#205867 [1608]">
           <w10:wrap anchorx="margin" anchory="page"/>
         </v:rect>
       </w:pict>
@@ -8471,13 +8297,13 @@
         <w:lang w:eastAsia="es-ES"/>
       </w:rPr>
       <w:pict>
-        <v:group id="_x0000_s1059" style="position:absolute;margin-left:0;margin-top:0;width:594.45pt;height:64.2pt;z-index:251679744;mso-width-percent:1000;mso-position-horizontal:center;mso-position-horizontal-relative:page;mso-position-vertical:top;mso-position-vertical-relative:page;mso-width-percent:1000;mso-height-relative:top-margin-area" coordorigin="8,9" coordsize="15823,1439">
+        <v:group id="_x0000_s2083" style="position:absolute;margin-left:0;margin-top:0;width:594.45pt;height:64.2pt;z-index:251679744;mso-width-percent:1000;mso-position-horizontal:center;mso-position-horizontal-relative:page;mso-position-vertical:top;mso-position-vertical-relative:page;mso-width-percent:1000;mso-height-relative:top-margin-area" coordorigin="8,9" coordsize="15823,1439">
           <v:shapetype id="_x0000_t32" coordsize="21600,21600" o:spt="32" o:oned="t" path="m,l21600,21600e" filled="f">
             <v:path arrowok="t" fillok="f" o:connecttype="none"/>
             <o:lock v:ext="edit" shapetype="t"/>
           </v:shapetype>
-          <v:shape id="_x0000_s1060" type="#_x0000_t32" style="position:absolute;left:9;top:1431;width:15822;height:0;mso-width-percent:1000;mso-position-horizontal:center;mso-position-horizontal-relative:page;mso-position-vertical:bottom;mso-position-vertical-relative:top-margin-area;mso-width-percent:1000" o:connectortype="straight" strokecolor="#31849b [2408]"/>
-          <v:rect id="_x0000_s1061" style="position:absolute;left:8;top:9;width:4031;height:1439;mso-width-percent:400;mso-height-percent:1000;mso-width-percent:400;mso-height-percent:1000;mso-width-relative:margin;mso-height-relative:bottom-margin-area" filled="f" stroked="f"/>
+          <v:shape id="_x0000_s2084" type="#_x0000_t32" style="position:absolute;left:9;top:1431;width:15822;height:0;mso-width-percent:1000;mso-position-horizontal:center;mso-position-horizontal-relative:page;mso-position-vertical:bottom;mso-position-vertical-relative:top-margin-area;mso-width-percent:1000" o:connectortype="straight" strokecolor="#31849b [2408]"/>
+          <v:rect id="_x0000_s2085" style="position:absolute;left:8;top:9;width:4031;height:1439;mso-width-percent:400;mso-height-percent:1000;mso-width-percent:400;mso-height-percent:1000;mso-width-relative:margin;mso-height-relative:bottom-margin-area" filled="f" stroked="f"/>
           <w10:wrap anchorx="page" anchory="page"/>
         </v:group>
       </w:pict>
@@ -8493,6 +8319,7 @@
         <w:dataBinding w:prefixMappings="xmlns:ns0='http://schemas.openxmlformats.org/package/2006/metadata/core-properties' xmlns:ns1='http://purl.org/dc/elements/1.1/'" w:xpath="/ns0:coreProperties[1]/ns1:subject[1]" w:storeItemID="{6C3C8BC8-F283-45AE-878A-BAB7291924A1}"/>
         <w:text/>
       </w:sdtPr>
+      <w:sdtEndPr/>
       <w:sdtContent>
         <w:r>
           <w:rPr>
@@ -8516,8 +8343,8 @@
 </file>
 
 <file path=word/numbering.xml><?xml version="1.0" encoding="utf-8"?>
-<w:numbering xmlns:ve="http://schemas.openxmlformats.org/markup-compatibility/2006" xmlns:o="urn:schemas-microsoft-com:office:office" xmlns:r="http://schemas.openxmlformats.org/officeDocument/2006/relationships" xmlns:m="http://schemas.openxmlformats.org/officeDocument/2006/math" xmlns:v="urn:schemas-microsoft-com:vml" xmlns:wp="http://schemas.openxmlformats.org/drawingml/2006/wordprocessingDrawing" xmlns:w10="urn:schemas-microsoft-com:office:word" xmlns:w="http://schemas.openxmlformats.org/wordprocessingml/2006/main" xmlns:wne="http://schemas.microsoft.com/office/word/2006/wordml">
-  <w:abstractNum w:abstractNumId="0">
+<w:numbering xmlns:wpc="http://schemas.microsoft.com/office/word/2010/wordprocessingCanvas" xmlns:cx="http://schemas.microsoft.com/office/drawing/2014/chartex" xmlns:mc="http://schemas.openxmlformats.org/markup-compatibility/2006" xmlns:o="urn:schemas-microsoft-com:office:office" xmlns:r="http://schemas.openxmlformats.org/officeDocument/2006/relationships" xmlns:m="http://schemas.openxmlformats.org/officeDocument/2006/math" xmlns:v="urn:schemas-microsoft-com:vml" xmlns:wp14="http://schemas.microsoft.com/office/word/2010/wordprocessingDrawing" xmlns:wp="http://schemas.openxmlformats.org/drawingml/2006/wordprocessingDrawing" xmlns:w10="urn:schemas-microsoft-com:office:word" xmlns:w="http://schemas.openxmlformats.org/wordprocessingml/2006/main" xmlns:w14="http://schemas.microsoft.com/office/word/2010/wordml" xmlns:w15="http://schemas.microsoft.com/office/word/2012/wordml" xmlns:w16se="http://schemas.microsoft.com/office/word/2015/wordml/symex" xmlns:wpg="http://schemas.microsoft.com/office/word/2010/wordprocessingGroup" xmlns:wpi="http://schemas.microsoft.com/office/word/2010/wordprocessingInk" xmlns:wne="http://schemas.microsoft.com/office/word/2006/wordml" xmlns:wps="http://schemas.microsoft.com/office/word/2010/wordprocessingShape" mc:Ignorable="w14 w15 w16se wp14">
+  <w:abstractNum w:abstractNumId="0" w15:restartNumberingAfterBreak="0">
     <w:nsid w:val="00000002"/>
     <w:multiLevelType w:val="multilevel"/>
     <w:tmpl w:val="00000002"/>
@@ -8675,7 +8502,7 @@
       </w:rPr>
     </w:lvl>
   </w:abstractNum>
-  <w:abstractNum w:abstractNumId="1">
+  <w:abstractNum w:abstractNumId="1" w15:restartNumberingAfterBreak="0">
     <w:nsid w:val="00000003"/>
     <w:multiLevelType w:val="multilevel"/>
     <w:tmpl w:val="00000003"/>
@@ -8833,7 +8660,7 @@
       </w:rPr>
     </w:lvl>
   </w:abstractNum>
-  <w:abstractNum w:abstractNumId="2">
+  <w:abstractNum w:abstractNumId="2" w15:restartNumberingAfterBreak="0">
     <w:nsid w:val="00000004"/>
     <w:multiLevelType w:val="multilevel"/>
     <w:tmpl w:val="796A7516"/>
@@ -8991,7 +8818,7 @@
       </w:rPr>
     </w:lvl>
   </w:abstractNum>
-  <w:abstractNum w:abstractNumId="3">
+  <w:abstractNum w:abstractNumId="3" w15:restartNumberingAfterBreak="0">
     <w:nsid w:val="00000005"/>
     <w:multiLevelType w:val="multilevel"/>
     <w:tmpl w:val="00000005"/>
@@ -9149,7 +8976,7 @@
       </w:rPr>
     </w:lvl>
   </w:abstractNum>
-  <w:abstractNum w:abstractNumId="4">
+  <w:abstractNum w:abstractNumId="4" w15:restartNumberingAfterBreak="0">
     <w:nsid w:val="00000006"/>
     <w:multiLevelType w:val="multilevel"/>
     <w:tmpl w:val="00000006"/>
@@ -9307,7 +9134,7 @@
       </w:rPr>
     </w:lvl>
   </w:abstractNum>
-  <w:abstractNum w:abstractNumId="5">
+  <w:abstractNum w:abstractNumId="5" w15:restartNumberingAfterBreak="0">
     <w:nsid w:val="00000007"/>
     <w:multiLevelType w:val="multilevel"/>
     <w:tmpl w:val="00000007"/>
@@ -9465,7 +9292,7 @@
       </w:rPr>
     </w:lvl>
   </w:abstractNum>
-  <w:abstractNum w:abstractNumId="6">
+  <w:abstractNum w:abstractNumId="6" w15:restartNumberingAfterBreak="0">
     <w:nsid w:val="00000008"/>
     <w:multiLevelType w:val="multilevel"/>
     <w:tmpl w:val="00000008"/>
@@ -9623,7 +9450,7 @@
       </w:rPr>
     </w:lvl>
   </w:abstractNum>
-  <w:abstractNum w:abstractNumId="7">
+  <w:abstractNum w:abstractNumId="7" w15:restartNumberingAfterBreak="0">
     <w:nsid w:val="00000009"/>
     <w:multiLevelType w:val="multilevel"/>
     <w:tmpl w:val="00000009"/>
@@ -9781,7 +9608,7 @@
       </w:rPr>
     </w:lvl>
   </w:abstractNum>
-  <w:abstractNum w:abstractNumId="8">
+  <w:abstractNum w:abstractNumId="8" w15:restartNumberingAfterBreak="0">
     <w:nsid w:val="0000000A"/>
     <w:multiLevelType w:val="multilevel"/>
     <w:tmpl w:val="0000000A"/>
@@ -9939,7 +9766,7 @@
       </w:rPr>
     </w:lvl>
   </w:abstractNum>
-  <w:abstractNum w:abstractNumId="9">
+  <w:abstractNum w:abstractNumId="9" w15:restartNumberingAfterBreak="0">
     <w:nsid w:val="0000000B"/>
     <w:multiLevelType w:val="multilevel"/>
     <w:tmpl w:val="0000000B"/>
@@ -10097,7 +9924,7 @@
       </w:rPr>
     </w:lvl>
   </w:abstractNum>
-  <w:abstractNum w:abstractNumId="10">
+  <w:abstractNum w:abstractNumId="10" w15:restartNumberingAfterBreak="0">
     <w:nsid w:val="0000000C"/>
     <w:multiLevelType w:val="multilevel"/>
     <w:tmpl w:val="0000000C"/>
@@ -10255,7 +10082,7 @@
       </w:rPr>
     </w:lvl>
   </w:abstractNum>
-  <w:abstractNum w:abstractNumId="11">
+  <w:abstractNum w:abstractNumId="11" w15:restartNumberingAfterBreak="0">
     <w:nsid w:val="0000000D"/>
     <w:multiLevelType w:val="multilevel"/>
     <w:tmpl w:val="0000000D"/>
@@ -10413,7 +10240,7 @@
       </w:rPr>
     </w:lvl>
   </w:abstractNum>
-  <w:abstractNum w:abstractNumId="12">
+  <w:abstractNum w:abstractNumId="12" w15:restartNumberingAfterBreak="0">
     <w:nsid w:val="0000000E"/>
     <w:multiLevelType w:val="multilevel"/>
     <w:tmpl w:val="0000000E"/>
@@ -10571,7 +10398,7 @@
       </w:rPr>
     </w:lvl>
   </w:abstractNum>
-  <w:abstractNum w:abstractNumId="13">
+  <w:abstractNum w:abstractNumId="13" w15:restartNumberingAfterBreak="0">
     <w:nsid w:val="0000000F"/>
     <w:multiLevelType w:val="multilevel"/>
     <w:tmpl w:val="0000000F"/>
@@ -10729,7 +10556,7 @@
       </w:rPr>
     </w:lvl>
   </w:abstractNum>
-  <w:abstractNum w:abstractNumId="14">
+  <w:abstractNum w:abstractNumId="14" w15:restartNumberingAfterBreak="0">
     <w:nsid w:val="00000010"/>
     <w:multiLevelType w:val="multilevel"/>
     <w:tmpl w:val="00000010"/>
@@ -10887,7 +10714,7 @@
       </w:rPr>
     </w:lvl>
   </w:abstractNum>
-  <w:abstractNum w:abstractNumId="15">
+  <w:abstractNum w:abstractNumId="15" w15:restartNumberingAfterBreak="0">
     <w:nsid w:val="00000011"/>
     <w:multiLevelType w:val="multilevel"/>
     <w:tmpl w:val="00000011"/>
@@ -11045,7 +10872,7 @@
       </w:rPr>
     </w:lvl>
   </w:abstractNum>
-  <w:abstractNum w:abstractNumId="16">
+  <w:abstractNum w:abstractNumId="16" w15:restartNumberingAfterBreak="0">
     <w:nsid w:val="00000012"/>
     <w:multiLevelType w:val="multilevel"/>
     <w:tmpl w:val="00000012"/>
@@ -11203,7 +11030,7 @@
       </w:rPr>
     </w:lvl>
   </w:abstractNum>
-  <w:abstractNum w:abstractNumId="17">
+  <w:abstractNum w:abstractNumId="17" w15:restartNumberingAfterBreak="0">
     <w:nsid w:val="00000013"/>
     <w:multiLevelType w:val="multilevel"/>
     <w:tmpl w:val="00000013"/>
@@ -11361,7 +11188,7 @@
       </w:rPr>
     </w:lvl>
   </w:abstractNum>
-  <w:abstractNum w:abstractNumId="18">
+  <w:abstractNum w:abstractNumId="18" w15:restartNumberingAfterBreak="0">
     <w:nsid w:val="00000014"/>
     <w:multiLevelType w:val="multilevel"/>
     <w:tmpl w:val="00000014"/>
@@ -11519,7 +11346,7 @@
       </w:rPr>
     </w:lvl>
   </w:abstractNum>
-  <w:abstractNum w:abstractNumId="19">
+  <w:abstractNum w:abstractNumId="19" w15:restartNumberingAfterBreak="0">
     <w:nsid w:val="00000015"/>
     <w:multiLevelType w:val="multilevel"/>
     <w:tmpl w:val="00000015"/>
@@ -11677,7 +11504,7 @@
       </w:rPr>
     </w:lvl>
   </w:abstractNum>
-  <w:abstractNum w:abstractNumId="20">
+  <w:abstractNum w:abstractNumId="20" w15:restartNumberingAfterBreak="0">
     <w:nsid w:val="018F051B"/>
     <w:multiLevelType w:val="hybridMultilevel"/>
     <w:tmpl w:val="15ACA9BA"/>
@@ -11817,7 +11644,7 @@
       </w:rPr>
     </w:lvl>
   </w:abstractNum>
-  <w:abstractNum w:abstractNumId="21">
+  <w:abstractNum w:abstractNumId="21" w15:restartNumberingAfterBreak="0">
     <w:nsid w:val="077128AB"/>
     <w:multiLevelType w:val="hybridMultilevel"/>
     <w:tmpl w:val="D3B09BF6"/>
@@ -11903,7 +11730,7 @@
       </w:pPr>
     </w:lvl>
   </w:abstractNum>
-  <w:abstractNum w:abstractNumId="22">
+  <w:abstractNum w:abstractNumId="22" w15:restartNumberingAfterBreak="0">
     <w:nsid w:val="0F073451"/>
     <w:multiLevelType w:val="hybridMultilevel"/>
     <w:tmpl w:val="8FCE4176"/>
@@ -12016,7 +11843,7 @@
       </w:rPr>
     </w:lvl>
   </w:abstractNum>
-  <w:abstractNum w:abstractNumId="23">
+  <w:abstractNum w:abstractNumId="23" w15:restartNumberingAfterBreak="0">
     <w:nsid w:val="11AE63AA"/>
     <w:multiLevelType w:val="hybridMultilevel"/>
     <w:tmpl w:val="5A62D0DA"/>
@@ -12102,7 +11929,7 @@
       </w:pPr>
     </w:lvl>
   </w:abstractNum>
-  <w:abstractNum w:abstractNumId="24">
+  <w:abstractNum w:abstractNumId="24" w15:restartNumberingAfterBreak="0">
     <w:nsid w:val="11EC450D"/>
     <w:multiLevelType w:val="hybridMultilevel"/>
     <w:tmpl w:val="8D1847A2"/>
@@ -12215,7 +12042,7 @@
       </w:rPr>
     </w:lvl>
   </w:abstractNum>
-  <w:abstractNum w:abstractNumId="25">
+  <w:abstractNum w:abstractNumId="25" w15:restartNumberingAfterBreak="0">
     <w:nsid w:val="120170F0"/>
     <w:multiLevelType w:val="hybridMultilevel"/>
     <w:tmpl w:val="F41EB452"/>
@@ -12328,7 +12155,7 @@
       </w:rPr>
     </w:lvl>
   </w:abstractNum>
-  <w:abstractNum w:abstractNumId="26">
+  <w:abstractNum w:abstractNumId="26" w15:restartNumberingAfterBreak="0">
     <w:nsid w:val="126E45F4"/>
     <w:multiLevelType w:val="hybridMultilevel"/>
     <w:tmpl w:val="CD862F8E"/>
@@ -12441,7 +12268,7 @@
       </w:rPr>
     </w:lvl>
   </w:abstractNum>
-  <w:abstractNum w:abstractNumId="27">
+  <w:abstractNum w:abstractNumId="27" w15:restartNumberingAfterBreak="0">
     <w:nsid w:val="144C510F"/>
     <w:multiLevelType w:val="hybridMultilevel"/>
     <w:tmpl w:val="C5780558"/>
@@ -12527,7 +12354,7 @@
       </w:pPr>
     </w:lvl>
   </w:abstractNum>
-  <w:abstractNum w:abstractNumId="28">
+  <w:abstractNum w:abstractNumId="28" w15:restartNumberingAfterBreak="0">
     <w:nsid w:val="14F070D8"/>
     <w:multiLevelType w:val="hybridMultilevel"/>
     <w:tmpl w:val="E2BA7C7E"/>
@@ -12640,7 +12467,7 @@
       </w:rPr>
     </w:lvl>
   </w:abstractNum>
-  <w:abstractNum w:abstractNumId="29">
+  <w:abstractNum w:abstractNumId="29" w15:restartNumberingAfterBreak="0">
     <w:nsid w:val="1BDE410F"/>
     <w:multiLevelType w:val="hybridMultilevel"/>
     <w:tmpl w:val="58A885F0"/>
@@ -12753,7 +12580,7 @@
       </w:rPr>
     </w:lvl>
   </w:abstractNum>
-  <w:abstractNum w:abstractNumId="30">
+  <w:abstractNum w:abstractNumId="30" w15:restartNumberingAfterBreak="0">
     <w:nsid w:val="255F5799"/>
     <w:multiLevelType w:val="hybridMultilevel"/>
     <w:tmpl w:val="B8F40458"/>
@@ -12839,7 +12666,7 @@
       </w:pPr>
     </w:lvl>
   </w:abstractNum>
-  <w:abstractNum w:abstractNumId="31">
+  <w:abstractNum w:abstractNumId="31" w15:restartNumberingAfterBreak="0">
     <w:nsid w:val="27C60794"/>
     <w:multiLevelType w:val="hybridMultilevel"/>
     <w:tmpl w:val="B29CBA92"/>
@@ -12952,7 +12779,7 @@
       </w:rPr>
     </w:lvl>
   </w:abstractNum>
-  <w:abstractNum w:abstractNumId="32">
+  <w:abstractNum w:abstractNumId="32" w15:restartNumberingAfterBreak="0">
     <w:nsid w:val="30BD116F"/>
     <w:multiLevelType w:val="hybridMultilevel"/>
     <w:tmpl w:val="5A62D0DA"/>
@@ -13038,7 +12865,7 @@
       </w:pPr>
     </w:lvl>
   </w:abstractNum>
-  <w:abstractNum w:abstractNumId="33">
+  <w:abstractNum w:abstractNumId="33" w15:restartNumberingAfterBreak="0">
     <w:nsid w:val="31D56FC2"/>
     <w:multiLevelType w:val="hybridMultilevel"/>
     <w:tmpl w:val="7DE8B0F4"/>
@@ -13157,7 +12984,7 @@
       </w:pPr>
     </w:lvl>
   </w:abstractNum>
-  <w:abstractNum w:abstractNumId="34">
+  <w:abstractNum w:abstractNumId="34" w15:restartNumberingAfterBreak="0">
     <w:nsid w:val="3E614F85"/>
     <w:multiLevelType w:val="hybridMultilevel"/>
     <w:tmpl w:val="B1F0EC90"/>
@@ -13270,7 +13097,7 @@
       </w:rPr>
     </w:lvl>
   </w:abstractNum>
-  <w:abstractNum w:abstractNumId="35">
+  <w:abstractNum w:abstractNumId="35" w15:restartNumberingAfterBreak="0">
     <w:nsid w:val="414E1E9F"/>
     <w:multiLevelType w:val="hybridMultilevel"/>
     <w:tmpl w:val="E5685A62"/>
@@ -13410,7 +13237,7 @@
       </w:rPr>
     </w:lvl>
   </w:abstractNum>
-  <w:abstractNum w:abstractNumId="36">
+  <w:abstractNum w:abstractNumId="36" w15:restartNumberingAfterBreak="0">
     <w:nsid w:val="424B0877"/>
     <w:multiLevelType w:val="hybridMultilevel"/>
     <w:tmpl w:val="D046C1E8"/>
@@ -13496,7 +13323,7 @@
       </w:pPr>
     </w:lvl>
   </w:abstractNum>
-  <w:abstractNum w:abstractNumId="37">
+  <w:abstractNum w:abstractNumId="37" w15:restartNumberingAfterBreak="0">
     <w:nsid w:val="487036EC"/>
     <w:multiLevelType w:val="hybridMultilevel"/>
     <w:tmpl w:val="BDFE724A"/>
@@ -13582,7 +13409,7 @@
       </w:pPr>
     </w:lvl>
   </w:abstractNum>
-  <w:abstractNum w:abstractNumId="38">
+  <w:abstractNum w:abstractNumId="38" w15:restartNumberingAfterBreak="0">
     <w:nsid w:val="4EDD3908"/>
     <w:multiLevelType w:val="hybridMultilevel"/>
     <w:tmpl w:val="53D80EDE"/>
@@ -13695,7 +13522,7 @@
       </w:rPr>
     </w:lvl>
   </w:abstractNum>
-  <w:abstractNum w:abstractNumId="39">
+  <w:abstractNum w:abstractNumId="39" w15:restartNumberingAfterBreak="0">
     <w:nsid w:val="602D6C4C"/>
     <w:multiLevelType w:val="hybridMultilevel"/>
     <w:tmpl w:val="7DE8B0F4"/>
@@ -13817,7 +13644,7 @@
       </w:pPr>
     </w:lvl>
   </w:abstractNum>
-  <w:abstractNum w:abstractNumId="40">
+  <w:abstractNum w:abstractNumId="40" w15:restartNumberingAfterBreak="0">
     <w:nsid w:val="64F43F78"/>
     <w:multiLevelType w:val="hybridMultilevel"/>
     <w:tmpl w:val="B580966A"/>
@@ -13930,7 +13757,7 @@
       </w:rPr>
     </w:lvl>
   </w:abstractNum>
-  <w:abstractNum w:abstractNumId="41">
+  <w:abstractNum w:abstractNumId="41" w15:restartNumberingAfterBreak="0">
     <w:nsid w:val="6C71778C"/>
     <w:multiLevelType w:val="singleLevel"/>
     <w:tmpl w:val="C966EFC0"/>
@@ -13948,7 +13775,7 @@
       </w:rPr>
     </w:lvl>
   </w:abstractNum>
-  <w:abstractNum w:abstractNumId="42">
+  <w:abstractNum w:abstractNumId="42" w15:restartNumberingAfterBreak="0">
     <w:nsid w:val="6DF342B5"/>
     <w:multiLevelType w:val="hybridMultilevel"/>
     <w:tmpl w:val="C8E0DAF2"/>
@@ -14061,7 +13888,7 @@
       </w:rPr>
     </w:lvl>
   </w:abstractNum>
-  <w:abstractNum w:abstractNumId="43">
+  <w:abstractNum w:abstractNumId="43" w15:restartNumberingAfterBreak="0">
     <w:nsid w:val="708E589C"/>
     <w:multiLevelType w:val="multilevel"/>
     <w:tmpl w:val="381042DE"/>
@@ -14201,7 +14028,7 @@
       </w:rPr>
     </w:lvl>
   </w:abstractNum>
-  <w:abstractNum w:abstractNumId="44">
+  <w:abstractNum w:abstractNumId="44" w15:restartNumberingAfterBreak="0">
     <w:nsid w:val="7A241B66"/>
     <w:multiLevelType w:val="hybridMultilevel"/>
     <w:tmpl w:val="8110B398"/>
@@ -14338,7 +14165,7 @@
       </w:rPr>
     </w:lvl>
   </w:abstractNum>
-  <w:abstractNum w:abstractNumId="45">
+  <w:abstractNum w:abstractNumId="45" w15:restartNumberingAfterBreak="0">
     <w:nsid w:val="7BA403D3"/>
     <w:multiLevelType w:val="hybridMultilevel"/>
     <w:tmpl w:val="D536381A"/>
@@ -14478,7 +14305,7 @@
       </w:rPr>
     </w:lvl>
   </w:abstractNum>
-  <w:abstractNum w:abstractNumId="46">
+  <w:abstractNum w:abstractNumId="46" w15:restartNumberingAfterBreak="0">
     <w:nsid w:val="7C6D445A"/>
     <w:multiLevelType w:val="hybridMultilevel"/>
     <w:tmpl w:val="E8580828"/>
@@ -14591,7 +14418,7 @@
       </w:rPr>
     </w:lvl>
   </w:abstractNum>
-  <w:abstractNum w:abstractNumId="47">
+  <w:abstractNum w:abstractNumId="47" w15:restartNumberingAfterBreak="0">
     <w:nsid w:val="7DD64906"/>
     <w:multiLevelType w:val="hybridMultilevel"/>
     <w:tmpl w:val="795E7434"/>
@@ -14859,7 +14686,7 @@
 </file>
 
 <file path=word/styles.xml><?xml version="1.0" encoding="utf-8"?>
-<w:styles xmlns:r="http://schemas.openxmlformats.org/officeDocument/2006/relationships" xmlns:w="http://schemas.openxmlformats.org/wordprocessingml/2006/main">
+<w:styles xmlns:mc="http://schemas.openxmlformats.org/markup-compatibility/2006" xmlns:r="http://schemas.openxmlformats.org/officeDocument/2006/relationships" xmlns:w="http://schemas.openxmlformats.org/wordprocessingml/2006/main" xmlns:w14="http://schemas.microsoft.com/office/word/2010/wordml" xmlns:w15="http://schemas.microsoft.com/office/word/2012/wordml" xmlns:w16se="http://schemas.microsoft.com/office/word/2015/wordml/symex" mc:Ignorable="w14 w15 w16se">
   <w:docDefaults>
     <w:rPrDefault>
       <w:rPr>
@@ -14876,145 +14703,378 @@
       </w:pPr>
     </w:pPrDefault>
   </w:docDefaults>
-  <w:latentStyles w:defLockedState="0" w:defUIPriority="99" w:defSemiHidden="1" w:defUnhideWhenUsed="1" w:defQFormat="0" w:count="267">
-    <w:lsdException w:name="Normal" w:semiHidden="0" w:uiPriority="0" w:unhideWhenUsed="0" w:qFormat="1"/>
-    <w:lsdException w:name="heading 1" w:semiHidden="0" w:uiPriority="0" w:unhideWhenUsed="0" w:qFormat="1"/>
-    <w:lsdException w:name="heading 2" w:uiPriority="0" w:qFormat="1"/>
-    <w:lsdException w:name="heading 3" w:uiPriority="0" w:qFormat="1"/>
-    <w:lsdException w:name="heading 4" w:uiPriority="0" w:qFormat="1"/>
-    <w:lsdException w:name="heading 5" w:uiPriority="0" w:qFormat="1"/>
-    <w:lsdException w:name="heading 6" w:uiPriority="0" w:qFormat="1"/>
-    <w:lsdException w:name="heading 7" w:uiPriority="0" w:qFormat="1"/>
-    <w:lsdException w:name="heading 8" w:uiPriority="0" w:qFormat="1"/>
-    <w:lsdException w:name="heading 9" w:uiPriority="0" w:qFormat="1"/>
-    <w:lsdException w:name="toc 1" w:uiPriority="39" w:qFormat="1"/>
-    <w:lsdException w:name="toc 2" w:uiPriority="39" w:qFormat="1"/>
-    <w:lsdException w:name="toc 3" w:uiPriority="39" w:qFormat="1"/>
-    <w:lsdException w:name="toc 4" w:uiPriority="39"/>
-    <w:lsdException w:name="toc 5" w:uiPriority="39"/>
-    <w:lsdException w:name="toc 6" w:uiPriority="39"/>
-    <w:lsdException w:name="toc 7" w:uiPriority="39"/>
-    <w:lsdException w:name="toc 8" w:uiPriority="39"/>
-    <w:lsdException w:name="toc 9" w:uiPriority="39"/>
-    <w:lsdException w:name="caption" w:uiPriority="35" w:qFormat="1"/>
-    <w:lsdException w:name="Title" w:semiHidden="0" w:uiPriority="10" w:unhideWhenUsed="0" w:qFormat="1"/>
-    <w:lsdException w:name="Default Paragraph Font" w:uiPriority="1"/>
-    <w:lsdException w:name="Body Text" w:uiPriority="0"/>
-    <w:lsdException w:name="Subtitle" w:semiHidden="0" w:uiPriority="11" w:unhideWhenUsed="0" w:qFormat="1"/>
-    <w:lsdException w:name="Strong" w:semiHidden="0" w:uiPriority="22" w:unhideWhenUsed="0" w:qFormat="1"/>
-    <w:lsdException w:name="Emphasis" w:semiHidden="0" w:uiPriority="20" w:unhideWhenUsed="0" w:qFormat="1"/>
-    <w:lsdException w:name="Table Grid" w:semiHidden="0" w:uiPriority="59" w:unhideWhenUsed="0"/>
-    <w:lsdException w:name="Placeholder Text" w:unhideWhenUsed="0"/>
-    <w:lsdException w:name="No Spacing" w:semiHidden="0" w:uiPriority="1" w:unhideWhenUsed="0" w:qFormat="1"/>
-    <w:lsdException w:name="Light Shading" w:semiHidden="0" w:uiPriority="60" w:unhideWhenUsed="0"/>
-    <w:lsdException w:name="Light List" w:semiHidden="0" w:uiPriority="61" w:unhideWhenUsed="0"/>
-    <w:lsdException w:name="Light Grid" w:semiHidden="0" w:uiPriority="62" w:unhideWhenUsed="0"/>
-    <w:lsdException w:name="Medium Shading 1" w:semiHidden="0" w:uiPriority="63" w:unhideWhenUsed="0"/>
-    <w:lsdException w:name="Medium Shading 2" w:semiHidden="0" w:uiPriority="64" w:unhideWhenUsed="0"/>
-    <w:lsdException w:name="Medium List 1" w:semiHidden="0" w:uiPriority="65" w:unhideWhenUsed="0"/>
-    <w:lsdException w:name="Medium List 2" w:semiHidden="0" w:uiPriority="66" w:unhideWhenUsed="0"/>
-    <w:lsdException w:name="Medium Grid 1" w:semiHidden="0" w:uiPriority="67" w:unhideWhenUsed="0"/>
-    <w:lsdException w:name="Medium Grid 2" w:semiHidden="0" w:uiPriority="68" w:unhideWhenUsed="0"/>
-    <w:lsdException w:name="Medium Grid 3" w:semiHidden="0" w:uiPriority="69" w:unhideWhenUsed="0"/>
-    <w:lsdException w:name="Dark List" w:semiHidden="0" w:uiPriority="70" w:unhideWhenUsed="0"/>
-    <w:lsdException w:name="Colorful Shading" w:semiHidden="0" w:uiPriority="71" w:unhideWhenUsed="0"/>
-    <w:lsdException w:name="Colorful List" w:semiHidden="0" w:uiPriority="72" w:unhideWhenUsed="0"/>
-    <w:lsdException w:name="Colorful Grid" w:semiHidden="0" w:uiPriority="73" w:unhideWhenUsed="0"/>
-    <w:lsdException w:name="Light Shading Accent 1" w:semiHidden="0" w:uiPriority="60" w:unhideWhenUsed="0"/>
-    <w:lsdException w:name="Light List Accent 1" w:semiHidden="0" w:uiPriority="61" w:unhideWhenUsed="0"/>
-    <w:lsdException w:name="Light Grid Accent 1" w:semiHidden="0" w:uiPriority="62" w:unhideWhenUsed="0"/>
-    <w:lsdException w:name="Medium Shading 1 Accent 1" w:semiHidden="0" w:uiPriority="63" w:unhideWhenUsed="0"/>
-    <w:lsdException w:name="Medium Shading 2 Accent 1" w:semiHidden="0" w:uiPriority="64" w:unhideWhenUsed="0"/>
-    <w:lsdException w:name="Medium List 1 Accent 1" w:semiHidden="0" w:uiPriority="65" w:unhideWhenUsed="0"/>
-    <w:lsdException w:name="Revision" w:unhideWhenUsed="0"/>
-    <w:lsdException w:name="List Paragraph" w:semiHidden="0" w:uiPriority="34" w:unhideWhenUsed="0" w:qFormat="1"/>
-    <w:lsdException w:name="Quote" w:semiHidden="0" w:uiPriority="29" w:unhideWhenUsed="0" w:qFormat="1"/>
-    <w:lsdException w:name="Intense Quote" w:semiHidden="0" w:uiPriority="30" w:unhideWhenUsed="0" w:qFormat="1"/>
-    <w:lsdException w:name="Medium List 2 Accent 1" w:semiHidden="0" w:uiPriority="66" w:unhideWhenUsed="0"/>
-    <w:lsdException w:name="Medium Grid 1 Accent 1" w:semiHidden="0" w:uiPriority="67" w:unhideWhenUsed="0"/>
-    <w:lsdException w:name="Medium Grid 2 Accent 1" w:semiHidden="0" w:uiPriority="68" w:unhideWhenUsed="0"/>
-    <w:lsdException w:name="Medium Grid 3 Accent 1" w:semiHidden="0" w:uiPriority="69" w:unhideWhenUsed="0"/>
-    <w:lsdException w:name="Dark List Accent 1" w:semiHidden="0" w:uiPriority="70" w:unhideWhenUsed="0"/>
-    <w:lsdException w:name="Colorful Shading Accent 1" w:semiHidden="0" w:uiPriority="71" w:unhideWhenUsed="0"/>
-    <w:lsdException w:name="Colorful List Accent 1" w:semiHidden="0" w:uiPriority="72" w:unhideWhenUsed="0"/>
-    <w:lsdException w:name="Colorful Grid Accent 1" w:semiHidden="0" w:uiPriority="73" w:unhideWhenUsed="0"/>
-    <w:lsdException w:name="Light Shading Accent 2" w:semiHidden="0" w:uiPriority="60" w:unhideWhenUsed="0"/>
-    <w:lsdException w:name="Light List Accent 2" w:semiHidden="0" w:uiPriority="61" w:unhideWhenUsed="0"/>
-    <w:lsdException w:name="Light Grid Accent 2" w:semiHidden="0" w:uiPriority="62" w:unhideWhenUsed="0"/>
-    <w:lsdException w:name="Medium Shading 1 Accent 2" w:semiHidden="0" w:uiPriority="63" w:unhideWhenUsed="0"/>
-    <w:lsdException w:name="Medium Shading 2 Accent 2" w:semiHidden="0" w:uiPriority="64" w:unhideWhenUsed="0"/>
-    <w:lsdException w:name="Medium List 1 Accent 2" w:semiHidden="0" w:uiPriority="65" w:unhideWhenUsed="0"/>
-    <w:lsdException w:name="Medium List 2 Accent 2" w:semiHidden="0" w:uiPriority="66" w:unhideWhenUsed="0"/>
-    <w:lsdException w:name="Medium Grid 1 Accent 2" w:semiHidden="0" w:uiPriority="67" w:unhideWhenUsed="0"/>
-    <w:lsdException w:name="Medium Grid 2 Accent 2" w:semiHidden="0" w:uiPriority="68" w:unhideWhenUsed="0"/>
-    <w:lsdException w:name="Medium Grid 3 Accent 2" w:semiHidden="0" w:uiPriority="69" w:unhideWhenUsed="0"/>
-    <w:lsdException w:name="Dark List Accent 2" w:semiHidden="0" w:uiPriority="70" w:unhideWhenUsed="0"/>
-    <w:lsdException w:name="Colorful Shading Accent 2" w:semiHidden="0" w:uiPriority="71" w:unhideWhenUsed="0"/>
-    <w:lsdException w:name="Colorful List Accent 2" w:semiHidden="0" w:uiPriority="72" w:unhideWhenUsed="0"/>
-    <w:lsdException w:name="Colorful Grid Accent 2" w:semiHidden="0" w:uiPriority="73" w:unhideWhenUsed="0"/>
-    <w:lsdException w:name="Light Shading Accent 3" w:semiHidden="0" w:uiPriority="60" w:unhideWhenUsed="0"/>
-    <w:lsdException w:name="Light List Accent 3" w:semiHidden="0" w:uiPriority="61" w:unhideWhenUsed="0"/>
-    <w:lsdException w:name="Light Grid Accent 3" w:semiHidden="0" w:uiPriority="62" w:unhideWhenUsed="0"/>
-    <w:lsdException w:name="Medium Shading 1 Accent 3" w:semiHidden="0" w:uiPriority="63" w:unhideWhenUsed="0"/>
-    <w:lsdException w:name="Medium Shading 2 Accent 3" w:semiHidden="0" w:uiPriority="64" w:unhideWhenUsed="0"/>
-    <w:lsdException w:name="Medium List 1 Accent 3" w:semiHidden="0" w:uiPriority="65" w:unhideWhenUsed="0"/>
-    <w:lsdException w:name="Medium List 2 Accent 3" w:semiHidden="0" w:uiPriority="66" w:unhideWhenUsed="0"/>
-    <w:lsdException w:name="Medium Grid 1 Accent 3" w:semiHidden="0" w:uiPriority="67" w:unhideWhenUsed="0"/>
-    <w:lsdException w:name="Medium Grid 2 Accent 3" w:semiHidden="0" w:uiPriority="68" w:unhideWhenUsed="0"/>
-    <w:lsdException w:name="Medium Grid 3 Accent 3" w:semiHidden="0" w:uiPriority="69" w:unhideWhenUsed="0"/>
-    <w:lsdException w:name="Dark List Accent 3" w:semiHidden="0" w:uiPriority="70" w:unhideWhenUsed="0"/>
-    <w:lsdException w:name="Colorful Shading Accent 3" w:semiHidden="0" w:uiPriority="71" w:unhideWhenUsed="0"/>
-    <w:lsdException w:name="Colorful List Accent 3" w:semiHidden="0" w:uiPriority="72" w:unhideWhenUsed="0"/>
-    <w:lsdException w:name="Colorful Grid Accent 3" w:semiHidden="0" w:uiPriority="73" w:unhideWhenUsed="0"/>
-    <w:lsdException w:name="Light Shading Accent 4" w:semiHidden="0" w:uiPriority="60" w:unhideWhenUsed="0"/>
-    <w:lsdException w:name="Light List Accent 4" w:semiHidden="0" w:uiPriority="61" w:unhideWhenUsed="0"/>
-    <w:lsdException w:name="Light Grid Accent 4" w:semiHidden="0" w:uiPriority="62" w:unhideWhenUsed="0"/>
-    <w:lsdException w:name="Medium Shading 1 Accent 4" w:semiHidden="0" w:uiPriority="63" w:unhideWhenUsed="0"/>
-    <w:lsdException w:name="Medium Shading 2 Accent 4" w:semiHidden="0" w:uiPriority="64" w:unhideWhenUsed="0"/>
-    <w:lsdException w:name="Medium List 1 Accent 4" w:semiHidden="0" w:uiPriority="65" w:unhideWhenUsed="0"/>
-    <w:lsdException w:name="Medium List 2 Accent 4" w:semiHidden="0" w:uiPriority="66" w:unhideWhenUsed="0"/>
-    <w:lsdException w:name="Medium Grid 1 Accent 4" w:semiHidden="0" w:uiPriority="67" w:unhideWhenUsed="0"/>
-    <w:lsdException w:name="Medium Grid 2 Accent 4" w:semiHidden="0" w:uiPriority="68" w:unhideWhenUsed="0"/>
-    <w:lsdException w:name="Medium Grid 3 Accent 4" w:semiHidden="0" w:uiPriority="69" w:unhideWhenUsed="0"/>
-    <w:lsdException w:name="Dark List Accent 4" w:semiHidden="0" w:uiPriority="70" w:unhideWhenUsed="0"/>
-    <w:lsdException w:name="Colorful Shading Accent 4" w:semiHidden="0" w:uiPriority="71" w:unhideWhenUsed="0"/>
-    <w:lsdException w:name="Colorful List Accent 4" w:semiHidden="0" w:uiPriority="72" w:unhideWhenUsed="0"/>
-    <w:lsdException w:name="Colorful Grid Accent 4" w:semiHidden="0" w:uiPriority="73" w:unhideWhenUsed="0"/>
-    <w:lsdException w:name="Light Shading Accent 5" w:semiHidden="0" w:uiPriority="60" w:unhideWhenUsed="0"/>
-    <w:lsdException w:name="Light List Accent 5" w:semiHidden="0" w:uiPriority="61" w:unhideWhenUsed="0"/>
-    <w:lsdException w:name="Light Grid Accent 5" w:semiHidden="0" w:uiPriority="62" w:unhideWhenUsed="0"/>
-    <w:lsdException w:name="Medium Shading 1 Accent 5" w:semiHidden="0" w:uiPriority="63" w:unhideWhenUsed="0"/>
-    <w:lsdException w:name="Medium Shading 2 Accent 5" w:semiHidden="0" w:uiPriority="64" w:unhideWhenUsed="0"/>
-    <w:lsdException w:name="Medium List 1 Accent 5" w:semiHidden="0" w:uiPriority="65" w:unhideWhenUsed="0"/>
-    <w:lsdException w:name="Medium List 2 Accent 5" w:semiHidden="0" w:uiPriority="66" w:unhideWhenUsed="0"/>
-    <w:lsdException w:name="Medium Grid 1 Accent 5" w:semiHidden="0" w:uiPriority="67" w:unhideWhenUsed="0"/>
-    <w:lsdException w:name="Medium Grid 2 Accent 5" w:semiHidden="0" w:uiPriority="68" w:unhideWhenUsed="0"/>
-    <w:lsdException w:name="Medium Grid 3 Accent 5" w:semiHidden="0" w:uiPriority="69" w:unhideWhenUsed="0"/>
-    <w:lsdException w:name="Dark List Accent 5" w:semiHidden="0" w:uiPriority="70" w:unhideWhenUsed="0"/>
-    <w:lsdException w:name="Colorful Shading Accent 5" w:semiHidden="0" w:uiPriority="71" w:unhideWhenUsed="0"/>
-    <w:lsdException w:name="Colorful List Accent 5" w:semiHidden="0" w:uiPriority="72" w:unhideWhenUsed="0"/>
-    <w:lsdException w:name="Colorful Grid Accent 5" w:semiHidden="0" w:uiPriority="73" w:unhideWhenUsed="0"/>
-    <w:lsdException w:name="Light Shading Accent 6" w:semiHidden="0" w:uiPriority="60" w:unhideWhenUsed="0"/>
-    <w:lsdException w:name="Light List Accent 6" w:semiHidden="0" w:uiPriority="61" w:unhideWhenUsed="0"/>
-    <w:lsdException w:name="Light Grid Accent 6" w:semiHidden="0" w:uiPriority="62" w:unhideWhenUsed="0"/>
-    <w:lsdException w:name="Medium Shading 1 Accent 6" w:semiHidden="0" w:uiPriority="63" w:unhideWhenUsed="0"/>
-    <w:lsdException w:name="Medium Shading 2 Accent 6" w:semiHidden="0" w:uiPriority="64" w:unhideWhenUsed="0"/>
-    <w:lsdException w:name="Medium List 1 Accent 6" w:semiHidden="0" w:uiPriority="65" w:unhideWhenUsed="0"/>
-    <w:lsdException w:name="Medium List 2 Accent 6" w:semiHidden="0" w:uiPriority="66" w:unhideWhenUsed="0"/>
-    <w:lsdException w:name="Medium Grid 1 Accent 6" w:semiHidden="0" w:uiPriority="67" w:unhideWhenUsed="0"/>
-    <w:lsdException w:name="Medium Grid 2 Accent 6" w:semiHidden="0" w:uiPriority="68" w:unhideWhenUsed="0"/>
-    <w:lsdException w:name="Medium Grid 3 Accent 6" w:semiHidden="0" w:uiPriority="69" w:unhideWhenUsed="0"/>
-    <w:lsdException w:name="Dark List Accent 6" w:semiHidden="0" w:uiPriority="70" w:unhideWhenUsed="0"/>
-    <w:lsdException w:name="Colorful Shading Accent 6" w:semiHidden="0" w:uiPriority="71" w:unhideWhenUsed="0"/>
-    <w:lsdException w:name="Colorful List Accent 6" w:semiHidden="0" w:uiPriority="72" w:unhideWhenUsed="0"/>
-    <w:lsdException w:name="Colorful Grid Accent 6" w:semiHidden="0" w:uiPriority="73" w:unhideWhenUsed="0"/>
-    <w:lsdException w:name="Subtle Emphasis" w:semiHidden="0" w:uiPriority="19" w:unhideWhenUsed="0" w:qFormat="1"/>
-    <w:lsdException w:name="Intense Emphasis" w:semiHidden="0" w:uiPriority="21" w:unhideWhenUsed="0" w:qFormat="1"/>
-    <w:lsdException w:name="Subtle Reference" w:semiHidden="0" w:uiPriority="31" w:unhideWhenUsed="0" w:qFormat="1"/>
-    <w:lsdException w:name="Intense Reference" w:semiHidden="0" w:uiPriority="32" w:unhideWhenUsed="0" w:qFormat="1"/>
-    <w:lsdException w:name="Book Title" w:semiHidden="0" w:uiPriority="33" w:unhideWhenUsed="0" w:qFormat="1"/>
-    <w:lsdException w:name="Bibliography" w:uiPriority="37"/>
-    <w:lsdException w:name="TOC Heading" w:uiPriority="39" w:qFormat="1"/>
+  <w:latentStyles w:defLockedState="0" w:defUIPriority="99" w:defSemiHidden="0" w:defUnhideWhenUsed="0" w:defQFormat="0" w:count="371">
+    <w:lsdException w:name="Normal" w:uiPriority="0" w:qFormat="1"/>
+    <w:lsdException w:name="heading 1" w:uiPriority="0" w:qFormat="1"/>
+    <w:lsdException w:name="heading 2" w:semiHidden="1" w:uiPriority="0" w:unhideWhenUsed="1" w:qFormat="1"/>
+    <w:lsdException w:name="heading 3" w:semiHidden="1" w:uiPriority="0" w:unhideWhenUsed="1" w:qFormat="1"/>
+    <w:lsdException w:name="heading 4" w:semiHidden="1" w:uiPriority="0" w:unhideWhenUsed="1" w:qFormat="1"/>
+    <w:lsdException w:name="heading 5" w:semiHidden="1" w:uiPriority="0" w:unhideWhenUsed="1" w:qFormat="1"/>
+    <w:lsdException w:name="heading 6" w:semiHidden="1" w:uiPriority="0" w:unhideWhenUsed="1" w:qFormat="1"/>
+    <w:lsdException w:name="heading 7" w:semiHidden="1" w:uiPriority="0" w:unhideWhenUsed="1" w:qFormat="1"/>
+    <w:lsdException w:name="heading 8" w:semiHidden="1" w:uiPriority="0" w:unhideWhenUsed="1" w:qFormat="1"/>
+    <w:lsdException w:name="heading 9" w:semiHidden="1" w:uiPriority="0" w:unhideWhenUsed="1" w:qFormat="1"/>
+    <w:lsdException w:name="index 1" w:semiHidden="1" w:unhideWhenUsed="1"/>
+    <w:lsdException w:name="index 2" w:semiHidden="1" w:unhideWhenUsed="1"/>
+    <w:lsdException w:name="index 3" w:semiHidden="1" w:unhideWhenUsed="1"/>
+    <w:lsdException w:name="index 4" w:semiHidden="1" w:unhideWhenUsed="1"/>
+    <w:lsdException w:name="index 5" w:semiHidden="1" w:unhideWhenUsed="1"/>
+    <w:lsdException w:name="index 6" w:semiHidden="1" w:unhideWhenUsed="1"/>
+    <w:lsdException w:name="index 7" w:semiHidden="1" w:unhideWhenUsed="1"/>
+    <w:lsdException w:name="index 8" w:semiHidden="1" w:unhideWhenUsed="1"/>
+    <w:lsdException w:name="index 9" w:semiHidden="1" w:unhideWhenUsed="1"/>
+    <w:lsdException w:name="toc 1" w:semiHidden="1" w:uiPriority="39" w:unhideWhenUsed="1" w:qFormat="1"/>
+    <w:lsdException w:name="toc 2" w:semiHidden="1" w:uiPriority="39" w:unhideWhenUsed="1" w:qFormat="1"/>
+    <w:lsdException w:name="toc 3" w:semiHidden="1" w:uiPriority="39" w:unhideWhenUsed="1" w:qFormat="1"/>
+    <w:lsdException w:name="toc 4" w:semiHidden="1" w:uiPriority="39" w:unhideWhenUsed="1"/>
+    <w:lsdException w:name="toc 5" w:semiHidden="1" w:uiPriority="39" w:unhideWhenUsed="1"/>
+    <w:lsdException w:name="toc 6" w:semiHidden="1" w:uiPriority="39" w:unhideWhenUsed="1"/>
+    <w:lsdException w:name="toc 7" w:semiHidden="1" w:uiPriority="39" w:unhideWhenUsed="1"/>
+    <w:lsdException w:name="toc 8" w:semiHidden="1" w:uiPriority="39" w:unhideWhenUsed="1"/>
+    <w:lsdException w:name="toc 9" w:semiHidden="1" w:uiPriority="39" w:unhideWhenUsed="1"/>
+    <w:lsdException w:name="Normal Indent" w:semiHidden="1" w:unhideWhenUsed="1"/>
+    <w:lsdException w:name="footnote text" w:semiHidden="1" w:unhideWhenUsed="1"/>
+    <w:lsdException w:name="annotation text" w:semiHidden="1" w:unhideWhenUsed="1"/>
+    <w:lsdException w:name="header" w:semiHidden="1" w:unhideWhenUsed="1"/>
+    <w:lsdException w:name="footer" w:semiHidden="1" w:unhideWhenUsed="1"/>
+    <w:lsdException w:name="index heading" w:semiHidden="1" w:unhideWhenUsed="1"/>
+    <w:lsdException w:name="caption" w:semiHidden="1" w:uiPriority="35" w:unhideWhenUsed="1" w:qFormat="1"/>
+    <w:lsdException w:name="table of figures" w:semiHidden="1" w:unhideWhenUsed="1"/>
+    <w:lsdException w:name="envelope address" w:semiHidden="1" w:unhideWhenUsed="1"/>
+    <w:lsdException w:name="envelope return" w:semiHidden="1" w:unhideWhenUsed="1"/>
+    <w:lsdException w:name="footnote reference" w:semiHidden="1" w:unhideWhenUsed="1"/>
+    <w:lsdException w:name="annotation reference" w:semiHidden="1" w:unhideWhenUsed="1"/>
+    <w:lsdException w:name="line number" w:semiHidden="1" w:unhideWhenUsed="1"/>
+    <w:lsdException w:name="page number" w:semiHidden="1" w:unhideWhenUsed="1"/>
+    <w:lsdException w:name="endnote reference" w:semiHidden="1" w:unhideWhenUsed="1"/>
+    <w:lsdException w:name="endnote text" w:semiHidden="1" w:unhideWhenUsed="1"/>
+    <w:lsdException w:name="table of authorities" w:semiHidden="1" w:unhideWhenUsed="1"/>
+    <w:lsdException w:name="macro" w:semiHidden="1" w:unhideWhenUsed="1"/>
+    <w:lsdException w:name="toa heading" w:semiHidden="1" w:unhideWhenUsed="1"/>
+    <w:lsdException w:name="List" w:semiHidden="1" w:unhideWhenUsed="1"/>
+    <w:lsdException w:name="List Bullet" w:semiHidden="1" w:unhideWhenUsed="1"/>
+    <w:lsdException w:name="List Number" w:semiHidden="1" w:unhideWhenUsed="1"/>
+    <w:lsdException w:name="List 2" w:semiHidden="1" w:unhideWhenUsed="1"/>
+    <w:lsdException w:name="List 3" w:semiHidden="1" w:unhideWhenUsed="1"/>
+    <w:lsdException w:name="List 4" w:semiHidden="1" w:unhideWhenUsed="1"/>
+    <w:lsdException w:name="List 5" w:semiHidden="1" w:unhideWhenUsed="1"/>
+    <w:lsdException w:name="List Bullet 2" w:semiHidden="1" w:unhideWhenUsed="1"/>
+    <w:lsdException w:name="List Bullet 3" w:semiHidden="1" w:unhideWhenUsed="1"/>
+    <w:lsdException w:name="List Bullet 4" w:semiHidden="1" w:unhideWhenUsed="1"/>
+    <w:lsdException w:name="List Bullet 5" w:semiHidden="1" w:unhideWhenUsed="1"/>
+    <w:lsdException w:name="List Number 2" w:semiHidden="1" w:unhideWhenUsed="1"/>
+    <w:lsdException w:name="List Number 3" w:semiHidden="1" w:unhideWhenUsed="1"/>
+    <w:lsdException w:name="List Number 4" w:semiHidden="1" w:unhideWhenUsed="1"/>
+    <w:lsdException w:name="List Number 5" w:semiHidden="1" w:unhideWhenUsed="1"/>
+    <w:lsdException w:name="Title" w:uiPriority="10" w:qFormat="1"/>
+    <w:lsdException w:name="Closing" w:semiHidden="1" w:unhideWhenUsed="1"/>
+    <w:lsdException w:name="Signature" w:semiHidden="1" w:unhideWhenUsed="1"/>
+    <w:lsdException w:name="Default Paragraph Font" w:semiHidden="1" w:uiPriority="1" w:unhideWhenUsed="1"/>
+    <w:lsdException w:name="Body Text" w:semiHidden="1" w:uiPriority="0" w:unhideWhenUsed="1"/>
+    <w:lsdException w:name="Body Text Indent" w:semiHidden="1" w:unhideWhenUsed="1"/>
+    <w:lsdException w:name="List Continue" w:semiHidden="1" w:unhideWhenUsed="1"/>
+    <w:lsdException w:name="List Continue 2" w:semiHidden="1" w:unhideWhenUsed="1"/>
+    <w:lsdException w:name="List Continue 3" w:semiHidden="1" w:unhideWhenUsed="1"/>
+    <w:lsdException w:name="List Continue 4" w:semiHidden="1" w:unhideWhenUsed="1"/>
+    <w:lsdException w:name="List Continue 5" w:semiHidden="1" w:unhideWhenUsed="1"/>
+    <w:lsdException w:name="Message Header" w:semiHidden="1" w:unhideWhenUsed="1"/>
+    <w:lsdException w:name="Subtitle" w:uiPriority="11" w:qFormat="1"/>
+    <w:lsdException w:name="Salutation" w:semiHidden="1" w:unhideWhenUsed="1"/>
+    <w:lsdException w:name="Date" w:semiHidden="1" w:unhideWhenUsed="1"/>
+    <w:lsdException w:name="Body Text First Indent" w:semiHidden="1" w:unhideWhenUsed="1"/>
+    <w:lsdException w:name="Body Text First Indent 2" w:semiHidden="1" w:unhideWhenUsed="1"/>
+    <w:lsdException w:name="Note Heading" w:semiHidden="1" w:unhideWhenUsed="1"/>
+    <w:lsdException w:name="Body Text 2" w:semiHidden="1" w:unhideWhenUsed="1"/>
+    <w:lsdException w:name="Body Text 3" w:semiHidden="1" w:unhideWhenUsed="1"/>
+    <w:lsdException w:name="Body Text Indent 2" w:semiHidden="1" w:unhideWhenUsed="1"/>
+    <w:lsdException w:name="Body Text Indent 3" w:semiHidden="1" w:unhideWhenUsed="1"/>
+    <w:lsdException w:name="Block Text" w:semiHidden="1" w:unhideWhenUsed="1"/>
+    <w:lsdException w:name="Hyperlink" w:semiHidden="1" w:unhideWhenUsed="1"/>
+    <w:lsdException w:name="FollowedHyperlink" w:semiHidden="1" w:unhideWhenUsed="1"/>
+    <w:lsdException w:name="Strong" w:uiPriority="22" w:qFormat="1"/>
+    <w:lsdException w:name="Emphasis" w:uiPriority="20" w:qFormat="1"/>
+    <w:lsdException w:name="Document Map" w:semiHidden="1" w:unhideWhenUsed="1"/>
+    <w:lsdException w:name="Plain Text" w:semiHidden="1" w:unhideWhenUsed="1"/>
+    <w:lsdException w:name="E-mail Signature" w:semiHidden="1" w:unhideWhenUsed="1"/>
+    <w:lsdException w:name="HTML Top of Form" w:semiHidden="1" w:unhideWhenUsed="1"/>
+    <w:lsdException w:name="HTML Bottom of Form" w:semiHidden="1" w:unhideWhenUsed="1"/>
+    <w:lsdException w:name="Normal (Web)" w:semiHidden="1" w:unhideWhenUsed="1"/>
+    <w:lsdException w:name="HTML Acronym" w:semiHidden="1" w:unhideWhenUsed="1"/>
+    <w:lsdException w:name="HTML Address" w:semiHidden="1" w:unhideWhenUsed="1"/>
+    <w:lsdException w:name="HTML Cite" w:semiHidden="1" w:unhideWhenUsed="1"/>
+    <w:lsdException w:name="HTML Code" w:semiHidden="1" w:unhideWhenUsed="1"/>
+    <w:lsdException w:name="HTML Definition" w:semiHidden="1" w:unhideWhenUsed="1"/>
+    <w:lsdException w:name="HTML Keyboard" w:semiHidden="1" w:unhideWhenUsed="1"/>
+    <w:lsdException w:name="HTML Preformatted" w:semiHidden="1" w:unhideWhenUsed="1"/>
+    <w:lsdException w:name="HTML Sample" w:semiHidden="1" w:unhideWhenUsed="1"/>
+    <w:lsdException w:name="HTML Typewriter" w:semiHidden="1" w:unhideWhenUsed="1"/>
+    <w:lsdException w:name="HTML Variable" w:semiHidden="1" w:unhideWhenUsed="1"/>
+    <w:lsdException w:name="Normal Table" w:semiHidden="1" w:unhideWhenUsed="1"/>
+    <w:lsdException w:name="annotation subject" w:semiHidden="1" w:unhideWhenUsed="1"/>
+    <w:lsdException w:name="No List" w:semiHidden="1" w:unhideWhenUsed="1"/>
+    <w:lsdException w:name="Outline List 1" w:semiHidden="1" w:unhideWhenUsed="1"/>
+    <w:lsdException w:name="Outline List 2" w:semiHidden="1" w:unhideWhenUsed="1"/>
+    <w:lsdException w:name="Outline List 3" w:semiHidden="1" w:unhideWhenUsed="1"/>
+    <w:lsdException w:name="Table Simple 1" w:semiHidden="1" w:unhideWhenUsed="1"/>
+    <w:lsdException w:name="Table Simple 2" w:semiHidden="1" w:unhideWhenUsed="1"/>
+    <w:lsdException w:name="Table Simple 3" w:semiHidden="1" w:unhideWhenUsed="1"/>
+    <w:lsdException w:name="Table Classic 1" w:semiHidden="1" w:unhideWhenUsed="1"/>
+    <w:lsdException w:name="Table Classic 2" w:semiHidden="1" w:unhideWhenUsed="1"/>
+    <w:lsdException w:name="Table Classic 3" w:semiHidden="1" w:unhideWhenUsed="1"/>
+    <w:lsdException w:name="Table Classic 4" w:semiHidden="1" w:unhideWhenUsed="1"/>
+    <w:lsdException w:name="Table Colorful 1" w:semiHidden="1" w:unhideWhenUsed="1"/>
+    <w:lsdException w:name="Table Colorful 2" w:semiHidden="1" w:unhideWhenUsed="1"/>
+    <w:lsdException w:name="Table Colorful 3" w:semiHidden="1" w:unhideWhenUsed="1"/>
+    <w:lsdException w:name="Table Columns 1" w:semiHidden="1" w:unhideWhenUsed="1"/>
+    <w:lsdException w:name="Table Columns 2" w:semiHidden="1" w:unhideWhenUsed="1"/>
+    <w:lsdException w:name="Table Columns 3" w:semiHidden="1" w:unhideWhenUsed="1"/>
+    <w:lsdException w:name="Table Columns 4" w:semiHidden="1" w:unhideWhenUsed="1"/>
+    <w:lsdException w:name="Table Columns 5" w:semiHidden="1" w:unhideWhenUsed="1"/>
+    <w:lsdException w:name="Table Grid 1" w:semiHidden="1" w:unhideWhenUsed="1"/>
+    <w:lsdException w:name="Table Grid 2" w:semiHidden="1" w:unhideWhenUsed="1"/>
+    <w:lsdException w:name="Table Grid 3" w:semiHidden="1" w:unhideWhenUsed="1"/>
+    <w:lsdException w:name="Table Grid 4" w:semiHidden="1" w:unhideWhenUsed="1"/>
+    <w:lsdException w:name="Table Grid 5" w:semiHidden="1" w:unhideWhenUsed="1"/>
+    <w:lsdException w:name="Table Grid 6" w:semiHidden="1" w:unhideWhenUsed="1"/>
+    <w:lsdException w:name="Table Grid 7" w:semiHidden="1" w:unhideWhenUsed="1"/>
+    <w:lsdException w:name="Table Grid 8" w:semiHidden="1" w:unhideWhenUsed="1"/>
+    <w:lsdException w:name="Table List 1" w:semiHidden="1" w:unhideWhenUsed="1"/>
+    <w:lsdException w:name="Table List 2" w:semiHidden="1" w:unhideWhenUsed="1"/>
+    <w:lsdException w:name="Table List 3" w:semiHidden="1" w:unhideWhenUsed="1"/>
+    <w:lsdException w:name="Table List 4" w:semiHidden="1" w:unhideWhenUsed="1"/>
+    <w:lsdException w:name="Table List 5" w:semiHidden="1" w:unhideWhenUsed="1"/>
+    <w:lsdException w:name="Table List 6" w:semiHidden="1" w:unhideWhenUsed="1"/>
+    <w:lsdException w:name="Table List 7" w:semiHidden="1" w:unhideWhenUsed="1"/>
+    <w:lsdException w:name="Table List 8" w:semiHidden="1" w:unhideWhenUsed="1"/>
+    <w:lsdException w:name="Table 3D effects 1" w:semiHidden="1" w:unhideWhenUsed="1"/>
+    <w:lsdException w:name="Table 3D effects 2" w:semiHidden="1" w:unhideWhenUsed="1"/>
+    <w:lsdException w:name="Table 3D effects 3" w:semiHidden="1" w:unhideWhenUsed="1"/>
+    <w:lsdException w:name="Table Contemporary" w:semiHidden="1" w:unhideWhenUsed="1"/>
+    <w:lsdException w:name="Table Elegant" w:semiHidden="1" w:unhideWhenUsed="1"/>
+    <w:lsdException w:name="Table Professional" w:semiHidden="1" w:unhideWhenUsed="1"/>
+    <w:lsdException w:name="Table Subtle 1" w:semiHidden="1" w:unhideWhenUsed="1"/>
+    <w:lsdException w:name="Table Subtle 2" w:semiHidden="1" w:unhideWhenUsed="1"/>
+    <w:lsdException w:name="Table Web 1" w:semiHidden="1" w:unhideWhenUsed="1"/>
+    <w:lsdException w:name="Table Web 2" w:semiHidden="1" w:unhideWhenUsed="1"/>
+    <w:lsdException w:name="Table Web 3" w:semiHidden="1" w:unhideWhenUsed="1"/>
+    <w:lsdException w:name="Balloon Text" w:semiHidden="1" w:unhideWhenUsed="1"/>
+    <w:lsdException w:name="Table Grid" w:uiPriority="59"/>
+    <w:lsdException w:name="Table Theme" w:semiHidden="1" w:unhideWhenUsed="1"/>
+    <w:lsdException w:name="Placeholder Text" w:semiHidden="1"/>
+    <w:lsdException w:name="No Spacing" w:uiPriority="1" w:qFormat="1"/>
+    <w:lsdException w:name="Light Shading" w:uiPriority="60"/>
+    <w:lsdException w:name="Light List" w:uiPriority="61"/>
+    <w:lsdException w:name="Light Grid" w:uiPriority="62"/>
+    <w:lsdException w:name="Medium Shading 1" w:uiPriority="63"/>
+    <w:lsdException w:name="Medium Shading 2" w:uiPriority="64"/>
+    <w:lsdException w:name="Medium List 1" w:uiPriority="65"/>
+    <w:lsdException w:name="Medium List 2" w:uiPriority="66"/>
+    <w:lsdException w:name="Medium Grid 1" w:uiPriority="67"/>
+    <w:lsdException w:name="Medium Grid 2" w:uiPriority="68"/>
+    <w:lsdException w:name="Medium Grid 3" w:uiPriority="69"/>
+    <w:lsdException w:name="Dark List" w:uiPriority="70"/>
+    <w:lsdException w:name="Colorful Shading" w:uiPriority="71"/>
+    <w:lsdException w:name="Colorful List" w:uiPriority="72"/>
+    <w:lsdException w:name="Colorful Grid" w:uiPriority="73"/>
+    <w:lsdException w:name="Light Shading Accent 1" w:uiPriority="60"/>
+    <w:lsdException w:name="Light List Accent 1" w:uiPriority="61"/>
+    <w:lsdException w:name="Light Grid Accent 1" w:uiPriority="62"/>
+    <w:lsdException w:name="Medium Shading 1 Accent 1" w:uiPriority="63"/>
+    <w:lsdException w:name="Medium Shading 2 Accent 1" w:uiPriority="64"/>
+    <w:lsdException w:name="Medium List 1 Accent 1" w:uiPriority="65"/>
+    <w:lsdException w:name="Revision" w:semiHidden="1"/>
+    <w:lsdException w:name="List Paragraph" w:uiPriority="34" w:qFormat="1"/>
+    <w:lsdException w:name="Quote" w:uiPriority="29" w:qFormat="1"/>
+    <w:lsdException w:name="Intense Quote" w:uiPriority="30" w:qFormat="1"/>
+    <w:lsdException w:name="Medium List 2 Accent 1" w:uiPriority="66"/>
+    <w:lsdException w:name="Medium Grid 1 Accent 1" w:uiPriority="67"/>
+    <w:lsdException w:name="Medium Grid 2 Accent 1" w:uiPriority="68"/>
+    <w:lsdException w:name="Medium Grid 3 Accent 1" w:uiPriority="69"/>
+    <w:lsdException w:name="Dark List Accent 1" w:uiPriority="70"/>
+    <w:lsdException w:name="Colorful Shading Accent 1" w:uiPriority="71"/>
+    <w:lsdException w:name="Colorful List Accent 1" w:uiPriority="72"/>
+    <w:lsdException w:name="Colorful Grid Accent 1" w:uiPriority="73"/>
+    <w:lsdException w:name="Light Shading Accent 2" w:uiPriority="60"/>
+    <w:lsdException w:name="Light List Accent 2" w:uiPriority="61"/>
+    <w:lsdException w:name="Light Grid Accent 2" w:uiPriority="62"/>
+    <w:lsdException w:name="Medium Shading 1 Accent 2" w:uiPriority="63"/>
+    <w:lsdException w:name="Medium Shading 2 Accent 2" w:uiPriority="64"/>
+    <w:lsdException w:name="Medium List 1 Accent 2" w:uiPriority="65"/>
+    <w:lsdException w:name="Medium List 2 Accent 2" w:uiPriority="66"/>
+    <w:lsdException w:name="Medium Grid 1 Accent 2" w:uiPriority="67"/>
+    <w:lsdException w:name="Medium Grid 2 Accent 2" w:uiPriority="68"/>
+    <w:lsdException w:name="Medium Grid 3 Accent 2" w:uiPriority="69"/>
+    <w:lsdException w:name="Dark List Accent 2" w:uiPriority="70"/>
+    <w:lsdException w:name="Colorful Shading Accent 2" w:uiPriority="71"/>
+    <w:lsdException w:name="Colorful List Accent 2" w:uiPriority="72"/>
+    <w:lsdException w:name="Colorful Grid Accent 2" w:uiPriority="73"/>
+    <w:lsdException w:name="Light Shading Accent 3" w:uiPriority="60"/>
+    <w:lsdException w:name="Light List Accent 3" w:uiPriority="61"/>
+    <w:lsdException w:name="Light Grid Accent 3" w:uiPriority="62"/>
+    <w:lsdException w:name="Medium Shading 1 Accent 3" w:uiPriority="63"/>
+    <w:lsdException w:name="Medium Shading 2 Accent 3" w:uiPriority="64"/>
+    <w:lsdException w:name="Medium List 1 Accent 3" w:uiPriority="65"/>
+    <w:lsdException w:name="Medium List 2 Accent 3" w:uiPriority="66"/>
+    <w:lsdException w:name="Medium Grid 1 Accent 3" w:uiPriority="67"/>
+    <w:lsdException w:name="Medium Grid 2 Accent 3" w:uiPriority="68"/>
+    <w:lsdException w:name="Medium Grid 3 Accent 3" w:uiPriority="69"/>
+    <w:lsdException w:name="Dark List Accent 3" w:uiPriority="70"/>
+    <w:lsdException w:name="Colorful Shading Accent 3" w:uiPriority="71"/>
+    <w:lsdException w:name="Colorful List Accent 3" w:uiPriority="72"/>
+    <w:lsdException w:name="Colorful Grid Accent 3" w:uiPriority="73"/>
+    <w:lsdException w:name="Light Shading Accent 4" w:uiPriority="60"/>
+    <w:lsdException w:name="Light List Accent 4" w:uiPriority="61"/>
+    <w:lsdException w:name="Light Grid Accent 4" w:uiPriority="62"/>
+    <w:lsdException w:name="Medium Shading 1 Accent 4" w:uiPriority="63"/>
+    <w:lsdException w:name="Medium Shading 2 Accent 4" w:uiPriority="64"/>
+    <w:lsdException w:name="Medium List 1 Accent 4" w:uiPriority="65"/>
+    <w:lsdException w:name="Medium List 2 Accent 4" w:uiPriority="66"/>
+    <w:lsdException w:name="Medium Grid 1 Accent 4" w:uiPriority="67"/>
+    <w:lsdException w:name="Medium Grid 2 Accent 4" w:uiPriority="68"/>
+    <w:lsdException w:name="Medium Grid 3 Accent 4" w:uiPriority="69"/>
+    <w:lsdException w:name="Dark List Accent 4" w:uiPriority="70"/>
+    <w:lsdException w:name="Colorful Shading Accent 4" w:uiPriority="71"/>
+    <w:lsdException w:name="Colorful List Accent 4" w:uiPriority="72"/>
+    <w:lsdException w:name="Colorful Grid Accent 4" w:uiPriority="73"/>
+    <w:lsdException w:name="Light Shading Accent 5" w:uiPriority="60"/>
+    <w:lsdException w:name="Light List Accent 5" w:uiPriority="61"/>
+    <w:lsdException w:name="Light Grid Accent 5" w:uiPriority="62"/>
+    <w:lsdException w:name="Medium Shading 1 Accent 5" w:uiPriority="63"/>
+    <w:lsdException w:name="Medium Shading 2 Accent 5" w:uiPriority="64"/>
+    <w:lsdException w:name="Medium List 1 Accent 5" w:uiPriority="65"/>
+    <w:lsdException w:name="Medium List 2 Accent 5" w:uiPriority="66"/>
+    <w:lsdException w:name="Medium Grid 1 Accent 5" w:uiPriority="67"/>
+    <w:lsdException w:name="Medium Grid 2 Accent 5" w:uiPriority="68"/>
+    <w:lsdException w:name="Medium Grid 3 Accent 5" w:uiPriority="69"/>
+    <w:lsdException w:name="Dark List Accent 5" w:uiPriority="70"/>
+    <w:lsdException w:name="Colorful Shading Accent 5" w:uiPriority="71"/>
+    <w:lsdException w:name="Colorful List Accent 5" w:uiPriority="72"/>
+    <w:lsdException w:name="Colorful Grid Accent 5" w:uiPriority="73"/>
+    <w:lsdException w:name="Light Shading Accent 6" w:uiPriority="60"/>
+    <w:lsdException w:name="Light List Accent 6" w:uiPriority="61"/>
+    <w:lsdException w:name="Light Grid Accent 6" w:uiPriority="62"/>
+    <w:lsdException w:name="Medium Shading 1 Accent 6" w:uiPriority="63"/>
+    <w:lsdException w:name="Medium Shading 2 Accent 6" w:uiPriority="64"/>
+    <w:lsdException w:name="Medium List 1 Accent 6" w:uiPriority="65"/>
+    <w:lsdException w:name="Medium List 2 Accent 6" w:uiPriority="66"/>
+    <w:lsdException w:name="Medium Grid 1 Accent 6" w:uiPriority="67"/>
+    <w:lsdException w:name="Medium Grid 2 Accent 6" w:uiPriority="68"/>
+    <w:lsdException w:name="Medium Grid 3 Accent 6" w:uiPriority="69"/>
+    <w:lsdException w:name="Dark List Accent 6" w:uiPriority="70"/>
+    <w:lsdException w:name="Colorful Shading Accent 6" w:uiPriority="71"/>
+    <w:lsdException w:name="Colorful List Accent 6" w:uiPriority="72"/>
+    <w:lsdException w:name="Colorful Grid Accent 6" w:uiPriority="73"/>
+    <w:lsdException w:name="Subtle Emphasis" w:uiPriority="19" w:qFormat="1"/>
+    <w:lsdException w:name="Intense Emphasis" w:uiPriority="21" w:qFormat="1"/>
+    <w:lsdException w:name="Subtle Reference" w:uiPriority="31" w:qFormat="1"/>
+    <w:lsdException w:name="Intense Reference" w:uiPriority="32" w:qFormat="1"/>
+    <w:lsdException w:name="Book Title" w:uiPriority="33" w:qFormat="1"/>
+    <w:lsdException w:name="Bibliography" w:semiHidden="1" w:uiPriority="37" w:unhideWhenUsed="1"/>
+    <w:lsdException w:name="TOC Heading" w:semiHidden="1" w:uiPriority="39" w:unhideWhenUsed="1" w:qFormat="1"/>
+    <w:lsdException w:name="Plain Table 1" w:uiPriority="41"/>
+    <w:lsdException w:name="Plain Table 2" w:uiPriority="42"/>
+    <w:lsdException w:name="Plain Table 3" w:uiPriority="43"/>
+    <w:lsdException w:name="Plain Table 4" w:uiPriority="44"/>
+    <w:lsdException w:name="Plain Table 5" w:uiPriority="45"/>
+    <w:lsdException w:name="Grid Table Light" w:uiPriority="40"/>
+    <w:lsdException w:name="Grid Table 1 Light" w:uiPriority="46"/>
+    <w:lsdException w:name="Grid Table 2" w:uiPriority="47"/>
+    <w:lsdException w:name="Grid Table 3" w:uiPriority="48"/>
+    <w:lsdException w:name="Grid Table 4" w:uiPriority="49"/>
+    <w:lsdException w:name="Grid Table 5 Dark" w:uiPriority="50"/>
+    <w:lsdException w:name="Grid Table 6 Colorful" w:uiPriority="51"/>
+    <w:lsdException w:name="Grid Table 7 Colorful" w:uiPriority="52"/>
+    <w:lsdException w:name="Grid Table 1 Light Accent 1" w:uiPriority="46"/>
+    <w:lsdException w:name="Grid Table 2 Accent 1" w:uiPriority="47"/>
+    <w:lsdException w:name="Grid Table 3 Accent 1" w:uiPriority="48"/>
+    <w:lsdException w:name="Grid Table 4 Accent 1" w:uiPriority="49"/>
+    <w:lsdException w:name="Grid Table 5 Dark Accent 1" w:uiPriority="50"/>
+    <w:lsdException w:name="Grid Table 6 Colorful Accent 1" w:uiPriority="51"/>
+    <w:lsdException w:name="Grid Table 7 Colorful Accent 1" w:uiPriority="52"/>
+    <w:lsdException w:name="Grid Table 1 Light Accent 2" w:uiPriority="46"/>
+    <w:lsdException w:name="Grid Table 2 Accent 2" w:uiPriority="47"/>
+    <w:lsdException w:name="Grid Table 3 Accent 2" w:uiPriority="48"/>
+    <w:lsdException w:name="Grid Table 4 Accent 2" w:uiPriority="49"/>
+    <w:lsdException w:name="Grid Table 5 Dark Accent 2" w:uiPriority="50"/>
+    <w:lsdException w:name="Grid Table 6 Colorful Accent 2" w:uiPriority="51"/>
+    <w:lsdException w:name="Grid Table 7 Colorful Accent 2" w:uiPriority="52"/>
+    <w:lsdException w:name="Grid Table 1 Light Accent 3" w:uiPriority="46"/>
+    <w:lsdException w:name="Grid Table 2 Accent 3" w:uiPriority="47"/>
+    <w:lsdException w:name="Grid Table 3 Accent 3" w:uiPriority="48"/>
+    <w:lsdException w:name="Grid Table 4 Accent 3" w:uiPriority="49"/>
+    <w:lsdException w:name="Grid Table 5 Dark Accent 3" w:uiPriority="50"/>
+    <w:lsdException w:name="Grid Table 6 Colorful Accent 3" w:uiPriority="51"/>
+    <w:lsdException w:name="Grid Table 7 Colorful Accent 3" w:uiPriority="52"/>
+    <w:lsdException w:name="Grid Table 1 Light Accent 4" w:uiPriority="46"/>
+    <w:lsdException w:name="Grid Table 2 Accent 4" w:uiPriority="47"/>
+    <w:lsdException w:name="Grid Table 3 Accent 4" w:uiPriority="48"/>
+    <w:lsdException w:name="Grid Table 4 Accent 4" w:uiPriority="49"/>
+    <w:lsdException w:name="Grid Table 5 Dark Accent 4" w:uiPriority="50"/>
+    <w:lsdException w:name="Grid Table 6 Colorful Accent 4" w:uiPriority="51"/>
+    <w:lsdException w:name="Grid Table 7 Colorful Accent 4" w:uiPriority="52"/>
+    <w:lsdException w:name="Grid Table 1 Light Accent 5" w:uiPriority="46"/>
+    <w:lsdException w:name="Grid Table 2 Accent 5" w:uiPriority="47"/>
+    <w:lsdException w:name="Grid Table 3 Accent 5" w:uiPriority="48"/>
+    <w:lsdException w:name="Grid Table 4 Accent 5" w:uiPriority="49"/>
+    <w:lsdException w:name="Grid Table 5 Dark Accent 5" w:uiPriority="50"/>
+    <w:lsdException w:name="Grid Table 6 Colorful Accent 5" w:uiPriority="51"/>
+    <w:lsdException w:name="Grid Table 7 Colorful Accent 5" w:uiPriority="52"/>
+    <w:lsdException w:name="Grid Table 1 Light Accent 6" w:uiPriority="46"/>
+    <w:lsdException w:name="Grid Table 2 Accent 6" w:uiPriority="47"/>
+    <w:lsdException w:name="Grid Table 3 Accent 6" w:uiPriority="48"/>
+    <w:lsdException w:name="Grid Table 4 Accent 6" w:uiPriority="49"/>
+    <w:lsdException w:name="Grid Table 5 Dark Accent 6" w:uiPriority="50"/>
+    <w:lsdException w:name="Grid Table 6 Colorful Accent 6" w:uiPriority="51"/>
+    <w:lsdException w:name="Grid Table 7 Colorful Accent 6" w:uiPriority="52"/>
+    <w:lsdException w:name="List Table 1 Light" w:uiPriority="46"/>
+    <w:lsdException w:name="List Table 2" w:uiPriority="47"/>
+    <w:lsdException w:name="List Table 3" w:uiPriority="48"/>
+    <w:lsdException w:name="List Table 4" w:uiPriority="49"/>
+    <w:lsdException w:name="List Table 5 Dark" w:uiPriority="50"/>
+    <w:lsdException w:name="List Table 6 Colorful" w:uiPriority="51"/>
+    <w:lsdException w:name="List Table 7 Colorful" w:uiPriority="52"/>
+    <w:lsdException w:name="List Table 1 Light Accent 1" w:uiPriority="46"/>
+    <w:lsdException w:name="List Table 2 Accent 1" w:uiPriority="47"/>
+    <w:lsdException w:name="List Table 3 Accent 1" w:uiPriority="48"/>
+    <w:lsdException w:name="List Table 4 Accent 1" w:uiPriority="49"/>
+    <w:lsdException w:name="List Table 5 Dark Accent 1" w:uiPriority="50"/>
+    <w:lsdException w:name="List Table 6 Colorful Accent 1" w:uiPriority="51"/>
+    <w:lsdException w:name="List Table 7 Colorful Accent 1" w:uiPriority="52"/>
+    <w:lsdException w:name="List Table 1 Light Accent 2" w:uiPriority="46"/>
+    <w:lsdException w:name="List Table 2 Accent 2" w:uiPriority="47"/>
+    <w:lsdException w:name="List Table 3 Accent 2" w:uiPriority="48"/>
+    <w:lsdException w:name="List Table 4 Accent 2" w:uiPriority="49"/>
+    <w:lsdException w:name="List Table 5 Dark Accent 2" w:uiPriority="50"/>
+    <w:lsdException w:name="List Table 6 Colorful Accent 2" w:uiPriority="51"/>
+    <w:lsdException w:name="List Table 7 Colorful Accent 2" w:uiPriority="52"/>
+    <w:lsdException w:name="List Table 1 Light Accent 3" w:uiPriority="46"/>
+    <w:lsdException w:name="List Table 2 Accent 3" w:uiPriority="47"/>
+    <w:lsdException w:name="List Table 3 Accent 3" w:uiPriority="48"/>
+    <w:lsdException w:name="List Table 4 Accent 3" w:uiPriority="49"/>
+    <w:lsdException w:name="List Table 5 Dark Accent 3" w:uiPriority="50"/>
+    <w:lsdException w:name="List Table 6 Colorful Accent 3" w:uiPriority="51"/>
+    <w:lsdException w:name="List Table 7 Colorful Accent 3" w:uiPriority="52"/>
+    <w:lsdException w:name="List Table 1 Light Accent 4" w:uiPriority="46"/>
+    <w:lsdException w:name="List Table 2 Accent 4" w:uiPriority="47"/>
+    <w:lsdException w:name="List Table 3 Accent 4" w:uiPriority="48"/>
+    <w:lsdException w:name="List Table 4 Accent 4" w:uiPriority="49"/>
+    <w:lsdException w:name="List Table 5 Dark Accent 4" w:uiPriority="50"/>
+    <w:lsdException w:name="List Table 6 Colorful Accent 4" w:uiPriority="51"/>
+    <w:lsdException w:name="List Table 7 Colorful Accent 4" w:uiPriority="52"/>
+    <w:lsdException w:name="List Table 1 Light Accent 5" w:uiPriority="46"/>
+    <w:lsdException w:name="List Table 2 Accent 5" w:uiPriority="47"/>
+    <w:lsdException w:name="List Table 3 Accent 5" w:uiPriority="48"/>
+    <w:lsdException w:name="List Table 4 Accent 5" w:uiPriority="49"/>
+    <w:lsdException w:name="List Table 5 Dark Accent 5" w:uiPriority="50"/>
+    <w:lsdException w:name="List Table 6 Colorful Accent 5" w:uiPriority="51"/>
+    <w:lsdException w:name="List Table 7 Colorful Accent 5" w:uiPriority="52"/>
+    <w:lsdException w:name="List Table 1 Light Accent 6" w:uiPriority="46"/>
+    <w:lsdException w:name="List Table 2 Accent 6" w:uiPriority="47"/>
+    <w:lsdException w:name="List Table 3 Accent 6" w:uiPriority="48"/>
+    <w:lsdException w:name="List Table 4 Accent 6" w:uiPriority="49"/>
+    <w:lsdException w:name="List Table 5 Dark Accent 6" w:uiPriority="50"/>
+    <w:lsdException w:name="List Table 6 Colorful Accent 6" w:uiPriority="51"/>
+    <w:lsdException w:name="List Table 7 Colorful Accent 6" w:uiPriority="52"/>
   </w:latentStyles>
   <w:style w:type="paragraph" w:default="1" w:styleId="Normal">
     <w:name w:val="Normal"/>
@@ -15220,7 +15280,6 @@
     <w:uiPriority w:val="99"/>
     <w:semiHidden/>
     <w:unhideWhenUsed/>
-    <w:qFormat/>
     <w:tblPr>
       <w:tblInd w:w="0" w:type="dxa"/>
       <w:tblCellMar>
@@ -15606,7 +15665,7 @@
       <w:u w:val="single"/>
     </w:rPr>
   </w:style>
-  <w:style w:type="paragraph" w:styleId="TtulodeTDC">
+  <w:style w:type="paragraph" w:styleId="TtuloTDC">
     <w:name w:val="TOC Heading"/>
     <w:basedOn w:val="Ttulo1"/>
     <w:next w:val="Normal"/>
@@ -15909,7 +15968,6 @@
       <w:spacing w:before="0" w:line="240" w:lineRule="auto"/>
     </w:pPr>
     <w:tblPr>
-      <w:tblInd w:w="0" w:type="dxa"/>
       <w:tblBorders>
         <w:top w:val="single" w:sz="4" w:space="0" w:color="000000" w:themeColor="text1"/>
         <w:left w:val="single" w:sz="4" w:space="0" w:color="000000" w:themeColor="text1"/>
@@ -15918,12 +15976,6 @@
         <w:insideH w:val="single" w:sz="4" w:space="0" w:color="000000" w:themeColor="text1"/>
         <w:insideV w:val="single" w:sz="4" w:space="0" w:color="000000" w:themeColor="text1"/>
       </w:tblBorders>
-      <w:tblCellMar>
-        <w:top w:w="0" w:type="dxa"/>
-        <w:left w:w="108" w:type="dxa"/>
-        <w:bottom w:w="0" w:type="dxa"/>
-        <w:right w:w="108" w:type="dxa"/>
-      </w:tblCellMar>
     </w:tblPr>
   </w:style>
   <w:style w:type="paragraph" w:customStyle="1" w:styleId="InfoBlue">
@@ -16415,7 +16467,7 @@
 </file>
 
 <file path=customXml/itemProps2.xml><?xml version="1.0" encoding="utf-8"?>
-<ds:datastoreItem xmlns:ds="http://schemas.openxmlformats.org/officeDocument/2006/customXml" ds:itemID="{F038ADA8-656A-4212-95E0-FBB743C80B24}">
+<ds:datastoreItem xmlns:ds="http://schemas.openxmlformats.org/officeDocument/2006/customXml" ds:itemID="{0B7DB064-7397-482B-B7F8-D782F1B1499D}">
   <ds:schemaRefs>
     <ds:schemaRef ds:uri="http://schemas.openxmlformats.org/officeDocument/2006/bibliography"/>
   </ds:schemaRefs>

</xml_diff>

<commit_message>
-Elaboración de los Casos de Prueba del CU Generar Informe Gerencial.
-Actualización de los Casos de Prueba de los CU Enviar Notificación y Ver Vigencia de Programas.

-Actualización del Seguimiento de Documentación.
</commit_message>
<xml_diff>
--- a/Construcción/Documentación Pruebas/Caso de Prueba - Enviar Notificación.docx
+++ b/Construcción/Documentación Pruebas/Caso de Prueba - Enviar Notificación.docx
@@ -1,6 +1,6 @@
 
 <file path=word/document.xml><?xml version="1.0" encoding="utf-8"?>
-<w:document xmlns:wpc="http://schemas.microsoft.com/office/word/2010/wordprocessingCanvas" xmlns:cx="http://schemas.microsoft.com/office/drawing/2014/chartex" xmlns:cx1="http://schemas.microsoft.com/office/drawing/2015/9/8/chartex" xmlns:cx2="http://schemas.microsoft.com/office/drawing/2015/10/21/chartex" xmlns:cx3="http://schemas.microsoft.com/office/drawing/2016/5/9/chartex" xmlns:cx4="http://schemas.microsoft.com/office/drawing/2016/5/10/chartex" xmlns:cx5="http://schemas.microsoft.com/office/drawing/2016/5/11/chartex" xmlns:cx6="http://schemas.microsoft.com/office/drawing/2016/5/12/chartex" xmlns:cx7="http://schemas.microsoft.com/office/drawing/2016/5/13/chartex" xmlns:cx8="http://schemas.microsoft.com/office/drawing/2016/5/14/chartex" xmlns:mc="http://schemas.openxmlformats.org/markup-compatibility/2006" xmlns:aink="http://schemas.microsoft.com/office/drawing/2016/ink" xmlns:am3d="http://schemas.microsoft.com/office/drawing/2017/model3d" xmlns:o="urn:schemas-microsoft-com:office:office" xmlns:r="http://schemas.openxmlformats.org/officeDocument/2006/relationships" xmlns:m="http://schemas.openxmlformats.org/officeDocument/2006/math" xmlns:v="urn:schemas-microsoft-com:vml" xmlns:wp14="http://schemas.microsoft.com/office/word/2010/wordprocessingDrawing" xmlns:wp="http://schemas.openxmlformats.org/drawingml/2006/wordprocessingDrawing" xmlns:w10="urn:schemas-microsoft-com:office:word" xmlns:w="http://schemas.openxmlformats.org/wordprocessingml/2006/main" xmlns:w14="http://schemas.microsoft.com/office/word/2010/wordml" xmlns:w15="http://schemas.microsoft.com/office/word/2012/wordml" xmlns:w16cex="http://schemas.microsoft.com/office/word/2018/wordml/cex" xmlns:w16cid="http://schemas.microsoft.com/office/word/2016/wordml/cid" xmlns:w16="http://schemas.microsoft.com/office/word/2018/wordml" xmlns:w16se="http://schemas.microsoft.com/office/word/2015/wordml/symex" xmlns:wpg="http://schemas.microsoft.com/office/word/2010/wordprocessingGroup" xmlns:wpi="http://schemas.microsoft.com/office/word/2010/wordprocessingInk" xmlns:wne="http://schemas.microsoft.com/office/word/2006/wordml" xmlns:wps="http://schemas.microsoft.com/office/word/2010/wordprocessingShape" mc:Ignorable="w14 w15 w16se w16cid w16 w16cex wp14">
+<w:document xmlns:ve="http://schemas.openxmlformats.org/markup-compatibility/2006" xmlns:o="urn:schemas-microsoft-com:office:office" xmlns:r="http://schemas.openxmlformats.org/officeDocument/2006/relationships" xmlns:m="http://schemas.openxmlformats.org/officeDocument/2006/math" xmlns:v="urn:schemas-microsoft-com:vml" xmlns:wp="http://schemas.openxmlformats.org/drawingml/2006/wordprocessingDrawing" xmlns:w10="urn:schemas-microsoft-com:office:word" xmlns:w="http://schemas.openxmlformats.org/wordprocessingml/2006/main" xmlns:wne="http://schemas.microsoft.com/office/word/2006/wordml">
   <w:body>
     <w:sdt>
       <w:sdtPr>
@@ -57,7 +57,7 @@
               <w:rFonts w:eastAsiaTheme="majorEastAsia" w:cstheme="majorBidi"/>
               <w:noProof/>
             </w:rPr>
-            <w:pict w14:anchorId="3361B1CF">
+            <w:pict>
               <v:rect id="_x0000_s1030" style="position:absolute;margin-left:0;margin-top:0;width:624.2pt;height:62.85pt;z-index:251660288;mso-width-percent:1050;mso-height-percent:900;mso-position-horizontal:center;mso-position-horizontal-relative:page;mso-position-vertical:bottom;mso-position-vertical-relative:page;mso-width-percent:1050;mso-height-percent:900;mso-height-relative:top-margin-area" o:allowincell="f" fillcolor="#4bacc6 [3208]" strokecolor="#31849b [2408]">
                 <w10:wrap anchorx="page" anchory="page"/>
               </v:rect>
@@ -68,7 +68,7 @@
               <w:rFonts w:eastAsiaTheme="majorEastAsia" w:cstheme="majorBidi"/>
               <w:noProof/>
             </w:rPr>
-            <w:pict w14:anchorId="45EF3003">
+            <w:pict>
               <v:rect id="_x0000_s1033" style="position:absolute;margin-left:0;margin-top:0;width:7.15pt;height:883.1pt;z-index:251663360;mso-height-percent:1050;mso-position-horizontal:center;mso-position-horizontal-relative:left-margin-area;mso-position-vertical:center;mso-position-vertical-relative:page;mso-height-percent:1050" o:allowincell="f" fillcolor="white [3212]" strokecolor="#31849b [2408]">
                 <w10:wrap anchorx="margin" anchory="page"/>
               </v:rect>
@@ -79,7 +79,7 @@
               <w:rFonts w:eastAsiaTheme="majorEastAsia" w:cstheme="majorBidi"/>
               <w:noProof/>
             </w:rPr>
-            <w:pict w14:anchorId="0411B1F5">
+            <w:pict>
               <v:rect id="_x0000_s1032" style="position:absolute;margin-left:0;margin-top:0;width:7.15pt;height:883.1pt;z-index:251662336;mso-height-percent:1050;mso-position-horizontal:center;mso-position-horizontal-relative:right-margin-area;mso-position-vertical:center;mso-position-vertical-relative:page;mso-height-percent:1050" o:allowincell="f" fillcolor="white [3212]" strokecolor="#31849b [2408]">
                 <w10:wrap anchorx="page" anchory="page"/>
               </v:rect>
@@ -90,7 +90,7 @@
               <w:rFonts w:eastAsiaTheme="majorEastAsia" w:cstheme="majorBidi"/>
               <w:noProof/>
             </w:rPr>
-            <w:pict w14:anchorId="35E4AB1E">
+            <w:pict>
               <v:rect id="_x0000_s1031" style="position:absolute;margin-left:0;margin-top:0;width:624.2pt;height:62.85pt;z-index:251661312;mso-width-percent:1050;mso-height-percent:900;mso-position-horizontal:center;mso-position-horizontal-relative:page;mso-position-vertical:top;mso-position-vertical-relative:top-margin-area;mso-width-percent:1050;mso-height-percent:900;mso-height-relative:top-margin-area" o:allowincell="f" fillcolor="#4bacc6 [3208]" strokecolor="#31849b [2408]">
                 <w10:wrap anchorx="page" anchory="margin"/>
               </v:rect>
@@ -109,7 +109,6 @@
             <w:dataBinding w:prefixMappings="xmlns:ns0='http://schemas.openxmlformats.org/package/2006/metadata/core-properties' xmlns:ns1='http://purl.org/dc/elements/1.1/'" w:xpath="/ns0:coreProperties[1]/ns1:title[1]" w:storeItemID="{6C3C8BC8-F283-45AE-878A-BAB7291924A1}"/>
             <w:text/>
           </w:sdtPr>
-          <w:sdtEndPr/>
           <w:sdtContent>
             <w:p>
               <w:pPr>
@@ -162,7 +161,6 @@
             <w:dataBinding w:prefixMappings="xmlns:ns0='http://schemas.openxmlformats.org/package/2006/metadata/core-properties' xmlns:ns1='http://purl.org/dc/elements/1.1/'" w:xpath="/ns0:coreProperties[1]/ns1:subject[1]" w:storeItemID="{6C3C8BC8-F283-45AE-878A-BAB7291924A1}"/>
             <w:text/>
           </w:sdtPr>
-          <w:sdtEndPr/>
           <w:sdtContent>
             <w:p>
               <w:pPr>
@@ -214,7 +212,6 @@
             <w:dataBinding w:prefixMappings="xmlns:ns0='http://schemas.openxmlformats.org/officeDocument/2006/extended-properties' " w:xpath="/ns0:Properties[1]/ns0:Company[1]" w:storeItemID="{6668398D-A668-4E3E-A5EB-62B293D839F1}"/>
             <w:text/>
           </w:sdtPr>
-          <w:sdtEndPr/>
           <w:sdtContent>
             <w:p>
               <w:pPr>
@@ -228,8 +225,17 @@
                   <w:rFonts w:asciiTheme="majorHAnsi" w:hAnsiTheme="majorHAnsi"/>
                   <w:lang w:val="es-AR"/>
                 </w:rPr>
-                <w:t>VASPA Team</w:t>
+                <w:t xml:space="preserve">VASPA </w:t>
               </w:r>
+              <w:proofErr w:type="spellStart"/>
+              <w:r>
+                <w:rPr>
+                  <w:rFonts w:asciiTheme="majorHAnsi" w:hAnsiTheme="majorHAnsi"/>
+                  <w:lang w:val="es-AR"/>
+                </w:rPr>
+                <w:t>Team</w:t>
+              </w:r>
+              <w:proofErr w:type="spellEnd"/>
             </w:p>
           </w:sdtContent>
         </w:sdt>
@@ -244,7 +250,6 @@
             <w:dataBinding w:prefixMappings="xmlns:ns0='http://schemas.openxmlformats.org/package/2006/metadata/core-properties' xmlns:ns1='http://purl.org/dc/elements/1.1/'" w:xpath="/ns0:coreProperties[1]/ns1:creator[1]" w:storeItemID="{6C3C8BC8-F283-45AE-878A-BAB7291924A1}"/>
             <w:text/>
           </w:sdtPr>
-          <w:sdtEndPr/>
           <w:sdtContent>
             <w:p>
               <w:pPr>
@@ -275,10 +280,10 @@
           <w:r>
             <w:rPr>
               <w:noProof/>
-              <w:lang w:val="en-US"/>
+              <w:lang w:eastAsia="es-AR"/>
             </w:rPr>
             <w:drawing>
-              <wp:anchor distT="0" distB="0" distL="114300" distR="114300" simplePos="0" relativeHeight="251667456" behindDoc="0" locked="0" layoutInCell="1" allowOverlap="1" wp14:anchorId="208570B2" wp14:editId="3A412B7D">
+              <wp:anchor distT="0" distB="0" distL="114300" distR="114300" simplePos="0" relativeHeight="251667456" behindDoc="0" locked="0" layoutInCell="1" allowOverlap="1">
                 <wp:simplePos x="0" y="0"/>
                 <wp:positionH relativeFrom="margin">
                   <wp:posOffset>-213360</wp:posOffset>
@@ -334,10 +339,10 @@
           <w:r>
             <w:rPr>
               <w:noProof/>
-              <w:lang w:val="en-US"/>
+              <w:lang w:eastAsia="es-AR"/>
             </w:rPr>
             <w:drawing>
-              <wp:anchor distT="0" distB="0" distL="114300" distR="114300" simplePos="0" relativeHeight="251666432" behindDoc="0" locked="0" layoutInCell="1" allowOverlap="1" wp14:anchorId="712E378B" wp14:editId="1515C73C">
+              <wp:anchor distT="0" distB="0" distL="114300" distR="114300" simplePos="0" relativeHeight="251666432" behindDoc="0" locked="0" layoutInCell="1" allowOverlap="1">
                 <wp:simplePos x="0" y="0"/>
                 <wp:positionH relativeFrom="margin">
                   <wp:posOffset>4301490</wp:posOffset>
@@ -403,7 +408,7 @@
               <w:noProof/>
             </w:rPr>
             <w:lastRenderedPageBreak/>
-            <w:pict w14:anchorId="7F890676">
+            <w:pict>
               <v:shapetype id="_x0000_t202" coordsize="21600,21600" o:spt="202" path="m,l,21600r21600,l21600,xe">
                 <v:stroke joinstyle="miter"/>
                 <v:path gradientshapeok="t" o:connecttype="rect"/>
@@ -497,7 +502,7 @@
               <w:noProof/>
               <w:lang w:eastAsia="es-ES"/>
             </w:rPr>
-            <w:pict w14:anchorId="46C9C983">
+            <w:pict>
               <v:rect id="_x0000_s1041" style="position:absolute;left:0;text-align:left;margin-left:315.7pt;margin-top:-76.25pt;width:195.35pt;height:844.9pt;z-index:-251643904;mso-position-horizontal-relative:margin;mso-position-vertical-relative:margin" fillcolor="#4bacc6" strokecolor="#31849b [2408]">
                 <w10:wrap type="square" anchorx="margin" anchory="margin"/>
               </v:rect>
@@ -514,10 +519,10 @@
       <w:r>
         <w:rPr>
           <w:noProof/>
-          <w:lang w:val="en-US"/>
+          <w:lang w:val="es-AR" w:eastAsia="es-AR"/>
         </w:rPr>
         <w:drawing>
-          <wp:anchor distT="0" distB="0" distL="114300" distR="114300" simplePos="0" relativeHeight="251682816" behindDoc="0" locked="0" layoutInCell="1" allowOverlap="1" wp14:anchorId="46448F1D" wp14:editId="4F333449">
+          <wp:anchor distT="0" distB="0" distL="114300" distR="114300" simplePos="0" relativeHeight="251682816" behindDoc="0" locked="0" layoutInCell="1" allowOverlap="1">
             <wp:simplePos x="0" y="0"/>
             <wp:positionH relativeFrom="margin">
               <wp:posOffset>4730115</wp:posOffset>
@@ -595,11 +600,10 @@
           <w:docPartUnique/>
         </w:docPartObj>
       </w:sdtPr>
-      <w:sdtEndPr/>
       <w:sdtContent>
         <w:p>
           <w:pPr>
-            <w:pStyle w:val="TtuloTDC"/>
+            <w:pStyle w:val="TtulodeTDC"/>
             <w:tabs>
               <w:tab w:val="left" w:pos="5954"/>
             </w:tabs>
@@ -630,7 +634,7 @@
           <w:r>
             <w:fldChar w:fldCharType="separate"/>
           </w:r>
-          <w:hyperlink w:anchor="_Toc46672207" w:history="1">
+          <w:hyperlink w:anchor="_Toc52813710" w:history="1">
             <w:r>
               <w:rPr>
                 <w:rStyle w:val="Hipervnculo"/>
@@ -657,7 +661,7 @@
                 <w:noProof/>
                 <w:webHidden/>
               </w:rPr>
-              <w:instrText xml:space="preserve"> PAGEREF _Toc46672207 \h </w:instrText>
+              <w:instrText xml:space="preserve"> PAGEREF _Toc52813710 \h </w:instrText>
             </w:r>
             <w:r>
               <w:rPr>
@@ -701,7 +705,7 @@
               <w:lang w:val="es-AR" w:eastAsia="es-AR"/>
             </w:rPr>
           </w:pPr>
-          <w:hyperlink w:anchor="_Toc46672208" w:history="1">
+          <w:hyperlink w:anchor="_Toc52813711" w:history="1">
             <w:r>
               <w:rPr>
                 <w:rStyle w:val="Hipervnculo"/>
@@ -728,7 +732,7 @@
                 <w:noProof/>
                 <w:webHidden/>
               </w:rPr>
-              <w:instrText xml:space="preserve"> PAGEREF _Toc46672208 \h </w:instrText>
+              <w:instrText xml:space="preserve"> PAGEREF _Toc52813711 \h </w:instrText>
             </w:r>
             <w:r>
               <w:rPr>
@@ -770,7 +774,7 @@
               <w:lang w:val="es-AR" w:eastAsia="es-AR"/>
             </w:rPr>
           </w:pPr>
-          <w:hyperlink w:anchor="_Toc46672209" w:history="1">
+          <w:hyperlink w:anchor="_Toc52813712" w:history="1">
             <w:r>
               <w:rPr>
                 <w:rStyle w:val="Hipervnculo"/>
@@ -797,7 +801,7 @@
                 <w:noProof/>
                 <w:webHidden/>
               </w:rPr>
-              <w:instrText xml:space="preserve"> PAGEREF _Toc46672209 \h </w:instrText>
+              <w:instrText xml:space="preserve"> PAGEREF _Toc52813712 \h </w:instrText>
             </w:r>
             <w:r>
               <w:rPr>
@@ -839,7 +843,7 @@
               <w:lang w:val="es-AR" w:eastAsia="es-AR"/>
             </w:rPr>
           </w:pPr>
-          <w:hyperlink w:anchor="_Toc46672210" w:history="1">
+          <w:hyperlink w:anchor="_Toc52813713" w:history="1">
             <w:r>
               <w:rPr>
                 <w:rStyle w:val="Hipervnculo"/>
@@ -866,7 +870,7 @@
                 <w:noProof/>
                 <w:webHidden/>
               </w:rPr>
-              <w:instrText xml:space="preserve"> PAGEREF _Toc46672210 \h </w:instrText>
+              <w:instrText xml:space="preserve"> PAGEREF _Toc52813713 \h </w:instrText>
             </w:r>
             <w:r>
               <w:rPr>
@@ -910,7 +914,7 @@
               <w:lang w:val="es-AR" w:eastAsia="es-AR"/>
             </w:rPr>
           </w:pPr>
-          <w:hyperlink w:anchor="_Toc46672211" w:history="1">
+          <w:hyperlink w:anchor="_Toc52813714" w:history="1">
             <w:r>
               <w:rPr>
                 <w:rStyle w:val="Hipervnculo"/>
@@ -937,7 +941,7 @@
                 <w:noProof/>
                 <w:webHidden/>
               </w:rPr>
-              <w:instrText xml:space="preserve"> PAGEREF _Toc46672211 \h </w:instrText>
+              <w:instrText xml:space="preserve"> PAGEREF _Toc52813714 \h </w:instrText>
             </w:r>
             <w:r>
               <w:rPr>
@@ -979,7 +983,7 @@
               <w:lang w:val="es-AR" w:eastAsia="es-AR"/>
             </w:rPr>
           </w:pPr>
-          <w:hyperlink w:anchor="_Toc46672212" w:history="1">
+          <w:hyperlink w:anchor="_Toc52813715" w:history="1">
             <w:r>
               <w:rPr>
                 <w:rStyle w:val="Hipervnculo"/>
@@ -1006,7 +1010,7 @@
                 <w:noProof/>
                 <w:webHidden/>
               </w:rPr>
-              <w:instrText xml:space="preserve"> PAGEREF _Toc46672212 \h </w:instrText>
+              <w:instrText xml:space="preserve"> PAGEREF _Toc52813715 \h </w:instrText>
             </w:r>
             <w:r>
               <w:rPr>
@@ -1048,7 +1052,7 @@
               <w:lang w:val="es-AR" w:eastAsia="es-AR"/>
             </w:rPr>
           </w:pPr>
-          <w:hyperlink w:anchor="_Toc46672213" w:history="1">
+          <w:hyperlink w:anchor="_Toc52813716" w:history="1">
             <w:r>
               <w:rPr>
                 <w:rStyle w:val="Hipervnculo"/>
@@ -1075,7 +1079,7 @@
                 <w:noProof/>
                 <w:webHidden/>
               </w:rPr>
-              <w:instrText xml:space="preserve"> PAGEREF _Toc46672213 \h </w:instrText>
+              <w:instrText xml:space="preserve"> PAGEREF _Toc52813716 \h </w:instrText>
             </w:r>
             <w:r>
               <w:rPr>
@@ -1119,7 +1123,7 @@
               <w:lang w:val="es-AR" w:eastAsia="es-AR"/>
             </w:rPr>
           </w:pPr>
-          <w:hyperlink w:anchor="_Toc46672214" w:history="1">
+          <w:hyperlink w:anchor="_Toc52813717" w:history="1">
             <w:r>
               <w:rPr>
                 <w:rStyle w:val="Hipervnculo"/>
@@ -1146,7 +1150,7 @@
                 <w:noProof/>
                 <w:webHidden/>
               </w:rPr>
-              <w:instrText xml:space="preserve"> PAGEREF _Toc46672214 \h </w:instrText>
+              <w:instrText xml:space="preserve"> PAGEREF _Toc52813717 \h </w:instrText>
             </w:r>
             <w:r>
               <w:rPr>
@@ -1188,7 +1192,7 @@
               <w:lang w:val="es-AR" w:eastAsia="es-AR"/>
             </w:rPr>
           </w:pPr>
-          <w:hyperlink w:anchor="_Toc46672215" w:history="1">
+          <w:hyperlink w:anchor="_Toc52813718" w:history="1">
             <w:r>
               <w:rPr>
                 <w:rStyle w:val="Hipervnculo"/>
@@ -1215,7 +1219,7 @@
                 <w:noProof/>
                 <w:webHidden/>
               </w:rPr>
-              <w:instrText xml:space="preserve"> PAGEREF _Toc46672215 \h </w:instrText>
+              <w:instrText xml:space="preserve"> PAGEREF _Toc52813718 \h </w:instrText>
             </w:r>
             <w:r>
               <w:rPr>
@@ -1257,7 +1261,7 @@
               <w:lang w:val="es-AR" w:eastAsia="es-AR"/>
             </w:rPr>
           </w:pPr>
-          <w:hyperlink w:anchor="_Toc46672216" w:history="1">
+          <w:hyperlink w:anchor="_Toc52813719" w:history="1">
             <w:r>
               <w:rPr>
                 <w:rStyle w:val="Hipervnculo"/>
@@ -1284,7 +1288,7 @@
                 <w:noProof/>
                 <w:webHidden/>
               </w:rPr>
-              <w:instrText xml:space="preserve"> PAGEREF _Toc46672216 \h </w:instrText>
+              <w:instrText xml:space="preserve"> PAGEREF _Toc52813719 \h </w:instrText>
             </w:r>
             <w:r>
               <w:rPr>
@@ -1328,7 +1332,7 @@
               <w:lang w:val="es-AR" w:eastAsia="es-AR"/>
             </w:rPr>
           </w:pPr>
-          <w:hyperlink w:anchor="_Toc46672217" w:history="1">
+          <w:hyperlink w:anchor="_Toc52813720" w:history="1">
             <w:r>
               <w:rPr>
                 <w:rStyle w:val="Hipervnculo"/>
@@ -1355,7 +1359,7 @@
                 <w:noProof/>
                 <w:webHidden/>
               </w:rPr>
-              <w:instrText xml:space="preserve"> PAGEREF _Toc46672217 \h </w:instrText>
+              <w:instrText xml:space="preserve"> PAGEREF _Toc52813720 \h </w:instrText>
             </w:r>
             <w:r>
               <w:rPr>
@@ -1397,7 +1401,7 @@
               <w:lang w:val="es-AR" w:eastAsia="es-AR"/>
             </w:rPr>
           </w:pPr>
-          <w:hyperlink w:anchor="_Toc46672218" w:history="1">
+          <w:hyperlink w:anchor="_Toc52813721" w:history="1">
             <w:r>
               <w:rPr>
                 <w:rStyle w:val="Hipervnculo"/>
@@ -1424,7 +1428,7 @@
                 <w:noProof/>
                 <w:webHidden/>
               </w:rPr>
-              <w:instrText xml:space="preserve"> PAGEREF _Toc46672218 \h </w:instrText>
+              <w:instrText xml:space="preserve"> PAGEREF _Toc52813721 \h </w:instrText>
             </w:r>
             <w:r>
               <w:rPr>
@@ -1466,7 +1470,7 @@
               <w:lang w:val="es-AR" w:eastAsia="es-AR"/>
             </w:rPr>
           </w:pPr>
-          <w:hyperlink w:anchor="_Toc46672219" w:history="1">
+          <w:hyperlink w:anchor="_Toc52813722" w:history="1">
             <w:r>
               <w:rPr>
                 <w:rStyle w:val="Hipervnculo"/>
@@ -1493,7 +1497,7 @@
                 <w:noProof/>
                 <w:webHidden/>
               </w:rPr>
-              <w:instrText xml:space="preserve"> PAGEREF _Toc46672219 \h </w:instrText>
+              <w:instrText xml:space="preserve"> PAGEREF _Toc52813722 \h </w:instrText>
             </w:r>
             <w:r>
               <w:rPr>
@@ -1513,7 +1517,7 @@
                 <w:noProof/>
                 <w:webHidden/>
               </w:rPr>
-              <w:t>9</w:t>
+              <w:t>8</w:t>
             </w:r>
             <w:r>
               <w:rPr>
@@ -1537,7 +1541,7 @@
               <w:lang w:val="es-AR" w:eastAsia="es-AR"/>
             </w:rPr>
           </w:pPr>
-          <w:hyperlink w:anchor="_Toc46672220" w:history="1">
+          <w:hyperlink w:anchor="_Toc52813723" w:history="1">
             <w:r>
               <w:rPr>
                 <w:rStyle w:val="Hipervnculo"/>
@@ -1564,7 +1568,7 @@
                 <w:noProof/>
                 <w:webHidden/>
               </w:rPr>
-              <w:instrText xml:space="preserve"> PAGEREF _Toc46672220 \h </w:instrText>
+              <w:instrText xml:space="preserve"> PAGEREF _Toc52813723 \h </w:instrText>
             </w:r>
             <w:r>
               <w:rPr>
@@ -1606,7 +1610,7 @@
               <w:lang w:val="es-AR" w:eastAsia="es-AR"/>
             </w:rPr>
           </w:pPr>
-          <w:hyperlink w:anchor="_Toc46672221" w:history="1">
+          <w:hyperlink w:anchor="_Toc52813724" w:history="1">
             <w:r>
               <w:rPr>
                 <w:rStyle w:val="Hipervnculo"/>
@@ -1633,7 +1637,7 @@
                 <w:noProof/>
                 <w:webHidden/>
               </w:rPr>
-              <w:instrText xml:space="preserve"> PAGEREF _Toc46672221 \h </w:instrText>
+              <w:instrText xml:space="preserve"> PAGEREF _Toc52813724 \h </w:instrText>
             </w:r>
             <w:r>
               <w:rPr>
@@ -1675,7 +1679,7 @@
               <w:lang w:val="es-AR" w:eastAsia="es-AR"/>
             </w:rPr>
           </w:pPr>
-          <w:hyperlink w:anchor="_Toc46672222" w:history="1">
+          <w:hyperlink w:anchor="_Toc52813725" w:history="1">
             <w:r>
               <w:rPr>
                 <w:rStyle w:val="Hipervnculo"/>
@@ -1702,7 +1706,7 @@
                 <w:noProof/>
                 <w:webHidden/>
               </w:rPr>
-              <w:instrText xml:space="preserve"> PAGEREF _Toc46672222 \h </w:instrText>
+              <w:instrText xml:space="preserve"> PAGEREF _Toc52813725 \h </w:instrText>
             </w:r>
             <w:r>
               <w:rPr>
@@ -1746,7 +1750,7 @@
               <w:lang w:val="es-AR" w:eastAsia="es-AR"/>
             </w:rPr>
           </w:pPr>
-          <w:hyperlink w:anchor="_Toc46672223" w:history="1">
+          <w:hyperlink w:anchor="_Toc52813726" w:history="1">
             <w:r>
               <w:rPr>
                 <w:rStyle w:val="Hipervnculo"/>
@@ -1773,7 +1777,7 @@
                 <w:noProof/>
                 <w:webHidden/>
               </w:rPr>
-              <w:instrText xml:space="preserve"> PAGEREF _Toc46672223 \h </w:instrText>
+              <w:instrText xml:space="preserve"> PAGEREF _Toc52813726 \h </w:instrText>
             </w:r>
             <w:r>
               <w:rPr>
@@ -1794,148 +1798,6 @@
                 <w:webHidden/>
               </w:rPr>
               <w:t>11</w:t>
-            </w:r>
-            <w:r>
-              <w:rPr>
-                <w:noProof/>
-                <w:webHidden/>
-              </w:rPr>
-              <w:fldChar w:fldCharType="end"/>
-            </w:r>
-          </w:hyperlink>
-        </w:p>
-        <w:p>
-          <w:pPr>
-            <w:pStyle w:val="TDC1"/>
-            <w:rPr>
-              <w:rFonts w:eastAsiaTheme="minorEastAsia"/>
-              <w:b w:val="0"/>
-              <w:bCs w:val="0"/>
-              <w:noProof/>
-              <w:sz w:val="22"/>
-              <w:szCs w:val="22"/>
-              <w:lang w:val="es-AR" w:eastAsia="es-AR"/>
-            </w:rPr>
-          </w:pPr>
-          <w:hyperlink w:anchor="_Toc46672224" w:history="1">
-            <w:r>
-              <w:rPr>
-                <w:rStyle w:val="Hipervnculo"/>
-                <w:noProof/>
-              </w:rPr>
-              <w:t>Casos de Prueba: Prueba 02 - Regresión</w:t>
-            </w:r>
-            <w:r>
-              <w:rPr>
-                <w:noProof/>
-                <w:webHidden/>
-              </w:rPr>
-              <w:tab/>
-            </w:r>
-            <w:r>
-              <w:rPr>
-                <w:noProof/>
-                <w:webHidden/>
-              </w:rPr>
-              <w:fldChar w:fldCharType="begin"/>
-            </w:r>
-            <w:r>
-              <w:rPr>
-                <w:noProof/>
-                <w:webHidden/>
-              </w:rPr>
-              <w:instrText xml:space="preserve"> PAGEREF _Toc46672224 \h </w:instrText>
-            </w:r>
-            <w:r>
-              <w:rPr>
-                <w:noProof/>
-                <w:webHidden/>
-              </w:rPr>
-            </w:r>
-            <w:r>
-              <w:rPr>
-                <w:noProof/>
-                <w:webHidden/>
-              </w:rPr>
-              <w:fldChar w:fldCharType="separate"/>
-            </w:r>
-            <w:r>
-              <w:rPr>
-                <w:noProof/>
-                <w:webHidden/>
-              </w:rPr>
-              <w:t>12</w:t>
-            </w:r>
-            <w:r>
-              <w:rPr>
-                <w:noProof/>
-                <w:webHidden/>
-              </w:rPr>
-              <w:fldChar w:fldCharType="end"/>
-            </w:r>
-          </w:hyperlink>
-        </w:p>
-        <w:p>
-          <w:pPr>
-            <w:pStyle w:val="TDC2"/>
-            <w:rPr>
-              <w:rFonts w:eastAsiaTheme="minorEastAsia"/>
-              <w:i w:val="0"/>
-              <w:iCs w:val="0"/>
-              <w:noProof/>
-              <w:sz w:val="22"/>
-              <w:szCs w:val="22"/>
-              <w:lang w:val="es-AR" w:eastAsia="es-AR"/>
-            </w:rPr>
-          </w:pPr>
-          <w:hyperlink w:anchor="_Toc46672225" w:history="1">
-            <w:r>
-              <w:rPr>
-                <w:rStyle w:val="Hipervnculo"/>
-                <w:noProof/>
-              </w:rPr>
-              <w:t>Evaluación final de la Prueba 02 - Regresión</w:t>
-            </w:r>
-            <w:r>
-              <w:rPr>
-                <w:noProof/>
-                <w:webHidden/>
-              </w:rPr>
-              <w:tab/>
-            </w:r>
-            <w:r>
-              <w:rPr>
-                <w:noProof/>
-                <w:webHidden/>
-              </w:rPr>
-              <w:fldChar w:fldCharType="begin"/>
-            </w:r>
-            <w:r>
-              <w:rPr>
-                <w:noProof/>
-                <w:webHidden/>
-              </w:rPr>
-              <w:instrText xml:space="preserve"> PAGEREF _Toc46672225 \h </w:instrText>
-            </w:r>
-            <w:r>
-              <w:rPr>
-                <w:noProof/>
-                <w:webHidden/>
-              </w:rPr>
-            </w:r>
-            <w:r>
-              <w:rPr>
-                <w:noProof/>
-                <w:webHidden/>
-              </w:rPr>
-              <w:fldChar w:fldCharType="separate"/>
-            </w:r>
-            <w:r>
-              <w:rPr>
-                <w:noProof/>
-                <w:webHidden/>
-              </w:rPr>
-              <w:t>12</w:t>
             </w:r>
             <w:r>
               <w:rPr>
@@ -1975,7 +1837,6 @@
         <w:dataBinding w:prefixMappings="xmlns:ns0='http://purl.org/dc/elements/1.1/' xmlns:ns1='http://schemas.openxmlformats.org/package/2006/metadata/core-properties' " w:xpath="/ns1:coreProperties[1]/ns0:title[1]" w:storeItemID="{6C3C8BC8-F283-45AE-878A-BAB7291924A1}"/>
         <w:text/>
       </w:sdtPr>
-      <w:sdtEndPr/>
       <w:sdtContent>
         <w:p>
           <w:pPr>
@@ -2005,7 +1866,7 @@
           <w:bCs w:val="0"/>
         </w:rPr>
       </w:pPr>
-      <w:bookmarkStart w:id="0" w:name="_Toc46672207"/>
+      <w:bookmarkStart w:id="0" w:name="_Toc52813710"/>
       <w:r>
         <w:rPr>
           <w:bCs w:val="0"/>
@@ -2029,21 +1890,21 @@
           <w:szCs w:val="28"/>
         </w:rPr>
       </w:pPr>
-      <w:bookmarkStart w:id="1" w:name="_Toc46672208"/>
-      <w:bookmarkStart w:id="2" w:name="_Toc29278830"/>
+      <w:bookmarkStart w:id="1" w:name="_Toc29278830"/>
+      <w:bookmarkStart w:id="2" w:name="_Toc52813711"/>
       <w:r>
         <w:t>Caso de Prueba P00</w:t>
       </w:r>
       <w:r>
         <w:t>1</w:t>
       </w:r>
-      <w:bookmarkEnd w:id="1"/>
+      <w:bookmarkEnd w:id="2"/>
     </w:p>
     <w:p>
       <w:pPr>
         <w:pStyle w:val="PSI-Ttulo3"/>
       </w:pPr>
-      <w:bookmarkStart w:id="3" w:name="_Toc46672209"/>
+      <w:bookmarkStart w:id="3" w:name="_Toc52813712"/>
       <w:r>
         <w:t>Descripción</w:t>
       </w:r>
@@ -2114,7 +1975,7 @@
       <w:pPr>
         <w:pStyle w:val="PSI-Ttulo3"/>
       </w:pPr>
-      <w:bookmarkStart w:id="4" w:name="_Toc46672210"/>
+      <w:bookmarkStart w:id="4" w:name="_Toc52813713"/>
       <w:r>
         <w:t>Evaluación de la Prueba</w:t>
       </w:r>
@@ -2150,7 +2011,7 @@
           <w:bottom w:w="55" w:type="dxa"/>
           <w:right w:w="55" w:type="dxa"/>
         </w:tblCellMar>
-        <w:tblLook w:val="0000" w:firstRow="0" w:lastRow="0" w:firstColumn="0" w:lastColumn="0" w:noHBand="0" w:noVBand="0"/>
+        <w:tblLook w:val="0000"/>
       </w:tblPr>
       <w:tblGrid>
         <w:gridCol w:w="851"/>
@@ -2291,7 +2152,7 @@
                 <w:right w:val="nil"/>
               </w:tblBorders>
               <w:tblLayout w:type="fixed"/>
-              <w:tblLook w:val="0000" w:firstRow="0" w:lastRow="0" w:firstColumn="0" w:lastColumn="0" w:noHBand="0" w:noVBand="0"/>
+              <w:tblLook w:val="0000"/>
             </w:tblPr>
             <w:tblGrid>
               <w:gridCol w:w="4426"/>
@@ -2576,7 +2437,7 @@
                 <w:right w:val="nil"/>
               </w:tblBorders>
               <w:tblLayout w:type="fixed"/>
-              <w:tblLook w:val="0000" w:firstRow="0" w:lastRow="0" w:firstColumn="0" w:lastColumn="0" w:noHBand="0" w:noVBand="0"/>
+              <w:tblLook w:val="0000"/>
             </w:tblPr>
             <w:tblGrid>
               <w:gridCol w:w="4308"/>
@@ -2914,6 +2775,7 @@
                 <w:rFonts w:ascii="Arial" w:hAnsi="Arial"/>
                 <w:sz w:val="20"/>
               </w:rPr>
+              <w:lastRenderedPageBreak/>
               <w:t>1</w:t>
             </w:r>
           </w:p>
@@ -3130,6 +2992,14 @@
                 <w:sz w:val="20"/>
               </w:rPr>
               <w:t xml:space="preserve">Fecha de Aprobación del Caso de Prueba: </w:t>
+            </w:r>
+            <w:r>
+              <w:rPr>
+                <w:rFonts w:ascii="Arial" w:hAnsi="Arial"/>
+                <w:bCs/>
+                <w:sz w:val="20"/>
+              </w:rPr>
+              <w:t>31/08/2020</w:t>
             </w:r>
           </w:p>
         </w:tc>
@@ -3158,7 +3028,7 @@
           <w:szCs w:val="28"/>
         </w:rPr>
       </w:pPr>
-      <w:bookmarkStart w:id="5" w:name="_Toc46672211"/>
+      <w:bookmarkStart w:id="5" w:name="_Toc52813714"/>
       <w:r>
         <w:t>Caso de Prueba P002</w:t>
       </w:r>
@@ -3168,7 +3038,7 @@
       <w:pPr>
         <w:pStyle w:val="PSI-Ttulo3"/>
       </w:pPr>
-      <w:bookmarkStart w:id="6" w:name="_Toc46672212"/>
+      <w:bookmarkStart w:id="6" w:name="_Toc52813715"/>
       <w:r>
         <w:t>Descripción</w:t>
       </w:r>
@@ -3221,7 +3091,7 @@
       <w:pPr>
         <w:pStyle w:val="PSI-Ttulo3"/>
       </w:pPr>
-      <w:bookmarkStart w:id="7" w:name="_Toc46672213"/>
+      <w:bookmarkStart w:id="7" w:name="_Toc52813716"/>
       <w:r>
         <w:t>Evaluación de la Prueba</w:t>
       </w:r>
@@ -3257,7 +3127,7 @@
           <w:bottom w:w="55" w:type="dxa"/>
           <w:right w:w="55" w:type="dxa"/>
         </w:tblCellMar>
-        <w:tblLook w:val="0000" w:firstRow="0" w:lastRow="0" w:firstColumn="0" w:lastColumn="0" w:noHBand="0" w:noVBand="0"/>
+        <w:tblLook w:val="0000"/>
       </w:tblPr>
       <w:tblGrid>
         <w:gridCol w:w="851"/>
@@ -3395,7 +3265,7 @@
                 <w:right w:val="nil"/>
               </w:tblBorders>
               <w:tblLayout w:type="fixed"/>
-              <w:tblLook w:val="0000" w:firstRow="0" w:lastRow="0" w:firstColumn="0" w:lastColumn="0" w:noHBand="0" w:noVBand="0"/>
+              <w:tblLook w:val="0000"/>
             </w:tblPr>
             <w:tblGrid>
               <w:gridCol w:w="4426"/>
@@ -3672,7 +3542,7 @@
                 <w:right w:val="nil"/>
               </w:tblBorders>
               <w:tblLayout w:type="fixed"/>
-              <w:tblLook w:val="0000" w:firstRow="0" w:lastRow="0" w:firstColumn="0" w:lastColumn="0" w:noHBand="0" w:noVBand="0"/>
+              <w:tblLook w:val="0000"/>
             </w:tblPr>
             <w:tblGrid>
               <w:gridCol w:w="4308"/>
@@ -4231,6 +4101,14 @@
               </w:rPr>
               <w:t xml:space="preserve">Fecha de Aprobación del Caso de Prueba: </w:t>
             </w:r>
+            <w:r>
+              <w:rPr>
+                <w:rFonts w:ascii="Arial" w:hAnsi="Arial"/>
+                <w:bCs/>
+                <w:sz w:val="20"/>
+              </w:rPr>
+              <w:t>31/08/2020</w:t>
+            </w:r>
           </w:p>
         </w:tc>
       </w:tr>
@@ -4253,7 +4131,7 @@
           <w:szCs w:val="28"/>
         </w:rPr>
       </w:pPr>
-      <w:bookmarkStart w:id="8" w:name="_Toc46672214"/>
+      <w:bookmarkStart w:id="8" w:name="_Toc52813717"/>
       <w:r>
         <w:t>Caso de Prueba P003</w:t>
       </w:r>
@@ -4263,7 +4141,7 @@
       <w:pPr>
         <w:pStyle w:val="PSI-Ttulo3"/>
       </w:pPr>
-      <w:bookmarkStart w:id="9" w:name="_Toc46672215"/>
+      <w:bookmarkStart w:id="9" w:name="_Toc52813718"/>
       <w:r>
         <w:t>Descripción</w:t>
       </w:r>
@@ -4295,7 +4173,7 @@
       <w:pPr>
         <w:pStyle w:val="PSI-Ttulo3"/>
       </w:pPr>
-      <w:bookmarkStart w:id="10" w:name="_Toc46672216"/>
+      <w:bookmarkStart w:id="10" w:name="_Toc52813719"/>
       <w:r>
         <w:t>Evaluación de la Prueba</w:t>
       </w:r>
@@ -4331,7 +4209,7 @@
           <w:bottom w:w="55" w:type="dxa"/>
           <w:right w:w="55" w:type="dxa"/>
         </w:tblCellMar>
-        <w:tblLook w:val="0000" w:firstRow="0" w:lastRow="0" w:firstColumn="0" w:lastColumn="0" w:noHBand="0" w:noVBand="0"/>
+        <w:tblLook w:val="0000"/>
       </w:tblPr>
       <w:tblGrid>
         <w:gridCol w:w="851"/>
@@ -4469,7 +4347,7 @@
                 <w:right w:val="nil"/>
               </w:tblBorders>
               <w:tblLayout w:type="fixed"/>
-              <w:tblLook w:val="0000" w:firstRow="0" w:lastRow="0" w:firstColumn="0" w:lastColumn="0" w:noHBand="0" w:noVBand="0"/>
+              <w:tblLook w:val="0000"/>
             </w:tblPr>
             <w:tblGrid>
               <w:gridCol w:w="4426"/>
@@ -4748,7 +4626,7 @@
                 <w:right w:val="nil"/>
               </w:tblBorders>
               <w:tblLayout w:type="fixed"/>
-              <w:tblLook w:val="0000" w:firstRow="0" w:lastRow="0" w:firstColumn="0" w:lastColumn="0" w:noHBand="0" w:noVBand="0"/>
+              <w:tblLook w:val="0000"/>
             </w:tblPr>
             <w:tblGrid>
               <w:gridCol w:w="4308"/>
@@ -5346,6 +5224,7 @@
                 <w:rFonts w:ascii="Arial" w:hAnsi="Arial"/>
                 <w:sz w:val="20"/>
               </w:rPr>
+              <w:lastRenderedPageBreak/>
               <w:t>3</w:t>
             </w:r>
           </w:p>
@@ -5697,6 +5576,14 @@
                 <w:sz w:val="20"/>
               </w:rPr>
               <w:t xml:space="preserve">Fecha de Aprobación del Caso de Prueba: </w:t>
+            </w:r>
+            <w:r>
+              <w:rPr>
+                <w:rFonts w:ascii="Arial" w:hAnsi="Arial"/>
+                <w:bCs/>
+                <w:sz w:val="20"/>
+              </w:rPr>
+              <w:t>31/08/2020</w:t>
             </w:r>
           </w:p>
         </w:tc>
@@ -5722,7 +5609,7 @@
           <w:szCs w:val="28"/>
         </w:rPr>
       </w:pPr>
-      <w:bookmarkStart w:id="11" w:name="_Toc46672217"/>
+      <w:bookmarkStart w:id="11" w:name="_Toc52813720"/>
       <w:r>
         <w:t>Caso de Prueba P00</w:t>
       </w:r>
@@ -5735,7 +5622,7 @@
       <w:pPr>
         <w:pStyle w:val="PSI-Ttulo3"/>
       </w:pPr>
-      <w:bookmarkStart w:id="12" w:name="_Toc46672218"/>
+      <w:bookmarkStart w:id="12" w:name="_Toc52813721"/>
       <w:r>
         <w:t>Descripción</w:t>
       </w:r>
@@ -5797,7 +5684,7 @@
       <w:pPr>
         <w:pStyle w:val="PSI-Ttulo3"/>
       </w:pPr>
-      <w:bookmarkStart w:id="13" w:name="_Toc46672219"/>
+      <w:bookmarkStart w:id="13" w:name="_Toc52813722"/>
       <w:r>
         <w:t>Evaluación de la Prueba</w:t>
       </w:r>
@@ -5833,7 +5720,7 @@
           <w:bottom w:w="55" w:type="dxa"/>
           <w:right w:w="55" w:type="dxa"/>
         </w:tblCellMar>
-        <w:tblLook w:val="0000" w:firstRow="0" w:lastRow="0" w:firstColumn="0" w:lastColumn="0" w:noHBand="0" w:noVBand="0"/>
+        <w:tblLook w:val="0000"/>
       </w:tblPr>
       <w:tblGrid>
         <w:gridCol w:w="851"/>
@@ -5971,7 +5858,7 @@
                 <w:right w:val="nil"/>
               </w:tblBorders>
               <w:tblLayout w:type="fixed"/>
-              <w:tblLook w:val="0000" w:firstRow="0" w:lastRow="0" w:firstColumn="0" w:lastColumn="0" w:noHBand="0" w:noVBand="0"/>
+              <w:tblLook w:val="0000"/>
             </w:tblPr>
             <w:tblGrid>
               <w:gridCol w:w="4426"/>
@@ -6176,7 +6063,16 @@
               <w:t xml:space="preserve">Fecha de Ejecución: </w:t>
             </w:r>
             <w:r>
-              <w:t>//20</w:t>
+              <w:t>31</w:t>
+            </w:r>
+            <w:r>
+              <w:t>/</w:t>
+            </w:r>
+            <w:r>
+              <w:t>08</w:t>
+            </w:r>
+            <w:r>
+              <w:t>/20</w:t>
             </w:r>
             <w:r>
               <w:t>20</w:t>
@@ -6238,7 +6134,7 @@
                 <w:right w:val="nil"/>
               </w:tblBorders>
               <w:tblLayout w:type="fixed"/>
-              <w:tblLook w:val="0000" w:firstRow="0" w:lastRow="0" w:firstColumn="0" w:lastColumn="0" w:noHBand="0" w:noVBand="0"/>
+              <w:tblLook w:val="0000"/>
             </w:tblPr>
             <w:tblGrid>
               <w:gridCol w:w="4308"/>
@@ -6805,6 +6701,14 @@
               <w:lastRenderedPageBreak/>
               <w:t xml:space="preserve">Fecha de Aprobación del Caso de Prueba: </w:t>
             </w:r>
+            <w:r>
+              <w:rPr>
+                <w:rFonts w:ascii="Arial" w:hAnsi="Arial"/>
+                <w:bCs/>
+                <w:sz w:val="20"/>
+              </w:rPr>
+              <w:t>31/08/2020</w:t>
+            </w:r>
           </w:p>
         </w:tc>
       </w:tr>
@@ -6826,7 +6730,7 @@
           <w:szCs w:val="28"/>
         </w:rPr>
       </w:pPr>
-      <w:bookmarkStart w:id="14" w:name="_Toc46672220"/>
+      <w:bookmarkStart w:id="14" w:name="_Toc52813723"/>
       <w:r>
         <w:t>Caso de Prueba P005</w:t>
       </w:r>
@@ -6836,7 +6740,7 @@
       <w:pPr>
         <w:pStyle w:val="PSI-Ttulo3"/>
       </w:pPr>
-      <w:bookmarkStart w:id="15" w:name="_Toc46672221"/>
+      <w:bookmarkStart w:id="15" w:name="_Toc52813724"/>
       <w:r>
         <w:t>Descripción</w:t>
       </w:r>
@@ -6889,7 +6793,7 @@
       <w:pPr>
         <w:pStyle w:val="PSI-Ttulo3"/>
       </w:pPr>
-      <w:bookmarkStart w:id="16" w:name="_Toc46672222"/>
+      <w:bookmarkStart w:id="16" w:name="_Toc52813725"/>
       <w:r>
         <w:t>Evaluación de la Prueba</w:t>
       </w:r>
@@ -6925,7 +6829,7 @@
           <w:bottom w:w="55" w:type="dxa"/>
           <w:right w:w="55" w:type="dxa"/>
         </w:tblCellMar>
-        <w:tblLook w:val="0000" w:firstRow="0" w:lastRow="0" w:firstColumn="0" w:lastColumn="0" w:noHBand="0" w:noVBand="0"/>
+        <w:tblLook w:val="0000"/>
       </w:tblPr>
       <w:tblGrid>
         <w:gridCol w:w="851"/>
@@ -7063,7 +6967,7 @@
                 <w:right w:val="nil"/>
               </w:tblBorders>
               <w:tblLayout w:type="fixed"/>
-              <w:tblLook w:val="0000" w:firstRow="0" w:lastRow="0" w:firstColumn="0" w:lastColumn="0" w:noHBand="0" w:noVBand="0"/>
+              <w:tblLook w:val="0000"/>
             </w:tblPr>
             <w:tblGrid>
               <w:gridCol w:w="4426"/>
@@ -7339,7 +7243,7 @@
                 <w:right w:val="nil"/>
               </w:tblBorders>
               <w:tblLayout w:type="fixed"/>
-              <w:tblLook w:val="0000" w:firstRow="0" w:lastRow="0" w:firstColumn="0" w:lastColumn="0" w:noHBand="0" w:noVBand="0"/>
+              <w:tblLook w:val="0000"/>
             </w:tblPr>
             <w:tblGrid>
               <w:gridCol w:w="4308"/>
@@ -7677,6 +7581,7 @@
                 <w:rFonts w:ascii="Arial" w:hAnsi="Arial"/>
                 <w:sz w:val="20"/>
               </w:rPr>
+              <w:lastRenderedPageBreak/>
               <w:t>1</w:t>
             </w:r>
           </w:p>
@@ -7925,6 +7830,14 @@
                 <w:sz w:val="20"/>
               </w:rPr>
               <w:t xml:space="preserve">Fecha de Aprobación del Caso de Prueba: </w:t>
+            </w:r>
+            <w:r>
+              <w:rPr>
+                <w:rFonts w:ascii="Arial" w:hAnsi="Arial"/>
+                <w:bCs/>
+                <w:sz w:val="20"/>
+              </w:rPr>
+              <w:t>31/08/2020</w:t>
             </w:r>
           </w:p>
         </w:tc>
@@ -7961,11 +7874,11 @@
       <w:pPr>
         <w:pStyle w:val="PSI-Ttulo2"/>
       </w:pPr>
-      <w:bookmarkStart w:id="17" w:name="_Toc46672223"/>
+      <w:bookmarkStart w:id="17" w:name="_Toc52813726"/>
       <w:r>
         <w:t>Evaluación final de la Prueba</w:t>
       </w:r>
-      <w:bookmarkEnd w:id="2"/>
+      <w:bookmarkEnd w:id="1"/>
       <w:r>
         <w:t xml:space="preserve"> 01 - Inicial</w:t>
       </w:r>
@@ -7982,7 +7895,11 @@
         <w:t xml:space="preserve">. </w:t>
       </w:r>
     </w:p>
-    <w:p/>
+    <w:p>
+      <w:r>
+        <w:t>El mismo se debe a que ninguno de los ítems probados presentó algún tipo de error.</w:t>
+      </w:r>
+    </w:p>
     <w:p/>
     <w:p/>
     <w:p/>
@@ -8008,7 +7925,7 @@
 </file>
 
 <file path=word/endnotes.xml><?xml version="1.0" encoding="utf-8"?>
-<w:endnotes xmlns:wpc="http://schemas.microsoft.com/office/word/2010/wordprocessingCanvas" xmlns:cx="http://schemas.microsoft.com/office/drawing/2014/chartex" xmlns:cx1="http://schemas.microsoft.com/office/drawing/2015/9/8/chartex" xmlns:cx2="http://schemas.microsoft.com/office/drawing/2015/10/21/chartex" xmlns:cx3="http://schemas.microsoft.com/office/drawing/2016/5/9/chartex" xmlns:cx4="http://schemas.microsoft.com/office/drawing/2016/5/10/chartex" xmlns:cx5="http://schemas.microsoft.com/office/drawing/2016/5/11/chartex" xmlns:cx6="http://schemas.microsoft.com/office/drawing/2016/5/12/chartex" xmlns:cx7="http://schemas.microsoft.com/office/drawing/2016/5/13/chartex" xmlns:cx8="http://schemas.microsoft.com/office/drawing/2016/5/14/chartex" xmlns:mc="http://schemas.openxmlformats.org/markup-compatibility/2006" xmlns:aink="http://schemas.microsoft.com/office/drawing/2016/ink" xmlns:am3d="http://schemas.microsoft.com/office/drawing/2017/model3d" xmlns:o="urn:schemas-microsoft-com:office:office" xmlns:r="http://schemas.openxmlformats.org/officeDocument/2006/relationships" xmlns:m="http://schemas.openxmlformats.org/officeDocument/2006/math" xmlns:v="urn:schemas-microsoft-com:vml" xmlns:wp14="http://schemas.microsoft.com/office/word/2010/wordprocessingDrawing" xmlns:wp="http://schemas.openxmlformats.org/drawingml/2006/wordprocessingDrawing" xmlns:w10="urn:schemas-microsoft-com:office:word" xmlns:w="http://schemas.openxmlformats.org/wordprocessingml/2006/main" xmlns:w14="http://schemas.microsoft.com/office/word/2010/wordml" xmlns:w15="http://schemas.microsoft.com/office/word/2012/wordml" xmlns:w16cex="http://schemas.microsoft.com/office/word/2018/wordml/cex" xmlns:w16cid="http://schemas.microsoft.com/office/word/2016/wordml/cid" xmlns:w16="http://schemas.microsoft.com/office/word/2018/wordml" xmlns:w16se="http://schemas.microsoft.com/office/word/2015/wordml/symex" xmlns:wpg="http://schemas.microsoft.com/office/word/2010/wordprocessingGroup" xmlns:wpi="http://schemas.microsoft.com/office/word/2010/wordprocessingInk" xmlns:wne="http://schemas.microsoft.com/office/word/2006/wordml" xmlns:wps="http://schemas.microsoft.com/office/word/2010/wordprocessingShape" mc:Ignorable="w14 w15 w16se w16cid w16 w16cex wp14">
+<w:endnotes xmlns:ve="http://schemas.openxmlformats.org/markup-compatibility/2006" xmlns:o="urn:schemas-microsoft-com:office:office" xmlns:r="http://schemas.openxmlformats.org/officeDocument/2006/relationships" xmlns:m="http://schemas.openxmlformats.org/officeDocument/2006/math" xmlns:v="urn:schemas-microsoft-com:vml" xmlns:wp="http://schemas.openxmlformats.org/drawingml/2006/wordprocessingDrawing" xmlns:w10="urn:schemas-microsoft-com:office:word" xmlns:w="http://schemas.openxmlformats.org/wordprocessingml/2006/main" xmlns:wne="http://schemas.microsoft.com/office/word/2006/wordml">
   <w:endnote w:type="separator" w:id="-1">
     <w:p>
       <w:pPr>
@@ -8035,7 +7952,7 @@
 </file>
 
 <file path=word/footer1.xml><?xml version="1.0" encoding="utf-8"?>
-<w:ftr xmlns:wpc="http://schemas.microsoft.com/office/word/2010/wordprocessingCanvas" xmlns:cx="http://schemas.microsoft.com/office/drawing/2014/chartex" xmlns:cx1="http://schemas.microsoft.com/office/drawing/2015/9/8/chartex" xmlns:cx2="http://schemas.microsoft.com/office/drawing/2015/10/21/chartex" xmlns:cx3="http://schemas.microsoft.com/office/drawing/2016/5/9/chartex" xmlns:cx4="http://schemas.microsoft.com/office/drawing/2016/5/10/chartex" xmlns:cx5="http://schemas.microsoft.com/office/drawing/2016/5/11/chartex" xmlns:cx6="http://schemas.microsoft.com/office/drawing/2016/5/12/chartex" xmlns:cx7="http://schemas.microsoft.com/office/drawing/2016/5/13/chartex" xmlns:cx8="http://schemas.microsoft.com/office/drawing/2016/5/14/chartex" xmlns:mc="http://schemas.openxmlformats.org/markup-compatibility/2006" xmlns:aink="http://schemas.microsoft.com/office/drawing/2016/ink" xmlns:am3d="http://schemas.microsoft.com/office/drawing/2017/model3d" xmlns:o="urn:schemas-microsoft-com:office:office" xmlns:r="http://schemas.openxmlformats.org/officeDocument/2006/relationships" xmlns:m="http://schemas.openxmlformats.org/officeDocument/2006/math" xmlns:v="urn:schemas-microsoft-com:vml" xmlns:wp14="http://schemas.microsoft.com/office/word/2010/wordprocessingDrawing" xmlns:wp="http://schemas.openxmlformats.org/drawingml/2006/wordprocessingDrawing" xmlns:w10="urn:schemas-microsoft-com:office:word" xmlns:w="http://schemas.openxmlformats.org/wordprocessingml/2006/main" xmlns:w14="http://schemas.microsoft.com/office/word/2010/wordml" xmlns:w15="http://schemas.microsoft.com/office/word/2012/wordml" xmlns:w16cex="http://schemas.microsoft.com/office/word/2018/wordml/cex" xmlns:w16cid="http://schemas.microsoft.com/office/word/2016/wordml/cid" xmlns:w16="http://schemas.microsoft.com/office/word/2018/wordml" xmlns:w16se="http://schemas.microsoft.com/office/word/2015/wordml/symex" xmlns:wpg="http://schemas.microsoft.com/office/word/2010/wordprocessingGroup" xmlns:wpi="http://schemas.microsoft.com/office/word/2010/wordprocessingInk" xmlns:wne="http://schemas.microsoft.com/office/word/2006/wordml" xmlns:wps="http://schemas.microsoft.com/office/word/2010/wordprocessingShape" mc:Ignorable="w14 w15 w16se w16cid w16 w16cex wp14">
+<w:ftr xmlns:ve="http://schemas.openxmlformats.org/markup-compatibility/2006" xmlns:o="urn:schemas-microsoft-com:office:office" xmlns:r="http://schemas.openxmlformats.org/officeDocument/2006/relationships" xmlns:m="http://schemas.openxmlformats.org/officeDocument/2006/math" xmlns:v="urn:schemas-microsoft-com:vml" xmlns:wp="http://schemas.openxmlformats.org/drawingml/2006/wordprocessingDrawing" xmlns:w10="urn:schemas-microsoft-com:office:word" xmlns:w="http://schemas.openxmlformats.org/wordprocessingml/2006/main" xmlns:wne="http://schemas.microsoft.com/office/word/2006/wordml">
   <w:p>
     <w:pPr>
       <w:tabs>
@@ -8049,14 +7966,21 @@
         <w:dataBinding w:prefixMappings="xmlns:ns0='http://schemas.openxmlformats.org/officeDocument/2006/extended-properties' " w:xpath="/ns0:Properties[1]/ns0:Company[1]" w:storeItemID="{6668398D-A668-4E3E-A5EB-62B293D839F1}"/>
         <w:text/>
       </w:sdtPr>
-      <w:sdtEndPr/>
       <w:sdtContent>
         <w:r>
           <w:rPr>
             <w:lang w:val="es-AR"/>
           </w:rPr>
-          <w:t>VASPA Team</w:t>
+          <w:t xml:space="preserve">VASPA </w:t>
         </w:r>
+        <w:proofErr w:type="spellStart"/>
+        <w:r>
+          <w:rPr>
+            <w:lang w:val="es-AR"/>
+          </w:rPr>
+          <w:t>Team</w:t>
+        </w:r>
+        <w:proofErr w:type="spellEnd"/>
       </w:sdtContent>
     </w:sdt>
     <w:r>
@@ -8064,7 +7988,7 @@
         <w:noProof/>
         <w:lang w:eastAsia="es-ES"/>
       </w:rPr>
-      <w:pict w14:anchorId="473EA13F">
+      <w:pict>
         <v:group id="_x0000_s2075" style="position:absolute;left:0;text-align:left;margin-left:0;margin-top:0;width:611.15pt;height:64.75pt;flip:y;z-index:251676672;mso-width-percent:1000;mso-height-percent:900;mso-position-horizontal:center;mso-position-horizontal-relative:page;mso-position-vertical:bottom;mso-position-vertical-relative:page;mso-width-percent:1000;mso-height-percent:900;mso-height-relative:bottom-margin-area" coordorigin="8,9" coordsize="15823,1439" o:allowincell="f">
           <v:shapetype id="_x0000_t32" coordsize="21600,21600" o:spt="32" o:oned="t" path="m,l21600,21600e" filled="f">
             <v:path arrowok="t" fillok="f" o:connecttype="none"/>
@@ -8081,7 +8005,7 @@
         <w:noProof/>
         <w:lang w:eastAsia="es-ES"/>
       </w:rPr>
-      <w:pict w14:anchorId="48BCBBE3">
+      <w:pict>
         <v:rect id="_x0000_s2074" style="position:absolute;left:0;text-align:left;margin-left:0;margin-top:0;width:7.15pt;height:63.95pt;z-index:251675648;mso-height-percent:900;mso-position-horizontal:center;mso-position-horizontal-relative:left-margin-area;mso-position-vertical:bottom;mso-position-vertical-relative:page;mso-height-percent:900;mso-height-relative:bottom-margin-area" fillcolor="#4bacc6 [3208]" strokecolor="#205867 [1608]">
           <w10:wrap anchorx="margin" anchory="page"/>
         </v:rect>
@@ -8095,7 +8019,6 @@
           <w:docPartUnique/>
         </w:docPartObj>
       </w:sdtPr>
-      <w:sdtEndPr/>
       <w:sdtContent>
         <w:r>
           <w:tab/>
@@ -8141,7 +8064,7 @@
             <w:rFonts w:asciiTheme="majorHAnsi" w:hAnsiTheme="majorHAnsi" w:cstheme="majorHAnsi"/>
             <w:noProof/>
           </w:rPr>
-          <w:t>4</w:t>
+          <w:t>3</w:t>
         </w:r>
         <w:r>
           <w:rPr>
@@ -8178,7 +8101,7 @@
             <w:rFonts w:asciiTheme="majorHAnsi" w:hAnsiTheme="majorHAnsi" w:cstheme="majorHAnsi"/>
             <w:noProof/>
           </w:rPr>
-          <w:t>12</w:t>
+          <w:t>11</w:t>
         </w:r>
         <w:r>
           <w:rPr>
@@ -8193,7 +8116,7 @@
         <w:noProof/>
         <w:lang w:eastAsia="zh-TW"/>
       </w:rPr>
-      <w:pict w14:anchorId="0B80D0AE">
+      <w:pict>
         <v:rect id="_x0000_s2059" style="position:absolute;left:0;text-align:left;margin-left:0;margin-top:0;width:7.15pt;height:63.95pt;z-index:251670528;mso-height-percent:900;mso-position-horizontal:center;mso-position-horizontal-relative:right-margin-area;mso-position-vertical:bottom;mso-position-vertical-relative:page;mso-height-percent:900;mso-height-relative:bottom-margin-area" fillcolor="#4bacc6 [3208]" strokecolor="#205867 [1608]">
           <w10:wrap anchorx="page" anchory="page"/>
         </v:rect>
@@ -8207,7 +8130,6 @@
       <w:dataBinding w:prefixMappings="xmlns:ns0='http://purl.org/dc/elements/1.1/' xmlns:ns1='http://schemas.openxmlformats.org/package/2006/metadata/core-properties' " w:xpath="/ns1:coreProperties[1]/ns0:creator[1]" w:storeItemID="{6C3C8BC8-F283-45AE-878A-BAB7291924A1}"/>
       <w:text/>
     </w:sdtPr>
-    <w:sdtEndPr/>
     <w:sdtContent>
       <w:p>
         <w:pPr>
@@ -8229,7 +8151,7 @@
 </file>
 
 <file path=word/footnotes.xml><?xml version="1.0" encoding="utf-8"?>
-<w:footnotes xmlns:wpc="http://schemas.microsoft.com/office/word/2010/wordprocessingCanvas" xmlns:cx="http://schemas.microsoft.com/office/drawing/2014/chartex" xmlns:cx1="http://schemas.microsoft.com/office/drawing/2015/9/8/chartex" xmlns:cx2="http://schemas.microsoft.com/office/drawing/2015/10/21/chartex" xmlns:cx3="http://schemas.microsoft.com/office/drawing/2016/5/9/chartex" xmlns:cx4="http://schemas.microsoft.com/office/drawing/2016/5/10/chartex" xmlns:cx5="http://schemas.microsoft.com/office/drawing/2016/5/11/chartex" xmlns:cx6="http://schemas.microsoft.com/office/drawing/2016/5/12/chartex" xmlns:cx7="http://schemas.microsoft.com/office/drawing/2016/5/13/chartex" xmlns:cx8="http://schemas.microsoft.com/office/drawing/2016/5/14/chartex" xmlns:mc="http://schemas.openxmlformats.org/markup-compatibility/2006" xmlns:aink="http://schemas.microsoft.com/office/drawing/2016/ink" xmlns:am3d="http://schemas.microsoft.com/office/drawing/2017/model3d" xmlns:o="urn:schemas-microsoft-com:office:office" xmlns:r="http://schemas.openxmlformats.org/officeDocument/2006/relationships" xmlns:m="http://schemas.openxmlformats.org/officeDocument/2006/math" xmlns:v="urn:schemas-microsoft-com:vml" xmlns:wp14="http://schemas.microsoft.com/office/word/2010/wordprocessingDrawing" xmlns:wp="http://schemas.openxmlformats.org/drawingml/2006/wordprocessingDrawing" xmlns:w10="urn:schemas-microsoft-com:office:word" xmlns:w="http://schemas.openxmlformats.org/wordprocessingml/2006/main" xmlns:w14="http://schemas.microsoft.com/office/word/2010/wordml" xmlns:w15="http://schemas.microsoft.com/office/word/2012/wordml" xmlns:w16cex="http://schemas.microsoft.com/office/word/2018/wordml/cex" xmlns:w16cid="http://schemas.microsoft.com/office/word/2016/wordml/cid" xmlns:w16="http://schemas.microsoft.com/office/word/2018/wordml" xmlns:w16se="http://schemas.microsoft.com/office/word/2015/wordml/symex" xmlns:wpg="http://schemas.microsoft.com/office/word/2010/wordprocessingGroup" xmlns:wpi="http://schemas.microsoft.com/office/word/2010/wordprocessingInk" xmlns:wne="http://schemas.microsoft.com/office/word/2006/wordml" xmlns:wps="http://schemas.microsoft.com/office/word/2010/wordprocessingShape" mc:Ignorable="w14 w15 w16se w16cid w16 w16cex wp14">
+<w:footnotes xmlns:ve="http://schemas.openxmlformats.org/markup-compatibility/2006" xmlns:o="urn:schemas-microsoft-com:office:office" xmlns:r="http://schemas.openxmlformats.org/officeDocument/2006/relationships" xmlns:m="http://schemas.openxmlformats.org/officeDocument/2006/math" xmlns:v="urn:schemas-microsoft-com:vml" xmlns:wp="http://schemas.openxmlformats.org/drawingml/2006/wordprocessingDrawing" xmlns:w10="urn:schemas-microsoft-com:office:word" xmlns:w="http://schemas.openxmlformats.org/wordprocessingml/2006/main" xmlns:wne="http://schemas.microsoft.com/office/word/2006/wordml">
   <w:footnote w:type="separator" w:id="-1">
     <w:p>
       <w:pPr>
@@ -8256,7 +8178,7 @@
 </file>
 
 <file path=word/header1.xml><?xml version="1.0" encoding="utf-8"?>
-<w:hdr xmlns:wpc="http://schemas.microsoft.com/office/word/2010/wordprocessingCanvas" xmlns:cx="http://schemas.microsoft.com/office/drawing/2014/chartex" xmlns:cx1="http://schemas.microsoft.com/office/drawing/2015/9/8/chartex" xmlns:cx2="http://schemas.microsoft.com/office/drawing/2015/10/21/chartex" xmlns:cx3="http://schemas.microsoft.com/office/drawing/2016/5/9/chartex" xmlns:cx4="http://schemas.microsoft.com/office/drawing/2016/5/10/chartex" xmlns:cx5="http://schemas.microsoft.com/office/drawing/2016/5/11/chartex" xmlns:cx6="http://schemas.microsoft.com/office/drawing/2016/5/12/chartex" xmlns:cx7="http://schemas.microsoft.com/office/drawing/2016/5/13/chartex" xmlns:cx8="http://schemas.microsoft.com/office/drawing/2016/5/14/chartex" xmlns:mc="http://schemas.openxmlformats.org/markup-compatibility/2006" xmlns:aink="http://schemas.microsoft.com/office/drawing/2016/ink" xmlns:am3d="http://schemas.microsoft.com/office/drawing/2017/model3d" xmlns:o="urn:schemas-microsoft-com:office:office" xmlns:r="http://schemas.openxmlformats.org/officeDocument/2006/relationships" xmlns:m="http://schemas.openxmlformats.org/officeDocument/2006/math" xmlns:v="urn:schemas-microsoft-com:vml" xmlns:wp14="http://schemas.microsoft.com/office/word/2010/wordprocessingDrawing" xmlns:wp="http://schemas.openxmlformats.org/drawingml/2006/wordprocessingDrawing" xmlns:w10="urn:schemas-microsoft-com:office:word" xmlns:w="http://schemas.openxmlformats.org/wordprocessingml/2006/main" xmlns:w14="http://schemas.microsoft.com/office/word/2010/wordml" xmlns:w15="http://schemas.microsoft.com/office/word/2012/wordml" xmlns:w16cex="http://schemas.microsoft.com/office/word/2018/wordml/cex" xmlns:w16cid="http://schemas.microsoft.com/office/word/2016/wordml/cid" xmlns:w16="http://schemas.microsoft.com/office/word/2018/wordml" xmlns:w16se="http://schemas.microsoft.com/office/word/2015/wordml/symex" xmlns:wpg="http://schemas.microsoft.com/office/word/2010/wordprocessingGroup" xmlns:wpi="http://schemas.microsoft.com/office/word/2010/wordprocessingInk" xmlns:wne="http://schemas.microsoft.com/office/word/2006/wordml" xmlns:wps="http://schemas.microsoft.com/office/word/2010/wordprocessingShape" mc:Ignorable="w14 w15 w16se w16cid w16 w16cex wp14">
+<w:hdr xmlns:ve="http://schemas.openxmlformats.org/markup-compatibility/2006" xmlns:o="urn:schemas-microsoft-com:office:office" xmlns:r="http://schemas.openxmlformats.org/officeDocument/2006/relationships" xmlns:m="http://schemas.openxmlformats.org/officeDocument/2006/math" xmlns:v="urn:schemas-microsoft-com:vml" xmlns:wp="http://schemas.openxmlformats.org/drawingml/2006/wordprocessingDrawing" xmlns:w10="urn:schemas-microsoft-com:office:word" xmlns:w="http://schemas.openxmlformats.org/wordprocessingml/2006/main" xmlns:wne="http://schemas.microsoft.com/office/word/2006/wordml">
   <w:sdt>
     <w:sdtPr>
       <w:rPr>
@@ -8267,7 +8189,6 @@
       <w:dataBinding w:prefixMappings="xmlns:ns0='http://schemas.openxmlformats.org/package/2006/metadata/core-properties' xmlns:ns1='http://purl.org/dc/elements/1.1/'" w:xpath="/ns0:coreProperties[1]/ns1:title[1]" w:storeItemID="{6C3C8BC8-F283-45AE-878A-BAB7291924A1}"/>
       <w:text/>
     </w:sdtPr>
-    <w:sdtEndPr/>
     <w:sdtContent>
       <w:p>
         <w:pPr>
@@ -8305,10 +8226,10 @@
         <w:rFonts w:asciiTheme="majorHAnsi" w:eastAsiaTheme="majorEastAsia" w:hAnsiTheme="majorHAnsi" w:cstheme="majorBidi"/>
         <w:noProof/>
         <w:szCs w:val="36"/>
-        <w:lang w:val="en-US"/>
+        <w:lang w:val="es-AR" w:eastAsia="es-AR"/>
       </w:rPr>
       <w:drawing>
-        <wp:anchor distT="0" distB="0" distL="114300" distR="114300" simplePos="0" relativeHeight="251684864" behindDoc="0" locked="0" layoutInCell="1" allowOverlap="1" wp14:anchorId="78D39116" wp14:editId="6771EB2E">
+        <wp:anchor distT="0" distB="0" distL="114300" distR="114300" simplePos="0" relativeHeight="251684864" behindDoc="0" locked="0" layoutInCell="1" allowOverlap="1">
           <wp:simplePos x="0" y="0"/>
           <wp:positionH relativeFrom="margin">
             <wp:posOffset>5215890</wp:posOffset>
@@ -8356,10 +8277,10 @@
         <w:rFonts w:asciiTheme="majorHAnsi" w:eastAsiaTheme="majorEastAsia" w:hAnsiTheme="majorHAnsi" w:cstheme="majorBidi"/>
         <w:noProof/>
         <w:szCs w:val="36"/>
-        <w:lang w:val="en-US"/>
+        <w:lang w:val="es-AR" w:eastAsia="es-AR"/>
       </w:rPr>
       <w:drawing>
-        <wp:anchor distT="0" distB="0" distL="114300" distR="114300" simplePos="0" relativeHeight="251682816" behindDoc="0" locked="0" layoutInCell="1" allowOverlap="1" wp14:anchorId="18583D06" wp14:editId="0C29C595">
+        <wp:anchor distT="0" distB="0" distL="114300" distR="114300" simplePos="0" relativeHeight="251682816" behindDoc="0" locked="0" layoutInCell="1" allowOverlap="1">
           <wp:simplePos x="0" y="0"/>
           <wp:positionH relativeFrom="margin">
             <wp:posOffset>-470535</wp:posOffset>
@@ -8409,7 +8330,7 @@
         <w:szCs w:val="36"/>
         <w:lang w:eastAsia="es-ES"/>
       </w:rPr>
-      <w:pict w14:anchorId="398D93A9">
+      <w:pict>
         <v:rect id="_x0000_s2089" style="position:absolute;margin-left:38.9pt;margin-top:0;width:7.15pt;height:62.9pt;z-index:251680768;mso-height-percent:900;mso-position-horizontal-relative:left-margin-area;mso-position-vertical-relative:page;mso-height-percent:900;mso-height-relative:bottom-margin-area" fillcolor="#4bacc6 [3208]" strokecolor="#205867 [1608]">
           <w10:wrap anchorx="margin" anchory="page"/>
         </v:rect>
@@ -8422,7 +8343,7 @@
         <w:szCs w:val="36"/>
         <w:lang w:eastAsia="es-ES"/>
       </w:rPr>
-      <w:pict w14:anchorId="07668C85">
+      <w:pict>
         <v:rect id="_x0000_s2082" style="position:absolute;margin-left:549.2pt;margin-top:0;width:7.15pt;height:62.95pt;z-index:251678720;mso-height-percent:900;mso-position-horizontal-relative:left-margin-area;mso-position-vertical-relative:page;mso-height-percent:900;mso-height-relative:bottom-margin-area" fillcolor="#4bacc6 [3208]" strokecolor="#205867 [1608]">
           <w10:wrap anchorx="margin" anchory="page"/>
         </v:rect>
@@ -8435,7 +8356,7 @@
         <w:szCs w:val="36"/>
         <w:lang w:eastAsia="es-ES"/>
       </w:rPr>
-      <w:pict w14:anchorId="042980CB">
+      <w:pict>
         <v:group id="_x0000_s2083" style="position:absolute;margin-left:0;margin-top:0;width:594.45pt;height:64.2pt;z-index:251679744;mso-width-percent:1000;mso-position-horizontal:center;mso-position-horizontal-relative:page;mso-position-vertical:top;mso-position-vertical-relative:page;mso-width-percent:1000;mso-height-relative:top-margin-area" coordorigin="8,9" coordsize="15823,1439">
           <v:shapetype id="_x0000_t32" coordsize="21600,21600" o:spt="32" o:oned="t" path="m,l21600,21600e" filled="f">
             <v:path arrowok="t" fillok="f" o:connecttype="none"/>
@@ -8458,7 +8379,6 @@
         <w:dataBinding w:prefixMappings="xmlns:ns0='http://schemas.openxmlformats.org/package/2006/metadata/core-properties' xmlns:ns1='http://purl.org/dc/elements/1.1/'" w:xpath="/ns0:coreProperties[1]/ns1:subject[1]" w:storeItemID="{6C3C8BC8-F283-45AE-878A-BAB7291924A1}"/>
         <w:text/>
       </w:sdtPr>
-      <w:sdtEndPr/>
       <w:sdtContent>
         <w:r>
           <w:rPr>
@@ -8482,8 +8402,8 @@
 </file>
 
 <file path=word/numbering.xml><?xml version="1.0" encoding="utf-8"?>
-<w:numbering xmlns:wpc="http://schemas.microsoft.com/office/word/2010/wordprocessingCanvas" xmlns:cx="http://schemas.microsoft.com/office/drawing/2014/chartex" xmlns:cx1="http://schemas.microsoft.com/office/drawing/2015/9/8/chartex" xmlns:cx2="http://schemas.microsoft.com/office/drawing/2015/10/21/chartex" xmlns:cx3="http://schemas.microsoft.com/office/drawing/2016/5/9/chartex" xmlns:cx4="http://schemas.microsoft.com/office/drawing/2016/5/10/chartex" xmlns:cx5="http://schemas.microsoft.com/office/drawing/2016/5/11/chartex" xmlns:cx6="http://schemas.microsoft.com/office/drawing/2016/5/12/chartex" xmlns:cx7="http://schemas.microsoft.com/office/drawing/2016/5/13/chartex" xmlns:cx8="http://schemas.microsoft.com/office/drawing/2016/5/14/chartex" xmlns:mc="http://schemas.openxmlformats.org/markup-compatibility/2006" xmlns:aink="http://schemas.microsoft.com/office/drawing/2016/ink" xmlns:am3d="http://schemas.microsoft.com/office/drawing/2017/model3d" xmlns:o="urn:schemas-microsoft-com:office:office" xmlns:r="http://schemas.openxmlformats.org/officeDocument/2006/relationships" xmlns:m="http://schemas.openxmlformats.org/officeDocument/2006/math" xmlns:v="urn:schemas-microsoft-com:vml" xmlns:wp14="http://schemas.microsoft.com/office/word/2010/wordprocessingDrawing" xmlns:wp="http://schemas.openxmlformats.org/drawingml/2006/wordprocessingDrawing" xmlns:w10="urn:schemas-microsoft-com:office:word" xmlns:w="http://schemas.openxmlformats.org/wordprocessingml/2006/main" xmlns:w14="http://schemas.microsoft.com/office/word/2010/wordml" xmlns:w15="http://schemas.microsoft.com/office/word/2012/wordml" xmlns:w16cex="http://schemas.microsoft.com/office/word/2018/wordml/cex" xmlns:w16cid="http://schemas.microsoft.com/office/word/2016/wordml/cid" xmlns:w16="http://schemas.microsoft.com/office/word/2018/wordml" xmlns:w16se="http://schemas.microsoft.com/office/word/2015/wordml/symex" xmlns:wpg="http://schemas.microsoft.com/office/word/2010/wordprocessingGroup" xmlns:wpi="http://schemas.microsoft.com/office/word/2010/wordprocessingInk" xmlns:wne="http://schemas.microsoft.com/office/word/2006/wordml" xmlns:wps="http://schemas.microsoft.com/office/word/2010/wordprocessingShape" mc:Ignorable="w14 w15 w16se w16cid w16 w16cex wp14">
-  <w:abstractNum w:abstractNumId="0" w15:restartNumberingAfterBreak="0">
+<w:numbering xmlns:ve="http://schemas.openxmlformats.org/markup-compatibility/2006" xmlns:o="urn:schemas-microsoft-com:office:office" xmlns:r="http://schemas.openxmlformats.org/officeDocument/2006/relationships" xmlns:m="http://schemas.openxmlformats.org/officeDocument/2006/math" xmlns:v="urn:schemas-microsoft-com:vml" xmlns:wp="http://schemas.openxmlformats.org/drawingml/2006/wordprocessingDrawing" xmlns:w10="urn:schemas-microsoft-com:office:word" xmlns:w="http://schemas.openxmlformats.org/wordprocessingml/2006/main" xmlns:wne="http://schemas.microsoft.com/office/word/2006/wordml">
+  <w:abstractNum w:abstractNumId="0">
     <w:nsid w:val="00000002"/>
     <w:multiLevelType w:val="multilevel"/>
     <w:tmpl w:val="00000002"/>
@@ -8641,7 +8561,7 @@
       </w:rPr>
     </w:lvl>
   </w:abstractNum>
-  <w:abstractNum w:abstractNumId="1" w15:restartNumberingAfterBreak="0">
+  <w:abstractNum w:abstractNumId="1">
     <w:nsid w:val="00000003"/>
     <w:multiLevelType w:val="multilevel"/>
     <w:tmpl w:val="00000003"/>
@@ -8799,7 +8719,7 @@
       </w:rPr>
     </w:lvl>
   </w:abstractNum>
-  <w:abstractNum w:abstractNumId="2" w15:restartNumberingAfterBreak="0">
+  <w:abstractNum w:abstractNumId="2">
     <w:nsid w:val="00000004"/>
     <w:multiLevelType w:val="multilevel"/>
     <w:tmpl w:val="796A7516"/>
@@ -8957,7 +8877,7 @@
       </w:rPr>
     </w:lvl>
   </w:abstractNum>
-  <w:abstractNum w:abstractNumId="3" w15:restartNumberingAfterBreak="0">
+  <w:abstractNum w:abstractNumId="3">
     <w:nsid w:val="00000005"/>
     <w:multiLevelType w:val="multilevel"/>
     <w:tmpl w:val="00000005"/>
@@ -9115,7 +9035,7 @@
       </w:rPr>
     </w:lvl>
   </w:abstractNum>
-  <w:abstractNum w:abstractNumId="4" w15:restartNumberingAfterBreak="0">
+  <w:abstractNum w:abstractNumId="4">
     <w:nsid w:val="00000006"/>
     <w:multiLevelType w:val="multilevel"/>
     <w:tmpl w:val="00000006"/>
@@ -9273,7 +9193,7 @@
       </w:rPr>
     </w:lvl>
   </w:abstractNum>
-  <w:abstractNum w:abstractNumId="5" w15:restartNumberingAfterBreak="0">
+  <w:abstractNum w:abstractNumId="5">
     <w:nsid w:val="00000007"/>
     <w:multiLevelType w:val="multilevel"/>
     <w:tmpl w:val="00000007"/>
@@ -9431,7 +9351,7 @@
       </w:rPr>
     </w:lvl>
   </w:abstractNum>
-  <w:abstractNum w:abstractNumId="6" w15:restartNumberingAfterBreak="0">
+  <w:abstractNum w:abstractNumId="6">
     <w:nsid w:val="00000008"/>
     <w:multiLevelType w:val="multilevel"/>
     <w:tmpl w:val="00000008"/>
@@ -9589,7 +9509,7 @@
       </w:rPr>
     </w:lvl>
   </w:abstractNum>
-  <w:abstractNum w:abstractNumId="7" w15:restartNumberingAfterBreak="0">
+  <w:abstractNum w:abstractNumId="7">
     <w:nsid w:val="00000009"/>
     <w:multiLevelType w:val="multilevel"/>
     <w:tmpl w:val="00000009"/>
@@ -9747,7 +9667,7 @@
       </w:rPr>
     </w:lvl>
   </w:abstractNum>
-  <w:abstractNum w:abstractNumId="8" w15:restartNumberingAfterBreak="0">
+  <w:abstractNum w:abstractNumId="8">
     <w:nsid w:val="0000000A"/>
     <w:multiLevelType w:val="multilevel"/>
     <w:tmpl w:val="0000000A"/>
@@ -9905,7 +9825,7 @@
       </w:rPr>
     </w:lvl>
   </w:abstractNum>
-  <w:abstractNum w:abstractNumId="9" w15:restartNumberingAfterBreak="0">
+  <w:abstractNum w:abstractNumId="9">
     <w:nsid w:val="0000000B"/>
     <w:multiLevelType w:val="multilevel"/>
     <w:tmpl w:val="0000000B"/>
@@ -10063,7 +9983,7 @@
       </w:rPr>
     </w:lvl>
   </w:abstractNum>
-  <w:abstractNum w:abstractNumId="10" w15:restartNumberingAfterBreak="0">
+  <w:abstractNum w:abstractNumId="10">
     <w:nsid w:val="0000000C"/>
     <w:multiLevelType w:val="multilevel"/>
     <w:tmpl w:val="0000000C"/>
@@ -10221,7 +10141,7 @@
       </w:rPr>
     </w:lvl>
   </w:abstractNum>
-  <w:abstractNum w:abstractNumId="11" w15:restartNumberingAfterBreak="0">
+  <w:abstractNum w:abstractNumId="11">
     <w:nsid w:val="0000000D"/>
     <w:multiLevelType w:val="multilevel"/>
     <w:tmpl w:val="0000000D"/>
@@ -10379,7 +10299,7 @@
       </w:rPr>
     </w:lvl>
   </w:abstractNum>
-  <w:abstractNum w:abstractNumId="12" w15:restartNumberingAfterBreak="0">
+  <w:abstractNum w:abstractNumId="12">
     <w:nsid w:val="0000000E"/>
     <w:multiLevelType w:val="multilevel"/>
     <w:tmpl w:val="0000000E"/>
@@ -10537,7 +10457,7 @@
       </w:rPr>
     </w:lvl>
   </w:abstractNum>
-  <w:abstractNum w:abstractNumId="13" w15:restartNumberingAfterBreak="0">
+  <w:abstractNum w:abstractNumId="13">
     <w:nsid w:val="0000000F"/>
     <w:multiLevelType w:val="multilevel"/>
     <w:tmpl w:val="0000000F"/>
@@ -10695,7 +10615,7 @@
       </w:rPr>
     </w:lvl>
   </w:abstractNum>
-  <w:abstractNum w:abstractNumId="14" w15:restartNumberingAfterBreak="0">
+  <w:abstractNum w:abstractNumId="14">
     <w:nsid w:val="00000010"/>
     <w:multiLevelType w:val="multilevel"/>
     <w:tmpl w:val="00000010"/>
@@ -10853,7 +10773,7 @@
       </w:rPr>
     </w:lvl>
   </w:abstractNum>
-  <w:abstractNum w:abstractNumId="15" w15:restartNumberingAfterBreak="0">
+  <w:abstractNum w:abstractNumId="15">
     <w:nsid w:val="00000011"/>
     <w:multiLevelType w:val="multilevel"/>
     <w:tmpl w:val="00000011"/>
@@ -11011,7 +10931,7 @@
       </w:rPr>
     </w:lvl>
   </w:abstractNum>
-  <w:abstractNum w:abstractNumId="16" w15:restartNumberingAfterBreak="0">
+  <w:abstractNum w:abstractNumId="16">
     <w:nsid w:val="00000012"/>
     <w:multiLevelType w:val="multilevel"/>
     <w:tmpl w:val="00000012"/>
@@ -11169,7 +11089,7 @@
       </w:rPr>
     </w:lvl>
   </w:abstractNum>
-  <w:abstractNum w:abstractNumId="17" w15:restartNumberingAfterBreak="0">
+  <w:abstractNum w:abstractNumId="17">
     <w:nsid w:val="00000013"/>
     <w:multiLevelType w:val="multilevel"/>
     <w:tmpl w:val="00000013"/>
@@ -11327,7 +11247,7 @@
       </w:rPr>
     </w:lvl>
   </w:abstractNum>
-  <w:abstractNum w:abstractNumId="18" w15:restartNumberingAfterBreak="0">
+  <w:abstractNum w:abstractNumId="18">
     <w:nsid w:val="00000014"/>
     <w:multiLevelType w:val="multilevel"/>
     <w:tmpl w:val="00000014"/>
@@ -11485,7 +11405,7 @@
       </w:rPr>
     </w:lvl>
   </w:abstractNum>
-  <w:abstractNum w:abstractNumId="19" w15:restartNumberingAfterBreak="0">
+  <w:abstractNum w:abstractNumId="19">
     <w:nsid w:val="00000015"/>
     <w:multiLevelType w:val="multilevel"/>
     <w:tmpl w:val="00000015"/>
@@ -11643,7 +11563,7 @@
       </w:rPr>
     </w:lvl>
   </w:abstractNum>
-  <w:abstractNum w:abstractNumId="20" w15:restartNumberingAfterBreak="0">
+  <w:abstractNum w:abstractNumId="20">
     <w:nsid w:val="018F051B"/>
     <w:multiLevelType w:val="hybridMultilevel"/>
     <w:tmpl w:val="15ACA9BA"/>
@@ -11783,7 +11703,7 @@
       </w:rPr>
     </w:lvl>
   </w:abstractNum>
-  <w:abstractNum w:abstractNumId="21" w15:restartNumberingAfterBreak="0">
+  <w:abstractNum w:abstractNumId="21">
     <w:nsid w:val="077128AB"/>
     <w:multiLevelType w:val="hybridMultilevel"/>
     <w:tmpl w:val="D3B09BF6"/>
@@ -11869,7 +11789,7 @@
       </w:pPr>
     </w:lvl>
   </w:abstractNum>
-  <w:abstractNum w:abstractNumId="22" w15:restartNumberingAfterBreak="0">
+  <w:abstractNum w:abstractNumId="22">
     <w:nsid w:val="0F073451"/>
     <w:multiLevelType w:val="hybridMultilevel"/>
     <w:tmpl w:val="8FCE4176"/>
@@ -11982,7 +11902,7 @@
       </w:rPr>
     </w:lvl>
   </w:abstractNum>
-  <w:abstractNum w:abstractNumId="23" w15:restartNumberingAfterBreak="0">
+  <w:abstractNum w:abstractNumId="23">
     <w:nsid w:val="11AE63AA"/>
     <w:multiLevelType w:val="hybridMultilevel"/>
     <w:tmpl w:val="5A62D0DA"/>
@@ -12068,7 +11988,7 @@
       </w:pPr>
     </w:lvl>
   </w:abstractNum>
-  <w:abstractNum w:abstractNumId="24" w15:restartNumberingAfterBreak="0">
+  <w:abstractNum w:abstractNumId="24">
     <w:nsid w:val="11EC450D"/>
     <w:multiLevelType w:val="hybridMultilevel"/>
     <w:tmpl w:val="8D1847A2"/>
@@ -12181,7 +12101,7 @@
       </w:rPr>
     </w:lvl>
   </w:abstractNum>
-  <w:abstractNum w:abstractNumId="25" w15:restartNumberingAfterBreak="0">
+  <w:abstractNum w:abstractNumId="25">
     <w:nsid w:val="120170F0"/>
     <w:multiLevelType w:val="hybridMultilevel"/>
     <w:tmpl w:val="F41EB452"/>
@@ -12294,7 +12214,7 @@
       </w:rPr>
     </w:lvl>
   </w:abstractNum>
-  <w:abstractNum w:abstractNumId="26" w15:restartNumberingAfterBreak="0">
+  <w:abstractNum w:abstractNumId="26">
     <w:nsid w:val="126E45F4"/>
     <w:multiLevelType w:val="hybridMultilevel"/>
     <w:tmpl w:val="CD862F8E"/>
@@ -12407,7 +12327,7 @@
       </w:rPr>
     </w:lvl>
   </w:abstractNum>
-  <w:abstractNum w:abstractNumId="27" w15:restartNumberingAfterBreak="0">
+  <w:abstractNum w:abstractNumId="27">
     <w:nsid w:val="144C510F"/>
     <w:multiLevelType w:val="hybridMultilevel"/>
     <w:tmpl w:val="C5780558"/>
@@ -12493,7 +12413,7 @@
       </w:pPr>
     </w:lvl>
   </w:abstractNum>
-  <w:abstractNum w:abstractNumId="28" w15:restartNumberingAfterBreak="0">
+  <w:abstractNum w:abstractNumId="28">
     <w:nsid w:val="14F070D8"/>
     <w:multiLevelType w:val="hybridMultilevel"/>
     <w:tmpl w:val="E2BA7C7E"/>
@@ -12606,7 +12526,7 @@
       </w:rPr>
     </w:lvl>
   </w:abstractNum>
-  <w:abstractNum w:abstractNumId="29" w15:restartNumberingAfterBreak="0">
+  <w:abstractNum w:abstractNumId="29">
     <w:nsid w:val="1BDE410F"/>
     <w:multiLevelType w:val="hybridMultilevel"/>
     <w:tmpl w:val="58A885F0"/>
@@ -12719,7 +12639,7 @@
       </w:rPr>
     </w:lvl>
   </w:abstractNum>
-  <w:abstractNum w:abstractNumId="30" w15:restartNumberingAfterBreak="0">
+  <w:abstractNum w:abstractNumId="30">
     <w:nsid w:val="255F5799"/>
     <w:multiLevelType w:val="hybridMultilevel"/>
     <w:tmpl w:val="B8F40458"/>
@@ -12805,7 +12725,7 @@
       </w:pPr>
     </w:lvl>
   </w:abstractNum>
-  <w:abstractNum w:abstractNumId="31" w15:restartNumberingAfterBreak="0">
+  <w:abstractNum w:abstractNumId="31">
     <w:nsid w:val="27C60794"/>
     <w:multiLevelType w:val="hybridMultilevel"/>
     <w:tmpl w:val="B29CBA92"/>
@@ -12918,7 +12838,7 @@
       </w:rPr>
     </w:lvl>
   </w:abstractNum>
-  <w:abstractNum w:abstractNumId="32" w15:restartNumberingAfterBreak="0">
+  <w:abstractNum w:abstractNumId="32">
     <w:nsid w:val="30BD116F"/>
     <w:multiLevelType w:val="hybridMultilevel"/>
     <w:tmpl w:val="5A62D0DA"/>
@@ -13004,7 +12924,7 @@
       </w:pPr>
     </w:lvl>
   </w:abstractNum>
-  <w:abstractNum w:abstractNumId="33" w15:restartNumberingAfterBreak="0">
+  <w:abstractNum w:abstractNumId="33">
     <w:nsid w:val="31D56FC2"/>
     <w:multiLevelType w:val="hybridMultilevel"/>
     <w:tmpl w:val="7DE8B0F4"/>
@@ -13123,7 +13043,7 @@
       </w:pPr>
     </w:lvl>
   </w:abstractNum>
-  <w:abstractNum w:abstractNumId="34" w15:restartNumberingAfterBreak="0">
+  <w:abstractNum w:abstractNumId="34">
     <w:nsid w:val="3E614F85"/>
     <w:multiLevelType w:val="hybridMultilevel"/>
     <w:tmpl w:val="B1F0EC90"/>
@@ -13236,7 +13156,7 @@
       </w:rPr>
     </w:lvl>
   </w:abstractNum>
-  <w:abstractNum w:abstractNumId="35" w15:restartNumberingAfterBreak="0">
+  <w:abstractNum w:abstractNumId="35">
     <w:nsid w:val="414E1E9F"/>
     <w:multiLevelType w:val="hybridMultilevel"/>
     <w:tmpl w:val="E5685A62"/>
@@ -13376,7 +13296,7 @@
       </w:rPr>
     </w:lvl>
   </w:abstractNum>
-  <w:abstractNum w:abstractNumId="36" w15:restartNumberingAfterBreak="0">
+  <w:abstractNum w:abstractNumId="36">
     <w:nsid w:val="424B0877"/>
     <w:multiLevelType w:val="hybridMultilevel"/>
     <w:tmpl w:val="D046C1E8"/>
@@ -13462,7 +13382,7 @@
       </w:pPr>
     </w:lvl>
   </w:abstractNum>
-  <w:abstractNum w:abstractNumId="37" w15:restartNumberingAfterBreak="0">
+  <w:abstractNum w:abstractNumId="37">
     <w:nsid w:val="487036EC"/>
     <w:multiLevelType w:val="hybridMultilevel"/>
     <w:tmpl w:val="BDFE724A"/>
@@ -13548,7 +13468,7 @@
       </w:pPr>
     </w:lvl>
   </w:abstractNum>
-  <w:abstractNum w:abstractNumId="38" w15:restartNumberingAfterBreak="0">
+  <w:abstractNum w:abstractNumId="38">
     <w:nsid w:val="4EDD3908"/>
     <w:multiLevelType w:val="hybridMultilevel"/>
     <w:tmpl w:val="53D80EDE"/>
@@ -13661,7 +13581,7 @@
       </w:rPr>
     </w:lvl>
   </w:abstractNum>
-  <w:abstractNum w:abstractNumId="39" w15:restartNumberingAfterBreak="0">
+  <w:abstractNum w:abstractNumId="39">
     <w:nsid w:val="602D6C4C"/>
     <w:multiLevelType w:val="hybridMultilevel"/>
     <w:tmpl w:val="7DE8B0F4"/>
@@ -13783,7 +13703,7 @@
       </w:pPr>
     </w:lvl>
   </w:abstractNum>
-  <w:abstractNum w:abstractNumId="40" w15:restartNumberingAfterBreak="0">
+  <w:abstractNum w:abstractNumId="40">
     <w:nsid w:val="64F43F78"/>
     <w:multiLevelType w:val="hybridMultilevel"/>
     <w:tmpl w:val="B580966A"/>
@@ -13896,7 +13816,7 @@
       </w:rPr>
     </w:lvl>
   </w:abstractNum>
-  <w:abstractNum w:abstractNumId="41" w15:restartNumberingAfterBreak="0">
+  <w:abstractNum w:abstractNumId="41">
     <w:nsid w:val="6C71778C"/>
     <w:multiLevelType w:val="singleLevel"/>
     <w:tmpl w:val="C966EFC0"/>
@@ -13914,7 +13834,7 @@
       </w:rPr>
     </w:lvl>
   </w:abstractNum>
-  <w:abstractNum w:abstractNumId="42" w15:restartNumberingAfterBreak="0">
+  <w:abstractNum w:abstractNumId="42">
     <w:nsid w:val="6DF342B5"/>
     <w:multiLevelType w:val="hybridMultilevel"/>
     <w:tmpl w:val="C8E0DAF2"/>
@@ -14027,7 +13947,7 @@
       </w:rPr>
     </w:lvl>
   </w:abstractNum>
-  <w:abstractNum w:abstractNumId="43" w15:restartNumberingAfterBreak="0">
+  <w:abstractNum w:abstractNumId="43">
     <w:nsid w:val="708E589C"/>
     <w:multiLevelType w:val="multilevel"/>
     <w:tmpl w:val="381042DE"/>
@@ -14167,7 +14087,7 @@
       </w:rPr>
     </w:lvl>
   </w:abstractNum>
-  <w:abstractNum w:abstractNumId="44" w15:restartNumberingAfterBreak="0">
+  <w:abstractNum w:abstractNumId="44">
     <w:nsid w:val="7A241B66"/>
     <w:multiLevelType w:val="hybridMultilevel"/>
     <w:tmpl w:val="8110B398"/>
@@ -14304,7 +14224,7 @@
       </w:rPr>
     </w:lvl>
   </w:abstractNum>
-  <w:abstractNum w:abstractNumId="45" w15:restartNumberingAfterBreak="0">
+  <w:abstractNum w:abstractNumId="45">
     <w:nsid w:val="7BA403D3"/>
     <w:multiLevelType w:val="hybridMultilevel"/>
     <w:tmpl w:val="D536381A"/>
@@ -14444,7 +14364,7 @@
       </w:rPr>
     </w:lvl>
   </w:abstractNum>
-  <w:abstractNum w:abstractNumId="46" w15:restartNumberingAfterBreak="0">
+  <w:abstractNum w:abstractNumId="46">
     <w:nsid w:val="7C6D445A"/>
     <w:multiLevelType w:val="hybridMultilevel"/>
     <w:tmpl w:val="E8580828"/>
@@ -14557,7 +14477,7 @@
       </w:rPr>
     </w:lvl>
   </w:abstractNum>
-  <w:abstractNum w:abstractNumId="47" w15:restartNumberingAfterBreak="0">
+  <w:abstractNum w:abstractNumId="47">
     <w:nsid w:val="7DD64906"/>
     <w:multiLevelType w:val="hybridMultilevel"/>
     <w:tmpl w:val="795E7434"/>
@@ -14825,7 +14745,7 @@
 </file>
 
 <file path=word/styles.xml><?xml version="1.0" encoding="utf-8"?>
-<w:styles xmlns:mc="http://schemas.openxmlformats.org/markup-compatibility/2006" xmlns:r="http://schemas.openxmlformats.org/officeDocument/2006/relationships" xmlns:w="http://schemas.openxmlformats.org/wordprocessingml/2006/main" xmlns:w14="http://schemas.microsoft.com/office/word/2010/wordml" xmlns:w15="http://schemas.microsoft.com/office/word/2012/wordml" xmlns:w16cex="http://schemas.microsoft.com/office/word/2018/wordml/cex" xmlns:w16cid="http://schemas.microsoft.com/office/word/2016/wordml/cid" xmlns:w16="http://schemas.microsoft.com/office/word/2018/wordml" xmlns:w16se="http://schemas.microsoft.com/office/word/2015/wordml/symex" mc:Ignorable="w14 w15 w16se w16cid w16 w16cex">
+<w:styles xmlns:r="http://schemas.openxmlformats.org/officeDocument/2006/relationships" xmlns:w="http://schemas.openxmlformats.org/wordprocessingml/2006/main">
   <w:docDefaults>
     <w:rPrDefault>
       <w:rPr>
@@ -14842,383 +14762,145 @@
       </w:pPr>
     </w:pPrDefault>
   </w:docDefaults>
-  <w:latentStyles w:defLockedState="0" w:defUIPriority="99" w:defSemiHidden="0" w:defUnhideWhenUsed="0" w:defQFormat="0" w:count="376">
-    <w:lsdException w:name="Normal" w:uiPriority="0" w:qFormat="1"/>
-    <w:lsdException w:name="heading 1" w:uiPriority="0" w:qFormat="1"/>
-    <w:lsdException w:name="heading 2" w:semiHidden="1" w:uiPriority="0" w:unhideWhenUsed="1" w:qFormat="1"/>
-    <w:lsdException w:name="heading 3" w:semiHidden="1" w:uiPriority="0" w:unhideWhenUsed="1" w:qFormat="1"/>
-    <w:lsdException w:name="heading 4" w:semiHidden="1" w:uiPriority="0" w:unhideWhenUsed="1" w:qFormat="1"/>
-    <w:lsdException w:name="heading 5" w:semiHidden="1" w:uiPriority="0" w:unhideWhenUsed="1" w:qFormat="1"/>
-    <w:lsdException w:name="heading 6" w:semiHidden="1" w:uiPriority="0" w:unhideWhenUsed="1" w:qFormat="1"/>
-    <w:lsdException w:name="heading 7" w:semiHidden="1" w:uiPriority="0" w:unhideWhenUsed="1" w:qFormat="1"/>
-    <w:lsdException w:name="heading 8" w:semiHidden="1" w:uiPriority="0" w:unhideWhenUsed="1" w:qFormat="1"/>
-    <w:lsdException w:name="heading 9" w:semiHidden="1" w:uiPriority="0" w:unhideWhenUsed="1" w:qFormat="1"/>
-    <w:lsdException w:name="index 1" w:semiHidden="1" w:unhideWhenUsed="1"/>
-    <w:lsdException w:name="index 2" w:semiHidden="1" w:unhideWhenUsed="1"/>
-    <w:lsdException w:name="index 3" w:semiHidden="1" w:unhideWhenUsed="1"/>
-    <w:lsdException w:name="index 4" w:semiHidden="1" w:unhideWhenUsed="1"/>
-    <w:lsdException w:name="index 5" w:semiHidden="1" w:unhideWhenUsed="1"/>
-    <w:lsdException w:name="index 6" w:semiHidden="1" w:unhideWhenUsed="1"/>
-    <w:lsdException w:name="index 7" w:semiHidden="1" w:unhideWhenUsed="1"/>
-    <w:lsdException w:name="index 8" w:semiHidden="1" w:unhideWhenUsed="1"/>
-    <w:lsdException w:name="index 9" w:semiHidden="1" w:unhideWhenUsed="1"/>
-    <w:lsdException w:name="toc 1" w:semiHidden="1" w:uiPriority="39" w:unhideWhenUsed="1" w:qFormat="1"/>
-    <w:lsdException w:name="toc 2" w:semiHidden="1" w:uiPriority="39" w:unhideWhenUsed="1" w:qFormat="1"/>
-    <w:lsdException w:name="toc 3" w:semiHidden="1" w:uiPriority="39" w:unhideWhenUsed="1" w:qFormat="1"/>
-    <w:lsdException w:name="toc 4" w:semiHidden="1" w:uiPriority="39" w:unhideWhenUsed="1"/>
-    <w:lsdException w:name="toc 5" w:semiHidden="1" w:uiPriority="39" w:unhideWhenUsed="1"/>
-    <w:lsdException w:name="toc 6" w:semiHidden="1" w:uiPriority="39" w:unhideWhenUsed="1"/>
-    <w:lsdException w:name="toc 7" w:semiHidden="1" w:uiPriority="39" w:unhideWhenUsed="1"/>
-    <w:lsdException w:name="toc 8" w:semiHidden="1" w:uiPriority="39" w:unhideWhenUsed="1"/>
-    <w:lsdException w:name="toc 9" w:semiHidden="1" w:uiPriority="39" w:unhideWhenUsed="1"/>
-    <w:lsdException w:name="Normal Indent" w:semiHidden="1" w:unhideWhenUsed="1"/>
-    <w:lsdException w:name="footnote text" w:semiHidden="1" w:unhideWhenUsed="1"/>
-    <w:lsdException w:name="annotation text" w:semiHidden="1" w:unhideWhenUsed="1"/>
-    <w:lsdException w:name="header" w:semiHidden="1" w:unhideWhenUsed="1"/>
-    <w:lsdException w:name="footer" w:semiHidden="1" w:unhideWhenUsed="1"/>
-    <w:lsdException w:name="index heading" w:semiHidden="1" w:unhideWhenUsed="1"/>
-    <w:lsdException w:name="caption" w:semiHidden="1" w:uiPriority="35" w:unhideWhenUsed="1" w:qFormat="1"/>
-    <w:lsdException w:name="table of figures" w:semiHidden="1" w:unhideWhenUsed="1"/>
-    <w:lsdException w:name="envelope address" w:semiHidden="1" w:unhideWhenUsed="1"/>
-    <w:lsdException w:name="envelope return" w:semiHidden="1" w:unhideWhenUsed="1"/>
-    <w:lsdException w:name="footnote reference" w:semiHidden="1" w:unhideWhenUsed="1"/>
-    <w:lsdException w:name="annotation reference" w:semiHidden="1" w:unhideWhenUsed="1"/>
-    <w:lsdException w:name="line number" w:semiHidden="1" w:unhideWhenUsed="1"/>
-    <w:lsdException w:name="page number" w:semiHidden="1" w:unhideWhenUsed="1"/>
-    <w:lsdException w:name="endnote reference" w:semiHidden="1" w:unhideWhenUsed="1"/>
-    <w:lsdException w:name="endnote text" w:semiHidden="1" w:unhideWhenUsed="1"/>
-    <w:lsdException w:name="table of authorities" w:semiHidden="1" w:unhideWhenUsed="1"/>
-    <w:lsdException w:name="macro" w:semiHidden="1" w:unhideWhenUsed="1"/>
-    <w:lsdException w:name="toa heading" w:semiHidden="1" w:unhideWhenUsed="1"/>
-    <w:lsdException w:name="List" w:semiHidden="1" w:unhideWhenUsed="1"/>
-    <w:lsdException w:name="List Bullet" w:semiHidden="1" w:unhideWhenUsed="1"/>
-    <w:lsdException w:name="List Number" w:semiHidden="1" w:unhideWhenUsed="1"/>
-    <w:lsdException w:name="List 2" w:semiHidden="1" w:unhideWhenUsed="1"/>
-    <w:lsdException w:name="List 3" w:semiHidden="1" w:unhideWhenUsed="1"/>
-    <w:lsdException w:name="List 4" w:semiHidden="1" w:unhideWhenUsed="1"/>
-    <w:lsdException w:name="List 5" w:semiHidden="1" w:unhideWhenUsed="1"/>
-    <w:lsdException w:name="List Bullet 2" w:semiHidden="1" w:unhideWhenUsed="1"/>
-    <w:lsdException w:name="List Bullet 3" w:semiHidden="1" w:unhideWhenUsed="1"/>
-    <w:lsdException w:name="List Bullet 4" w:semiHidden="1" w:unhideWhenUsed="1"/>
-    <w:lsdException w:name="List Bullet 5" w:semiHidden="1" w:unhideWhenUsed="1"/>
-    <w:lsdException w:name="List Number 2" w:semiHidden="1" w:unhideWhenUsed="1"/>
-    <w:lsdException w:name="List Number 3" w:semiHidden="1" w:unhideWhenUsed="1"/>
-    <w:lsdException w:name="List Number 4" w:semiHidden="1" w:unhideWhenUsed="1"/>
-    <w:lsdException w:name="List Number 5" w:semiHidden="1" w:unhideWhenUsed="1"/>
-    <w:lsdException w:name="Title" w:uiPriority="10" w:qFormat="1"/>
-    <w:lsdException w:name="Closing" w:semiHidden="1" w:unhideWhenUsed="1"/>
-    <w:lsdException w:name="Signature" w:semiHidden="1" w:unhideWhenUsed="1"/>
-    <w:lsdException w:name="Default Paragraph Font" w:semiHidden="1" w:uiPriority="1" w:unhideWhenUsed="1"/>
-    <w:lsdException w:name="Body Text" w:semiHidden="1" w:uiPriority="0" w:unhideWhenUsed="1"/>
-    <w:lsdException w:name="Body Text Indent" w:semiHidden="1" w:unhideWhenUsed="1"/>
-    <w:lsdException w:name="List Continue" w:semiHidden="1" w:unhideWhenUsed="1"/>
-    <w:lsdException w:name="List Continue 2" w:semiHidden="1" w:unhideWhenUsed="1"/>
-    <w:lsdException w:name="List Continue 3" w:semiHidden="1" w:unhideWhenUsed="1"/>
-    <w:lsdException w:name="List Continue 4" w:semiHidden="1" w:unhideWhenUsed="1"/>
-    <w:lsdException w:name="List Continue 5" w:semiHidden="1" w:unhideWhenUsed="1"/>
-    <w:lsdException w:name="Message Header" w:semiHidden="1" w:unhideWhenUsed="1"/>
-    <w:lsdException w:name="Subtitle" w:uiPriority="11" w:qFormat="1"/>
-    <w:lsdException w:name="Salutation" w:semiHidden="1" w:unhideWhenUsed="1"/>
-    <w:lsdException w:name="Date" w:semiHidden="1" w:unhideWhenUsed="1"/>
-    <w:lsdException w:name="Body Text First Indent" w:semiHidden="1" w:unhideWhenUsed="1"/>
-    <w:lsdException w:name="Body Text First Indent 2" w:semiHidden="1" w:unhideWhenUsed="1"/>
-    <w:lsdException w:name="Note Heading" w:semiHidden="1" w:unhideWhenUsed="1"/>
-    <w:lsdException w:name="Body Text 2" w:semiHidden="1" w:unhideWhenUsed="1"/>
-    <w:lsdException w:name="Body Text 3" w:semiHidden="1" w:unhideWhenUsed="1"/>
-    <w:lsdException w:name="Body Text Indent 2" w:semiHidden="1" w:unhideWhenUsed="1"/>
-    <w:lsdException w:name="Body Text Indent 3" w:semiHidden="1" w:unhideWhenUsed="1"/>
-    <w:lsdException w:name="Block Text" w:semiHidden="1" w:unhideWhenUsed="1"/>
-    <w:lsdException w:name="Hyperlink" w:semiHidden="1" w:unhideWhenUsed="1"/>
-    <w:lsdException w:name="FollowedHyperlink" w:semiHidden="1" w:unhideWhenUsed="1"/>
-    <w:lsdException w:name="Strong" w:uiPriority="22" w:qFormat="1"/>
-    <w:lsdException w:name="Emphasis" w:uiPriority="20" w:qFormat="1"/>
-    <w:lsdException w:name="Document Map" w:semiHidden="1" w:unhideWhenUsed="1"/>
-    <w:lsdException w:name="Plain Text" w:semiHidden="1" w:unhideWhenUsed="1"/>
-    <w:lsdException w:name="E-mail Signature" w:semiHidden="1" w:unhideWhenUsed="1"/>
-    <w:lsdException w:name="HTML Top of Form" w:semiHidden="1" w:unhideWhenUsed="1"/>
-    <w:lsdException w:name="HTML Bottom of Form" w:semiHidden="1" w:unhideWhenUsed="1"/>
-    <w:lsdException w:name="Normal (Web)" w:semiHidden="1" w:unhideWhenUsed="1"/>
-    <w:lsdException w:name="HTML Acronym" w:semiHidden="1" w:unhideWhenUsed="1"/>
-    <w:lsdException w:name="HTML Address" w:semiHidden="1" w:unhideWhenUsed="1"/>
-    <w:lsdException w:name="HTML Cite" w:semiHidden="1" w:unhideWhenUsed="1"/>
-    <w:lsdException w:name="HTML Code" w:semiHidden="1" w:unhideWhenUsed="1"/>
-    <w:lsdException w:name="HTML Definition" w:semiHidden="1" w:unhideWhenUsed="1"/>
-    <w:lsdException w:name="HTML Keyboard" w:semiHidden="1" w:unhideWhenUsed="1"/>
-    <w:lsdException w:name="HTML Preformatted" w:semiHidden="1" w:unhideWhenUsed="1"/>
-    <w:lsdException w:name="HTML Sample" w:semiHidden="1" w:unhideWhenUsed="1"/>
-    <w:lsdException w:name="HTML Typewriter" w:semiHidden="1" w:unhideWhenUsed="1"/>
-    <w:lsdException w:name="HTML Variable" w:semiHidden="1" w:unhideWhenUsed="1"/>
-    <w:lsdException w:name="Normal Table" w:semiHidden="1" w:unhideWhenUsed="1"/>
-    <w:lsdException w:name="annotation subject" w:semiHidden="1" w:unhideWhenUsed="1"/>
-    <w:lsdException w:name="No List" w:semiHidden="1" w:unhideWhenUsed="1"/>
-    <w:lsdException w:name="Outline List 1" w:semiHidden="1" w:unhideWhenUsed="1"/>
-    <w:lsdException w:name="Outline List 2" w:semiHidden="1" w:unhideWhenUsed="1"/>
-    <w:lsdException w:name="Outline List 3" w:semiHidden="1" w:unhideWhenUsed="1"/>
-    <w:lsdException w:name="Table Simple 1" w:semiHidden="1" w:unhideWhenUsed="1"/>
-    <w:lsdException w:name="Table Simple 2" w:semiHidden="1" w:unhideWhenUsed="1"/>
-    <w:lsdException w:name="Table Simple 3" w:semiHidden="1" w:unhideWhenUsed="1"/>
-    <w:lsdException w:name="Table Classic 1" w:semiHidden="1" w:unhideWhenUsed="1"/>
-    <w:lsdException w:name="Table Classic 2" w:semiHidden="1" w:unhideWhenUsed="1"/>
-    <w:lsdException w:name="Table Classic 3" w:semiHidden="1" w:unhideWhenUsed="1"/>
-    <w:lsdException w:name="Table Classic 4" w:semiHidden="1" w:unhideWhenUsed="1"/>
-    <w:lsdException w:name="Table Colorful 1" w:semiHidden="1" w:unhideWhenUsed="1"/>
-    <w:lsdException w:name="Table Colorful 2" w:semiHidden="1" w:unhideWhenUsed="1"/>
-    <w:lsdException w:name="Table Colorful 3" w:semiHidden="1" w:unhideWhenUsed="1"/>
-    <w:lsdException w:name="Table Columns 1" w:semiHidden="1" w:unhideWhenUsed="1"/>
-    <w:lsdException w:name="Table Columns 2" w:semiHidden="1" w:unhideWhenUsed="1"/>
-    <w:lsdException w:name="Table Columns 3" w:semiHidden="1" w:unhideWhenUsed="1"/>
-    <w:lsdException w:name="Table Columns 4" w:semiHidden="1" w:unhideWhenUsed="1"/>
-    <w:lsdException w:name="Table Columns 5" w:semiHidden="1" w:unhideWhenUsed="1"/>
-    <w:lsdException w:name="Table Grid 1" w:semiHidden="1" w:unhideWhenUsed="1"/>
-    <w:lsdException w:name="Table Grid 2" w:semiHidden="1" w:unhideWhenUsed="1"/>
-    <w:lsdException w:name="Table Grid 3" w:semiHidden="1" w:unhideWhenUsed="1"/>
-    <w:lsdException w:name="Table Grid 4" w:semiHidden="1" w:unhideWhenUsed="1"/>
-    <w:lsdException w:name="Table Grid 5" w:semiHidden="1" w:unhideWhenUsed="1"/>
-    <w:lsdException w:name="Table Grid 6" w:semiHidden="1" w:unhideWhenUsed="1"/>
-    <w:lsdException w:name="Table Grid 7" w:semiHidden="1" w:unhideWhenUsed="1"/>
-    <w:lsdException w:name="Table Grid 8" w:semiHidden="1" w:unhideWhenUsed="1"/>
-    <w:lsdException w:name="Table List 1" w:semiHidden="1" w:unhideWhenUsed="1"/>
-    <w:lsdException w:name="Table List 2" w:semiHidden="1" w:unhideWhenUsed="1"/>
-    <w:lsdException w:name="Table List 3" w:semiHidden="1" w:unhideWhenUsed="1"/>
-    <w:lsdException w:name="Table List 4" w:semiHidden="1" w:unhideWhenUsed="1"/>
-    <w:lsdException w:name="Table List 5" w:semiHidden="1" w:unhideWhenUsed="1"/>
-    <w:lsdException w:name="Table List 6" w:semiHidden="1" w:unhideWhenUsed="1"/>
-    <w:lsdException w:name="Table List 7" w:semiHidden="1" w:unhideWhenUsed="1"/>
-    <w:lsdException w:name="Table List 8" w:semiHidden="1" w:unhideWhenUsed="1"/>
-    <w:lsdException w:name="Table 3D effects 1" w:semiHidden="1" w:unhideWhenUsed="1"/>
-    <w:lsdException w:name="Table 3D effects 2" w:semiHidden="1" w:unhideWhenUsed="1"/>
-    <w:lsdException w:name="Table 3D effects 3" w:semiHidden="1" w:unhideWhenUsed="1"/>
-    <w:lsdException w:name="Table Contemporary" w:semiHidden="1" w:unhideWhenUsed="1"/>
-    <w:lsdException w:name="Table Elegant" w:semiHidden="1" w:unhideWhenUsed="1"/>
-    <w:lsdException w:name="Table Professional" w:semiHidden="1" w:unhideWhenUsed="1"/>
-    <w:lsdException w:name="Table Subtle 1" w:semiHidden="1" w:unhideWhenUsed="1"/>
-    <w:lsdException w:name="Table Subtle 2" w:semiHidden="1" w:unhideWhenUsed="1"/>
-    <w:lsdException w:name="Table Web 1" w:semiHidden="1" w:unhideWhenUsed="1"/>
-    <w:lsdException w:name="Table Web 2" w:semiHidden="1" w:unhideWhenUsed="1"/>
-    <w:lsdException w:name="Table Web 3" w:semiHidden="1" w:unhideWhenUsed="1"/>
-    <w:lsdException w:name="Balloon Text" w:semiHidden="1" w:unhideWhenUsed="1"/>
-    <w:lsdException w:name="Table Grid" w:uiPriority="59"/>
-    <w:lsdException w:name="Table Theme" w:semiHidden="1" w:unhideWhenUsed="1"/>
-    <w:lsdException w:name="Placeholder Text" w:semiHidden="1"/>
-    <w:lsdException w:name="No Spacing" w:uiPriority="1" w:qFormat="1"/>
-    <w:lsdException w:name="Light Shading" w:uiPriority="60"/>
-    <w:lsdException w:name="Light List" w:uiPriority="61"/>
-    <w:lsdException w:name="Light Grid" w:uiPriority="62"/>
-    <w:lsdException w:name="Medium Shading 1" w:uiPriority="63"/>
-    <w:lsdException w:name="Medium Shading 2" w:uiPriority="64"/>
-    <w:lsdException w:name="Medium List 1" w:uiPriority="65"/>
-    <w:lsdException w:name="Medium List 2" w:uiPriority="66"/>
-    <w:lsdException w:name="Medium Grid 1" w:uiPriority="67"/>
-    <w:lsdException w:name="Medium Grid 2" w:uiPriority="68"/>
-    <w:lsdException w:name="Medium Grid 3" w:uiPriority="69"/>
-    <w:lsdException w:name="Dark List" w:uiPriority="70"/>
-    <w:lsdException w:name="Colorful Shading" w:uiPriority="71"/>
-    <w:lsdException w:name="Colorful List" w:uiPriority="72"/>
-    <w:lsdException w:name="Colorful Grid" w:uiPriority="73"/>
-    <w:lsdException w:name="Light Shading Accent 1" w:uiPriority="60"/>
-    <w:lsdException w:name="Light List Accent 1" w:uiPriority="61"/>
-    <w:lsdException w:name="Light Grid Accent 1" w:uiPriority="62"/>
-    <w:lsdException w:name="Medium Shading 1 Accent 1" w:uiPriority="63"/>
-    <w:lsdException w:name="Medium Shading 2 Accent 1" w:uiPriority="64"/>
-    <w:lsdException w:name="Medium List 1 Accent 1" w:uiPriority="65"/>
-    <w:lsdException w:name="Revision" w:semiHidden="1"/>
-    <w:lsdException w:name="List Paragraph" w:uiPriority="34" w:qFormat="1"/>
-    <w:lsdException w:name="Quote" w:uiPriority="29" w:qFormat="1"/>
-    <w:lsdException w:name="Intense Quote" w:uiPriority="30" w:qFormat="1"/>
-    <w:lsdException w:name="Medium List 2 Accent 1" w:uiPriority="66"/>
-    <w:lsdException w:name="Medium Grid 1 Accent 1" w:uiPriority="67"/>
-    <w:lsdException w:name="Medium Grid 2 Accent 1" w:uiPriority="68"/>
-    <w:lsdException w:name="Medium Grid 3 Accent 1" w:uiPriority="69"/>
-    <w:lsdException w:name="Dark List Accent 1" w:uiPriority="70"/>
-    <w:lsdException w:name="Colorful Shading Accent 1" w:uiPriority="71"/>
-    <w:lsdException w:name="Colorful List Accent 1" w:uiPriority="72"/>
-    <w:lsdException w:name="Colorful Grid Accent 1" w:uiPriority="73"/>
-    <w:lsdException w:name="Light Shading Accent 2" w:uiPriority="60"/>
-    <w:lsdException w:name="Light List Accent 2" w:uiPriority="61"/>
-    <w:lsdException w:name="Light Grid Accent 2" w:uiPriority="62"/>
-    <w:lsdException w:name="Medium Shading 1 Accent 2" w:uiPriority="63"/>
-    <w:lsdException w:name="Medium Shading 2 Accent 2" w:uiPriority="64"/>
-    <w:lsdException w:name="Medium List 1 Accent 2" w:uiPriority="65"/>
-    <w:lsdException w:name="Medium List 2 Accent 2" w:uiPriority="66"/>
-    <w:lsdException w:name="Medium Grid 1 Accent 2" w:uiPriority="67"/>
-    <w:lsdException w:name="Medium Grid 2 Accent 2" w:uiPriority="68"/>
-    <w:lsdException w:name="Medium Grid 3 Accent 2" w:uiPriority="69"/>
-    <w:lsdException w:name="Dark List Accent 2" w:uiPriority="70"/>
-    <w:lsdException w:name="Colorful Shading Accent 2" w:uiPriority="71"/>
-    <w:lsdException w:name="Colorful List Accent 2" w:uiPriority="72"/>
-    <w:lsdException w:name="Colorful Grid Accent 2" w:uiPriority="73"/>
-    <w:lsdException w:name="Light Shading Accent 3" w:uiPriority="60"/>
-    <w:lsdException w:name="Light List Accent 3" w:uiPriority="61"/>
-    <w:lsdException w:name="Light Grid Accent 3" w:uiPriority="62"/>
-    <w:lsdException w:name="Medium Shading 1 Accent 3" w:uiPriority="63"/>
-    <w:lsdException w:name="Medium Shading 2 Accent 3" w:uiPriority="64"/>
-    <w:lsdException w:name="Medium List 1 Accent 3" w:uiPriority="65"/>
-    <w:lsdException w:name="Medium List 2 Accent 3" w:uiPriority="66"/>
-    <w:lsdException w:name="Medium Grid 1 Accent 3" w:uiPriority="67"/>
-    <w:lsdException w:name="Medium Grid 2 Accent 3" w:uiPriority="68"/>
-    <w:lsdException w:name="Medium Grid 3 Accent 3" w:uiPriority="69"/>
-    <w:lsdException w:name="Dark List Accent 3" w:uiPriority="70"/>
-    <w:lsdException w:name="Colorful Shading Accent 3" w:uiPriority="71"/>
-    <w:lsdException w:name="Colorful List Accent 3" w:uiPriority="72"/>
-    <w:lsdException w:name="Colorful Grid Accent 3" w:uiPriority="73"/>
-    <w:lsdException w:name="Light Shading Accent 4" w:uiPriority="60"/>
-    <w:lsdException w:name="Light List Accent 4" w:uiPriority="61"/>
-    <w:lsdException w:name="Light Grid Accent 4" w:uiPriority="62"/>
-    <w:lsdException w:name="Medium Shading 1 Accent 4" w:uiPriority="63"/>
-    <w:lsdException w:name="Medium Shading 2 Accent 4" w:uiPriority="64"/>
-    <w:lsdException w:name="Medium List 1 Accent 4" w:uiPriority="65"/>
-    <w:lsdException w:name="Medium List 2 Accent 4" w:uiPriority="66"/>
-    <w:lsdException w:name="Medium Grid 1 Accent 4" w:uiPriority="67"/>
-    <w:lsdException w:name="Medium Grid 2 Accent 4" w:uiPriority="68"/>
-    <w:lsdException w:name="Medium Grid 3 Accent 4" w:uiPriority="69"/>
-    <w:lsdException w:name="Dark List Accent 4" w:uiPriority="70"/>
-    <w:lsdException w:name="Colorful Shading Accent 4" w:uiPriority="71"/>
-    <w:lsdException w:name="Colorful List Accent 4" w:uiPriority="72"/>
-    <w:lsdException w:name="Colorful Grid Accent 4" w:uiPriority="73"/>
-    <w:lsdException w:name="Light Shading Accent 5" w:uiPriority="60"/>
-    <w:lsdException w:name="Light List Accent 5" w:uiPriority="61"/>
-    <w:lsdException w:name="Light Grid Accent 5" w:uiPriority="62"/>
-    <w:lsdException w:name="Medium Shading 1 Accent 5" w:uiPriority="63"/>
-    <w:lsdException w:name="Medium Shading 2 Accent 5" w:uiPriority="64"/>
-    <w:lsdException w:name="Medium List 1 Accent 5" w:uiPriority="65"/>
-    <w:lsdException w:name="Medium List 2 Accent 5" w:uiPriority="66"/>
-    <w:lsdException w:name="Medium Grid 1 Accent 5" w:uiPriority="67"/>
-    <w:lsdException w:name="Medium Grid 2 Accent 5" w:uiPriority="68"/>
-    <w:lsdException w:name="Medium Grid 3 Accent 5" w:uiPriority="69"/>
-    <w:lsdException w:name="Dark List Accent 5" w:uiPriority="70"/>
-    <w:lsdException w:name="Colorful Shading Accent 5" w:uiPriority="71"/>
-    <w:lsdException w:name="Colorful List Accent 5" w:uiPriority="72"/>
-    <w:lsdException w:name="Colorful Grid Accent 5" w:uiPriority="73"/>
-    <w:lsdException w:name="Light Shading Accent 6" w:uiPriority="60"/>
-    <w:lsdException w:name="Light List Accent 6" w:uiPriority="61"/>
-    <w:lsdException w:name="Light Grid Accent 6" w:uiPriority="62"/>
-    <w:lsdException w:name="Medium Shading 1 Accent 6" w:uiPriority="63"/>
-    <w:lsdException w:name="Medium Shading 2 Accent 6" w:uiPriority="64"/>
-    <w:lsdException w:name="Medium List 1 Accent 6" w:uiPriority="65"/>
-    <w:lsdException w:name="Medium List 2 Accent 6" w:uiPriority="66"/>
-    <w:lsdException w:name="Medium Grid 1 Accent 6" w:uiPriority="67"/>
-    <w:lsdException w:name="Medium Grid 2 Accent 6" w:uiPriority="68"/>
-    <w:lsdException w:name="Medium Grid 3 Accent 6" w:uiPriority="69"/>
-    <w:lsdException w:name="Dark List Accent 6" w:uiPriority="70"/>
-    <w:lsdException w:name="Colorful Shading Accent 6" w:uiPriority="71"/>
-    <w:lsdException w:name="Colorful List Accent 6" w:uiPriority="72"/>
-    <w:lsdException w:name="Colorful Grid Accent 6" w:uiPriority="73"/>
-    <w:lsdException w:name="Subtle Emphasis" w:uiPriority="19" w:qFormat="1"/>
-    <w:lsdException w:name="Intense Emphasis" w:uiPriority="21" w:qFormat="1"/>
-    <w:lsdException w:name="Subtle Reference" w:uiPriority="31" w:qFormat="1"/>
-    <w:lsdException w:name="Intense Reference" w:uiPriority="32" w:qFormat="1"/>
-    <w:lsdException w:name="Book Title" w:uiPriority="33" w:qFormat="1"/>
-    <w:lsdException w:name="Bibliography" w:semiHidden="1" w:uiPriority="37" w:unhideWhenUsed="1"/>
-    <w:lsdException w:name="TOC Heading" w:semiHidden="1" w:uiPriority="39" w:unhideWhenUsed="1" w:qFormat="1"/>
-    <w:lsdException w:name="Plain Table 1" w:uiPriority="41"/>
-    <w:lsdException w:name="Plain Table 2" w:uiPriority="42"/>
-    <w:lsdException w:name="Plain Table 3" w:uiPriority="43"/>
-    <w:lsdException w:name="Plain Table 4" w:uiPriority="44"/>
-    <w:lsdException w:name="Plain Table 5" w:uiPriority="45"/>
-    <w:lsdException w:name="Grid Table Light" w:uiPriority="40"/>
-    <w:lsdException w:name="Grid Table 1 Light" w:uiPriority="46"/>
-    <w:lsdException w:name="Grid Table 2" w:uiPriority="47"/>
-    <w:lsdException w:name="Grid Table 3" w:uiPriority="48"/>
-    <w:lsdException w:name="Grid Table 4" w:uiPriority="49"/>
-    <w:lsdException w:name="Grid Table 5 Dark" w:uiPriority="50"/>
-    <w:lsdException w:name="Grid Table 6 Colorful" w:uiPriority="51"/>
-    <w:lsdException w:name="Grid Table 7 Colorful" w:uiPriority="52"/>
-    <w:lsdException w:name="Grid Table 1 Light Accent 1" w:uiPriority="46"/>
-    <w:lsdException w:name="Grid Table 2 Accent 1" w:uiPriority="47"/>
-    <w:lsdException w:name="Grid Table 3 Accent 1" w:uiPriority="48"/>
-    <w:lsdException w:name="Grid Table 4 Accent 1" w:uiPriority="49"/>
-    <w:lsdException w:name="Grid Table 5 Dark Accent 1" w:uiPriority="50"/>
-    <w:lsdException w:name="Grid Table 6 Colorful Accent 1" w:uiPriority="51"/>
-    <w:lsdException w:name="Grid Table 7 Colorful Accent 1" w:uiPriority="52"/>
-    <w:lsdException w:name="Grid Table 1 Light Accent 2" w:uiPriority="46"/>
-    <w:lsdException w:name="Grid Table 2 Accent 2" w:uiPriority="47"/>
-    <w:lsdException w:name="Grid Table 3 Accent 2" w:uiPriority="48"/>
-    <w:lsdException w:name="Grid Table 4 Accent 2" w:uiPriority="49"/>
-    <w:lsdException w:name="Grid Table 5 Dark Accent 2" w:uiPriority="50"/>
-    <w:lsdException w:name="Grid Table 6 Colorful Accent 2" w:uiPriority="51"/>
-    <w:lsdException w:name="Grid Table 7 Colorful Accent 2" w:uiPriority="52"/>
-    <w:lsdException w:name="Grid Table 1 Light Accent 3" w:uiPriority="46"/>
-    <w:lsdException w:name="Grid Table 2 Accent 3" w:uiPriority="47"/>
-    <w:lsdException w:name="Grid Table 3 Accent 3" w:uiPriority="48"/>
-    <w:lsdException w:name="Grid Table 4 Accent 3" w:uiPriority="49"/>
-    <w:lsdException w:name="Grid Table 5 Dark Accent 3" w:uiPriority="50"/>
-    <w:lsdException w:name="Grid Table 6 Colorful Accent 3" w:uiPriority="51"/>
-    <w:lsdException w:name="Grid Table 7 Colorful Accent 3" w:uiPriority="52"/>
-    <w:lsdException w:name="Grid Table 1 Light Accent 4" w:uiPriority="46"/>
-    <w:lsdException w:name="Grid Table 2 Accent 4" w:uiPriority="47"/>
-    <w:lsdException w:name="Grid Table 3 Accent 4" w:uiPriority="48"/>
-    <w:lsdException w:name="Grid Table 4 Accent 4" w:uiPriority="49"/>
-    <w:lsdException w:name="Grid Table 5 Dark Accent 4" w:uiPriority="50"/>
-    <w:lsdException w:name="Grid Table 6 Colorful Accent 4" w:uiPriority="51"/>
-    <w:lsdException w:name="Grid Table 7 Colorful Accent 4" w:uiPriority="52"/>
-    <w:lsdException w:name="Grid Table 1 Light Accent 5" w:uiPriority="46"/>
-    <w:lsdException w:name="Grid Table 2 Accent 5" w:uiPriority="47"/>
-    <w:lsdException w:name="Grid Table 3 Accent 5" w:uiPriority="48"/>
-    <w:lsdException w:name="Grid Table 4 Accent 5" w:uiPriority="49"/>
-    <w:lsdException w:name="Grid Table 5 Dark Accent 5" w:uiPriority="50"/>
-    <w:lsdException w:name="Grid Table 6 Colorful Accent 5" w:uiPriority="51"/>
-    <w:lsdException w:name="Grid Table 7 Colorful Accent 5" w:uiPriority="52"/>
-    <w:lsdException w:name="Grid Table 1 Light Accent 6" w:uiPriority="46"/>
-    <w:lsdException w:name="Grid Table 2 Accent 6" w:uiPriority="47"/>
-    <w:lsdException w:name="Grid Table 3 Accent 6" w:uiPriority="48"/>
-    <w:lsdException w:name="Grid Table 4 Accent 6" w:uiPriority="49"/>
-    <w:lsdException w:name="Grid Table 5 Dark Accent 6" w:uiPriority="50"/>
-    <w:lsdException w:name="Grid Table 6 Colorful Accent 6" w:uiPriority="51"/>
-    <w:lsdException w:name="Grid Table 7 Colorful Accent 6" w:uiPriority="52"/>
-    <w:lsdException w:name="List Table 1 Light" w:uiPriority="46"/>
-    <w:lsdException w:name="List Table 2" w:uiPriority="47"/>
-    <w:lsdException w:name="List Table 3" w:uiPriority="48"/>
-    <w:lsdException w:name="List Table 4" w:uiPriority="49"/>
-    <w:lsdException w:name="List Table 5 Dark" w:uiPriority="50"/>
-    <w:lsdException w:name="List Table 6 Colorful" w:uiPriority="51"/>
-    <w:lsdException w:name="List Table 7 Colorful" w:uiPriority="52"/>
-    <w:lsdException w:name="List Table 1 Light Accent 1" w:uiPriority="46"/>
-    <w:lsdException w:name="List Table 2 Accent 1" w:uiPriority="47"/>
-    <w:lsdException w:name="List Table 3 Accent 1" w:uiPriority="48"/>
-    <w:lsdException w:name="List Table 4 Accent 1" w:uiPriority="49"/>
-    <w:lsdException w:name="List Table 5 Dark Accent 1" w:uiPriority="50"/>
-    <w:lsdException w:name="List Table 6 Colorful Accent 1" w:uiPriority="51"/>
-    <w:lsdException w:name="List Table 7 Colorful Accent 1" w:uiPriority="52"/>
-    <w:lsdException w:name="List Table 1 Light Accent 2" w:uiPriority="46"/>
-    <w:lsdException w:name="List Table 2 Accent 2" w:uiPriority="47"/>
-    <w:lsdException w:name="List Table 3 Accent 2" w:uiPriority="48"/>
-    <w:lsdException w:name="List Table 4 Accent 2" w:uiPriority="49"/>
-    <w:lsdException w:name="List Table 5 Dark Accent 2" w:uiPriority="50"/>
-    <w:lsdException w:name="List Table 6 Colorful Accent 2" w:uiPriority="51"/>
-    <w:lsdException w:name="List Table 7 Colorful Accent 2" w:uiPriority="52"/>
-    <w:lsdException w:name="List Table 1 Light Accent 3" w:uiPriority="46"/>
-    <w:lsdException w:name="List Table 2 Accent 3" w:uiPriority="47"/>
-    <w:lsdException w:name="List Table 3 Accent 3" w:uiPriority="48"/>
-    <w:lsdException w:name="List Table 4 Accent 3" w:uiPriority="49"/>
-    <w:lsdException w:name="List Table 5 Dark Accent 3" w:uiPriority="50"/>
-    <w:lsdException w:name="List Table 6 Colorful Accent 3" w:uiPriority="51"/>
-    <w:lsdException w:name="List Table 7 Colorful Accent 3" w:uiPriority="52"/>
-    <w:lsdException w:name="List Table 1 Light Accent 4" w:uiPriority="46"/>
-    <w:lsdException w:name="List Table 2 Accent 4" w:uiPriority="47"/>
-    <w:lsdException w:name="List Table 3 Accent 4" w:uiPriority="48"/>
-    <w:lsdException w:name="List Table 4 Accent 4" w:uiPriority="49"/>
-    <w:lsdException w:name="List Table 5 Dark Accent 4" w:uiPriority="50"/>
-    <w:lsdException w:name="List Table 6 Colorful Accent 4" w:uiPriority="51"/>
-    <w:lsdException w:name="List Table 7 Colorful Accent 4" w:uiPriority="52"/>
-    <w:lsdException w:name="List Table 1 Light Accent 5" w:uiPriority="46"/>
-    <w:lsdException w:name="List Table 2 Accent 5" w:uiPriority="47"/>
-    <w:lsdException w:name="List Table 3 Accent 5" w:uiPriority="48"/>
-    <w:lsdException w:name="List Table 4 Accent 5" w:uiPriority="49"/>
-    <w:lsdException w:name="List Table 5 Dark Accent 5" w:uiPriority="50"/>
-    <w:lsdException w:name="List Table 6 Colorful Accent 5" w:uiPriority="51"/>
-    <w:lsdException w:name="List Table 7 Colorful Accent 5" w:uiPriority="52"/>
-    <w:lsdException w:name="List Table 1 Light Accent 6" w:uiPriority="46"/>
-    <w:lsdException w:name="List Table 2 Accent 6" w:uiPriority="47"/>
-    <w:lsdException w:name="List Table 3 Accent 6" w:uiPriority="48"/>
-    <w:lsdException w:name="List Table 4 Accent 6" w:uiPriority="49"/>
-    <w:lsdException w:name="List Table 5 Dark Accent 6" w:uiPriority="50"/>
-    <w:lsdException w:name="List Table 6 Colorful Accent 6" w:uiPriority="51"/>
-    <w:lsdException w:name="List Table 7 Colorful Accent 6" w:uiPriority="52"/>
-    <w:lsdException w:name="Mention" w:semiHidden="1" w:unhideWhenUsed="1"/>
-    <w:lsdException w:name="Smart Hyperlink" w:semiHidden="1" w:unhideWhenUsed="1"/>
-    <w:lsdException w:name="Hashtag" w:semiHidden="1" w:unhideWhenUsed="1"/>
-    <w:lsdException w:name="Unresolved Mention" w:semiHidden="1" w:unhideWhenUsed="1"/>
-    <w:lsdException w:name="Smart Link" w:semiHidden="1" w:unhideWhenUsed="1"/>
+  <w:latentStyles w:defLockedState="0" w:defUIPriority="99" w:defSemiHidden="1" w:defUnhideWhenUsed="1" w:defQFormat="0" w:count="267">
+    <w:lsdException w:name="Normal" w:semiHidden="0" w:uiPriority="0" w:unhideWhenUsed="0" w:qFormat="1"/>
+    <w:lsdException w:name="heading 1" w:semiHidden="0" w:uiPriority="0" w:unhideWhenUsed="0" w:qFormat="1"/>
+    <w:lsdException w:name="heading 2" w:uiPriority="0" w:qFormat="1"/>
+    <w:lsdException w:name="heading 3" w:uiPriority="0" w:qFormat="1"/>
+    <w:lsdException w:name="heading 4" w:uiPriority="0" w:qFormat="1"/>
+    <w:lsdException w:name="heading 5" w:uiPriority="0" w:qFormat="1"/>
+    <w:lsdException w:name="heading 6" w:uiPriority="0" w:qFormat="1"/>
+    <w:lsdException w:name="heading 7" w:uiPriority="0" w:qFormat="1"/>
+    <w:lsdException w:name="heading 8" w:uiPriority="0" w:qFormat="1"/>
+    <w:lsdException w:name="heading 9" w:uiPriority="0" w:qFormat="1"/>
+    <w:lsdException w:name="toc 1" w:uiPriority="39" w:qFormat="1"/>
+    <w:lsdException w:name="toc 2" w:uiPriority="39" w:qFormat="1"/>
+    <w:lsdException w:name="toc 3" w:uiPriority="39" w:qFormat="1"/>
+    <w:lsdException w:name="toc 4" w:uiPriority="39"/>
+    <w:lsdException w:name="toc 5" w:uiPriority="39"/>
+    <w:lsdException w:name="toc 6" w:uiPriority="39"/>
+    <w:lsdException w:name="toc 7" w:uiPriority="39"/>
+    <w:lsdException w:name="toc 8" w:uiPriority="39"/>
+    <w:lsdException w:name="toc 9" w:uiPriority="39"/>
+    <w:lsdException w:name="caption" w:uiPriority="35" w:qFormat="1"/>
+    <w:lsdException w:name="Title" w:semiHidden="0" w:uiPriority="10" w:unhideWhenUsed="0" w:qFormat="1"/>
+    <w:lsdException w:name="Default Paragraph Font" w:uiPriority="1"/>
+    <w:lsdException w:name="Body Text" w:uiPriority="0"/>
+    <w:lsdException w:name="Subtitle" w:semiHidden="0" w:uiPriority="11" w:unhideWhenUsed="0" w:qFormat="1"/>
+    <w:lsdException w:name="Strong" w:semiHidden="0" w:uiPriority="22" w:unhideWhenUsed="0" w:qFormat="1"/>
+    <w:lsdException w:name="Emphasis" w:semiHidden="0" w:uiPriority="20" w:unhideWhenUsed="0" w:qFormat="1"/>
+    <w:lsdException w:name="Table Grid" w:semiHidden="0" w:uiPriority="59" w:unhideWhenUsed="0"/>
+    <w:lsdException w:name="Placeholder Text" w:unhideWhenUsed="0"/>
+    <w:lsdException w:name="No Spacing" w:semiHidden="0" w:uiPriority="1" w:unhideWhenUsed="0" w:qFormat="1"/>
+    <w:lsdException w:name="Light Shading" w:semiHidden="0" w:uiPriority="60" w:unhideWhenUsed="0"/>
+    <w:lsdException w:name="Light List" w:semiHidden="0" w:uiPriority="61" w:unhideWhenUsed="0"/>
+    <w:lsdException w:name="Light Grid" w:semiHidden="0" w:uiPriority="62" w:unhideWhenUsed="0"/>
+    <w:lsdException w:name="Medium Shading 1" w:semiHidden="0" w:uiPriority="63" w:unhideWhenUsed="0"/>
+    <w:lsdException w:name="Medium Shading 2" w:semiHidden="0" w:uiPriority="64" w:unhideWhenUsed="0"/>
+    <w:lsdException w:name="Medium List 1" w:semiHidden="0" w:uiPriority="65" w:unhideWhenUsed="0"/>
+    <w:lsdException w:name="Medium List 2" w:semiHidden="0" w:uiPriority="66" w:unhideWhenUsed="0"/>
+    <w:lsdException w:name="Medium Grid 1" w:semiHidden="0" w:uiPriority="67" w:unhideWhenUsed="0"/>
+    <w:lsdException w:name="Medium Grid 2" w:semiHidden="0" w:uiPriority="68" w:unhideWhenUsed="0"/>
+    <w:lsdException w:name="Medium Grid 3" w:semiHidden="0" w:uiPriority="69" w:unhideWhenUsed="0"/>
+    <w:lsdException w:name="Dark List" w:semiHidden="0" w:uiPriority="70" w:unhideWhenUsed="0"/>
+    <w:lsdException w:name="Colorful Shading" w:semiHidden="0" w:uiPriority="71" w:unhideWhenUsed="0"/>
+    <w:lsdException w:name="Colorful List" w:semiHidden="0" w:uiPriority="72" w:unhideWhenUsed="0"/>
+    <w:lsdException w:name="Colorful Grid" w:semiHidden="0" w:uiPriority="73" w:unhideWhenUsed="0"/>
+    <w:lsdException w:name="Light Shading Accent 1" w:semiHidden="0" w:uiPriority="60" w:unhideWhenUsed="0"/>
+    <w:lsdException w:name="Light List Accent 1" w:semiHidden="0" w:uiPriority="61" w:unhideWhenUsed="0"/>
+    <w:lsdException w:name="Light Grid Accent 1" w:semiHidden="0" w:uiPriority="62" w:unhideWhenUsed="0"/>
+    <w:lsdException w:name="Medium Shading 1 Accent 1" w:semiHidden="0" w:uiPriority="63" w:unhideWhenUsed="0"/>
+    <w:lsdException w:name="Medium Shading 2 Accent 1" w:semiHidden="0" w:uiPriority="64" w:unhideWhenUsed="0"/>
+    <w:lsdException w:name="Medium List 1 Accent 1" w:semiHidden="0" w:uiPriority="65" w:unhideWhenUsed="0"/>
+    <w:lsdException w:name="Revision" w:unhideWhenUsed="0"/>
+    <w:lsdException w:name="List Paragraph" w:semiHidden="0" w:uiPriority="34" w:unhideWhenUsed="0" w:qFormat="1"/>
+    <w:lsdException w:name="Quote" w:semiHidden="0" w:uiPriority="29" w:unhideWhenUsed="0" w:qFormat="1"/>
+    <w:lsdException w:name="Intense Quote" w:semiHidden="0" w:uiPriority="30" w:unhideWhenUsed="0" w:qFormat="1"/>
+    <w:lsdException w:name="Medium List 2 Accent 1" w:semiHidden="0" w:uiPriority="66" w:unhideWhenUsed="0"/>
+    <w:lsdException w:name="Medium Grid 1 Accent 1" w:semiHidden="0" w:uiPriority="67" w:unhideWhenUsed="0"/>
+    <w:lsdException w:name="Medium Grid 2 Accent 1" w:semiHidden="0" w:uiPriority="68" w:unhideWhenUsed="0"/>
+    <w:lsdException w:name="Medium Grid 3 Accent 1" w:semiHidden="0" w:uiPriority="69" w:unhideWhenUsed="0"/>
+    <w:lsdException w:name="Dark List Accent 1" w:semiHidden="0" w:uiPriority="70" w:unhideWhenUsed="0"/>
+    <w:lsdException w:name="Colorful Shading Accent 1" w:semiHidden="0" w:uiPriority="71" w:unhideWhenUsed="0"/>
+    <w:lsdException w:name="Colorful List Accent 1" w:semiHidden="0" w:uiPriority="72" w:unhideWhenUsed="0"/>
+    <w:lsdException w:name="Colorful Grid Accent 1" w:semiHidden="0" w:uiPriority="73" w:unhideWhenUsed="0"/>
+    <w:lsdException w:name="Light Shading Accent 2" w:semiHidden="0" w:uiPriority="60" w:unhideWhenUsed="0"/>
+    <w:lsdException w:name="Light List Accent 2" w:semiHidden="0" w:uiPriority="61" w:unhideWhenUsed="0"/>
+    <w:lsdException w:name="Light Grid Accent 2" w:semiHidden="0" w:uiPriority="62" w:unhideWhenUsed="0"/>
+    <w:lsdException w:name="Medium Shading 1 Accent 2" w:semiHidden="0" w:uiPriority="63" w:unhideWhenUsed="0"/>
+    <w:lsdException w:name="Medium Shading 2 Accent 2" w:semiHidden="0" w:uiPriority="64" w:unhideWhenUsed="0"/>
+    <w:lsdException w:name="Medium List 1 Accent 2" w:semiHidden="0" w:uiPriority="65" w:unhideWhenUsed="0"/>
+    <w:lsdException w:name="Medium List 2 Accent 2" w:semiHidden="0" w:uiPriority="66" w:unhideWhenUsed="0"/>
+    <w:lsdException w:name="Medium Grid 1 Accent 2" w:semiHidden="0" w:uiPriority="67" w:unhideWhenUsed="0"/>
+    <w:lsdException w:name="Medium Grid 2 Accent 2" w:semiHidden="0" w:uiPriority="68" w:unhideWhenUsed="0"/>
+    <w:lsdException w:name="Medium Grid 3 Accent 2" w:semiHidden="0" w:uiPriority="69" w:unhideWhenUsed="0"/>
+    <w:lsdException w:name="Dark List Accent 2" w:semiHidden="0" w:uiPriority="70" w:unhideWhenUsed="0"/>
+    <w:lsdException w:name="Colorful Shading Accent 2" w:semiHidden="0" w:uiPriority="71" w:unhideWhenUsed="0"/>
+    <w:lsdException w:name="Colorful List Accent 2" w:semiHidden="0" w:uiPriority="72" w:unhideWhenUsed="0"/>
+    <w:lsdException w:name="Colorful Grid Accent 2" w:semiHidden="0" w:uiPriority="73" w:unhideWhenUsed="0"/>
+    <w:lsdException w:name="Light Shading Accent 3" w:semiHidden="0" w:uiPriority="60" w:unhideWhenUsed="0"/>
+    <w:lsdException w:name="Light List Accent 3" w:semiHidden="0" w:uiPriority="61" w:unhideWhenUsed="0"/>
+    <w:lsdException w:name="Light Grid Accent 3" w:semiHidden="0" w:uiPriority="62" w:unhideWhenUsed="0"/>
+    <w:lsdException w:name="Medium Shading 1 Accent 3" w:semiHidden="0" w:uiPriority="63" w:unhideWhenUsed="0"/>
+    <w:lsdException w:name="Medium Shading 2 Accent 3" w:semiHidden="0" w:uiPriority="64" w:unhideWhenUsed="0"/>
+    <w:lsdException w:name="Medium List 1 Accent 3" w:semiHidden="0" w:uiPriority="65" w:unhideWhenUsed="0"/>
+    <w:lsdException w:name="Medium List 2 Accent 3" w:semiHidden="0" w:uiPriority="66" w:unhideWhenUsed="0"/>
+    <w:lsdException w:name="Medium Grid 1 Accent 3" w:semiHidden="0" w:uiPriority="67" w:unhideWhenUsed="0"/>
+    <w:lsdException w:name="Medium Grid 2 Accent 3" w:semiHidden="0" w:uiPriority="68" w:unhideWhenUsed="0"/>
+    <w:lsdException w:name="Medium Grid 3 Accent 3" w:semiHidden="0" w:uiPriority="69" w:unhideWhenUsed="0"/>
+    <w:lsdException w:name="Dark List Accent 3" w:semiHidden="0" w:uiPriority="70" w:unhideWhenUsed="0"/>
+    <w:lsdException w:name="Colorful Shading Accent 3" w:semiHidden="0" w:uiPriority="71" w:unhideWhenUsed="0"/>
+    <w:lsdException w:name="Colorful List Accent 3" w:semiHidden="0" w:uiPriority="72" w:unhideWhenUsed="0"/>
+    <w:lsdException w:name="Colorful Grid Accent 3" w:semiHidden="0" w:uiPriority="73" w:unhideWhenUsed="0"/>
+    <w:lsdException w:name="Light Shading Accent 4" w:semiHidden="0" w:uiPriority="60" w:unhideWhenUsed="0"/>
+    <w:lsdException w:name="Light List Accent 4" w:semiHidden="0" w:uiPriority="61" w:unhideWhenUsed="0"/>
+    <w:lsdException w:name="Light Grid Accent 4" w:semiHidden="0" w:uiPriority="62" w:unhideWhenUsed="0"/>
+    <w:lsdException w:name="Medium Shading 1 Accent 4" w:semiHidden="0" w:uiPriority="63" w:unhideWhenUsed="0"/>
+    <w:lsdException w:name="Medium Shading 2 Accent 4" w:semiHidden="0" w:uiPriority="64" w:unhideWhenUsed="0"/>
+    <w:lsdException w:name="Medium List 1 Accent 4" w:semiHidden="0" w:uiPriority="65" w:unhideWhenUsed="0"/>
+    <w:lsdException w:name="Medium List 2 Accent 4" w:semiHidden="0" w:uiPriority="66" w:unhideWhenUsed="0"/>
+    <w:lsdException w:name="Medium Grid 1 Accent 4" w:semiHidden="0" w:uiPriority="67" w:unhideWhenUsed="0"/>
+    <w:lsdException w:name="Medium Grid 2 Accent 4" w:semiHidden="0" w:uiPriority="68" w:unhideWhenUsed="0"/>
+    <w:lsdException w:name="Medium Grid 3 Accent 4" w:semiHidden="0" w:uiPriority="69" w:unhideWhenUsed="0"/>
+    <w:lsdException w:name="Dark List Accent 4" w:semiHidden="0" w:uiPriority="70" w:unhideWhenUsed="0"/>
+    <w:lsdException w:name="Colorful Shading Accent 4" w:semiHidden="0" w:uiPriority="71" w:unhideWhenUsed="0"/>
+    <w:lsdException w:name="Colorful List Accent 4" w:semiHidden="0" w:uiPriority="72" w:unhideWhenUsed="0"/>
+    <w:lsdException w:name="Colorful Grid Accent 4" w:semiHidden="0" w:uiPriority="73" w:unhideWhenUsed="0"/>
+    <w:lsdException w:name="Light Shading Accent 5" w:semiHidden="0" w:uiPriority="60" w:unhideWhenUsed="0"/>
+    <w:lsdException w:name="Light List Accent 5" w:semiHidden="0" w:uiPriority="61" w:unhideWhenUsed="0"/>
+    <w:lsdException w:name="Light Grid Accent 5" w:semiHidden="0" w:uiPriority="62" w:unhideWhenUsed="0"/>
+    <w:lsdException w:name="Medium Shading 1 Accent 5" w:semiHidden="0" w:uiPriority="63" w:unhideWhenUsed="0"/>
+    <w:lsdException w:name="Medium Shading 2 Accent 5" w:semiHidden="0" w:uiPriority="64" w:unhideWhenUsed="0"/>
+    <w:lsdException w:name="Medium List 1 Accent 5" w:semiHidden="0" w:uiPriority="65" w:unhideWhenUsed="0"/>
+    <w:lsdException w:name="Medium List 2 Accent 5" w:semiHidden="0" w:uiPriority="66" w:unhideWhenUsed="0"/>
+    <w:lsdException w:name="Medium Grid 1 Accent 5" w:semiHidden="0" w:uiPriority="67" w:unhideWhenUsed="0"/>
+    <w:lsdException w:name="Medium Grid 2 Accent 5" w:semiHidden="0" w:uiPriority="68" w:unhideWhenUsed="0"/>
+    <w:lsdException w:name="Medium Grid 3 Accent 5" w:semiHidden="0" w:uiPriority="69" w:unhideWhenUsed="0"/>
+    <w:lsdException w:name="Dark List Accent 5" w:semiHidden="0" w:uiPriority="70" w:unhideWhenUsed="0"/>
+    <w:lsdException w:name="Colorful Shading Accent 5" w:semiHidden="0" w:uiPriority="71" w:unhideWhenUsed="0"/>
+    <w:lsdException w:name="Colorful List Accent 5" w:semiHidden="0" w:uiPriority="72" w:unhideWhenUsed="0"/>
+    <w:lsdException w:name="Colorful Grid Accent 5" w:semiHidden="0" w:uiPriority="73" w:unhideWhenUsed="0"/>
+    <w:lsdException w:name="Light Shading Accent 6" w:semiHidden="0" w:uiPriority="60" w:unhideWhenUsed="0"/>
+    <w:lsdException w:name="Light List Accent 6" w:semiHidden="0" w:uiPriority="61" w:unhideWhenUsed="0"/>
+    <w:lsdException w:name="Light Grid Accent 6" w:semiHidden="0" w:uiPriority="62" w:unhideWhenUsed="0"/>
+    <w:lsdException w:name="Medium Shading 1 Accent 6" w:semiHidden="0" w:uiPriority="63" w:unhideWhenUsed="0"/>
+    <w:lsdException w:name="Medium Shading 2 Accent 6" w:semiHidden="0" w:uiPriority="64" w:unhideWhenUsed="0"/>
+    <w:lsdException w:name="Medium List 1 Accent 6" w:semiHidden="0" w:uiPriority="65" w:unhideWhenUsed="0"/>
+    <w:lsdException w:name="Medium List 2 Accent 6" w:semiHidden="0" w:uiPriority="66" w:unhideWhenUsed="0"/>
+    <w:lsdException w:name="Medium Grid 1 Accent 6" w:semiHidden="0" w:uiPriority="67" w:unhideWhenUsed="0"/>
+    <w:lsdException w:name="Medium Grid 2 Accent 6" w:semiHidden="0" w:uiPriority="68" w:unhideWhenUsed="0"/>
+    <w:lsdException w:name="Medium Grid 3 Accent 6" w:semiHidden="0" w:uiPriority="69" w:unhideWhenUsed="0"/>
+    <w:lsdException w:name="Dark List Accent 6" w:semiHidden="0" w:uiPriority="70" w:unhideWhenUsed="0"/>
+    <w:lsdException w:name="Colorful Shading Accent 6" w:semiHidden="0" w:uiPriority="71" w:unhideWhenUsed="0"/>
+    <w:lsdException w:name="Colorful List Accent 6" w:semiHidden="0" w:uiPriority="72" w:unhideWhenUsed="0"/>
+    <w:lsdException w:name="Colorful Grid Accent 6" w:semiHidden="0" w:uiPriority="73" w:unhideWhenUsed="0"/>
+    <w:lsdException w:name="Subtle Emphasis" w:semiHidden="0" w:uiPriority="19" w:unhideWhenUsed="0" w:qFormat="1"/>
+    <w:lsdException w:name="Intense Emphasis" w:semiHidden="0" w:uiPriority="21" w:unhideWhenUsed="0" w:qFormat="1"/>
+    <w:lsdException w:name="Subtle Reference" w:semiHidden="0" w:uiPriority="31" w:unhideWhenUsed="0" w:qFormat="1"/>
+    <w:lsdException w:name="Intense Reference" w:semiHidden="0" w:uiPriority="32" w:unhideWhenUsed="0" w:qFormat="1"/>
+    <w:lsdException w:name="Book Title" w:semiHidden="0" w:uiPriority="33" w:unhideWhenUsed="0" w:qFormat="1"/>
+    <w:lsdException w:name="Bibliography" w:uiPriority="37"/>
+    <w:lsdException w:name="TOC Heading" w:uiPriority="39" w:qFormat="1"/>
   </w:latentStyles>
   <w:style w:type="paragraph" w:default="1" w:styleId="Normal">
     <w:name w:val="Normal"/>
@@ -15424,6 +15106,7 @@
     <w:uiPriority w:val="99"/>
     <w:semiHidden/>
     <w:unhideWhenUsed/>
+    <w:qFormat/>
     <w:tblPr>
       <w:tblInd w:w="0" w:type="dxa"/>
       <w:tblCellMar>
@@ -15809,7 +15492,7 @@
       <w:u w:val="single"/>
     </w:rPr>
   </w:style>
-  <w:style w:type="paragraph" w:styleId="TtuloTDC">
+  <w:style w:type="paragraph" w:styleId="TtulodeTDC">
     <w:name w:val="TOC Heading"/>
     <w:basedOn w:val="Ttulo1"/>
     <w:next w:val="Normal"/>
@@ -16112,6 +15795,7 @@
       <w:spacing w:before="0" w:line="240" w:lineRule="auto"/>
     </w:pPr>
     <w:tblPr>
+      <w:tblInd w:w="0" w:type="dxa"/>
       <w:tblBorders>
         <w:top w:val="single" w:sz="4" w:space="0" w:color="000000" w:themeColor="text1"/>
         <w:left w:val="single" w:sz="4" w:space="0" w:color="000000" w:themeColor="text1"/>
@@ -16120,6 +15804,12 @@
         <w:insideH w:val="single" w:sz="4" w:space="0" w:color="000000" w:themeColor="text1"/>
         <w:insideV w:val="single" w:sz="4" w:space="0" w:color="000000" w:themeColor="text1"/>
       </w:tblBorders>
+      <w:tblCellMar>
+        <w:top w:w="0" w:type="dxa"/>
+        <w:left w:w="108" w:type="dxa"/>
+        <w:bottom w:w="0" w:type="dxa"/>
+        <w:right w:w="108" w:type="dxa"/>
+      </w:tblCellMar>
     </w:tblPr>
   </w:style>
   <w:style w:type="paragraph" w:customStyle="1" w:styleId="InfoBlue">
@@ -16611,7 +16301,7 @@
 </file>
 
 <file path=customXml/itemProps2.xml><?xml version="1.0" encoding="utf-8"?>
-<ds:datastoreItem xmlns:ds="http://schemas.openxmlformats.org/officeDocument/2006/customXml" ds:itemID="{0B7DB064-7397-482B-B7F8-D782F1B1499D}">
+<ds:datastoreItem xmlns:ds="http://schemas.openxmlformats.org/officeDocument/2006/customXml" ds:itemID="{538D59BD-49BE-46C3-87A1-4E8C755E9897}">
   <ds:schemaRefs>
     <ds:schemaRef ds:uri="http://schemas.openxmlformats.org/officeDocument/2006/bibliography"/>
   </ds:schemaRefs>

</xml_diff>